<commit_message>
1.28 - validate customer
</commit_message>
<xml_diff>
--- a/documentation/TRIAN API - documentation.docx
+++ b/documentation/TRIAN API - documentation.docx
@@ -644,7 +644,13 @@
         <w:t xml:space="preserve"> </w:t>
       </w:r>
       <w:r>
-        <w:t>κατά την εγγραφή νέου χρήστη ώστε να ελεγχθεί ότι ο χρήστης ανήκει στους πελάτες του καταστήματος</w:t>
+        <w:t xml:space="preserve">κατά την εγγραφή νέου χρήστη ώστε να ελεγχθεί ότι ο χρήστης ανήκει στους </w:t>
+      </w:r>
+      <w:r>
+        <w:t xml:space="preserve">(ενεργούς) </w:t>
+      </w:r>
+      <w:r>
+        <w:t>πελάτες του καταστήματος</w:t>
       </w:r>
       <w:r>
         <w:t xml:space="preserve">. </w:t>
@@ -668,64 +674,40 @@
         <w:t xml:space="preserve"> </w:t>
       </w:r>
       <w:r>
-        <w:t xml:space="preserve">αντικείμενο με τις πληροφορίες του πελάτη. </w:t>
-      </w:r>
-      <w:r>
-        <w:t xml:space="preserve">Τον έλεγχο για το αν είναι ενεργός ο πελάτης το κάνει το </w:t>
-      </w:r>
-      <w:r>
-        <w:rPr>
-          <w:lang w:val="en-US"/>
-        </w:rPr>
-        <w:t>Firebase</w:t>
-      </w:r>
-      <w:r>
-        <w:t xml:space="preserve"> </w:t>
-      </w:r>
-      <w:r>
-        <w:rPr>
-          <w:lang w:val="en-US"/>
-        </w:rPr>
-        <w:t>Authentication</w:t>
-      </w:r>
-      <w:r>
-        <w:t xml:space="preserve"> (</w:t>
-      </w:r>
-      <w:r>
-        <w:rPr>
-          <w:lang w:val="en-US"/>
-        </w:rPr>
-        <w:t>blocking</w:t>
-      </w:r>
-      <w:r>
-        <w:t xml:space="preserve"> </w:t>
-      </w:r>
-      <w:r>
-        <w:rPr>
-          <w:lang w:val="en-US"/>
-        </w:rPr>
-        <w:t>functions</w:t>
-      </w:r>
-      <w:r>
-        <w:t>)</w:t>
-      </w:r>
-      <w:r>
-        <w:t xml:space="preserve"> </w:t>
-      </w:r>
-      <w:r>
-        <w:t xml:space="preserve">με βάση αυτό το </w:t>
-      </w:r>
-      <w:r>
-        <w:rPr>
-          <w:lang w:val="en-US"/>
-        </w:rPr>
-        <w:t>json</w:t>
-      </w:r>
-      <w:r>
-        <w:t xml:space="preserve"> </w:t>
-      </w:r>
-      <w:r>
-        <w:t xml:space="preserve">αντικείμενο. </w:t>
+        <w:t>αντικείμενο με τις πληροφορίες του πελάτη</w:t>
+      </w:r>
+      <w:r>
+        <w:t xml:space="preserve"> </w:t>
+      </w:r>
+      <w:r>
+        <w:t xml:space="preserve">ή </w:t>
+      </w:r>
+      <w:r>
+        <w:rPr>
+          <w:lang w:val="en-US"/>
+        </w:rPr>
+        <w:t>null</w:t>
+      </w:r>
+      <w:r>
+        <w:t xml:space="preserve"> αν ο πελάτης δεν υπάρχει</w:t>
+      </w:r>
+      <w:r>
+        <w:t>.</w:t>
+      </w:r>
+      <w:r>
+        <w:t xml:space="preserve"> </w:t>
+      </w:r>
+      <w:r>
+        <w:t xml:space="preserve">Απαιτείται </w:t>
+      </w:r>
+      <w:r>
+        <w:rPr>
+          <w:lang w:val="en-US"/>
+        </w:rPr>
+        <w:t>token</w:t>
+      </w:r>
+      <w:r>
+        <w:t xml:space="preserve">. </w:t>
       </w:r>
     </w:p>
     <w:p>
@@ -810,6 +792,22 @@
       <w:r>
         <w:t xml:space="preserve">χειροκίνητα. </w:t>
       </w:r>
+      <w:r>
+        <w:t xml:space="preserve">Απαιτείται </w:t>
+      </w:r>
+      <w:r>
+        <w:rPr>
+          <w:lang w:val="en-US"/>
+        </w:rPr>
+        <w:t>token</w:t>
+      </w:r>
+      <w:r>
+        <w:t xml:space="preserve">. </w:t>
+      </w:r>
+    </w:p>
+    <w:p>
+      <w:bookmarkStart w:id="0" w:name="_GoBack"/>
+      <w:bookmarkEnd w:id="0"/>
     </w:p>
     <w:p>
       <w:pPr>
@@ -1043,8 +1041,6 @@
       <w:r>
         <w:t xml:space="preserve">. </w:t>
       </w:r>
-      <w:bookmarkStart w:id="0" w:name="_GoBack"/>
-      <w:bookmarkEnd w:id="0"/>
     </w:p>
     <w:p>
       <w:pPr>
@@ -3950,7 +3946,7 @@
 </file>
 
 <file path=customXml/itemProps1.xml><?xml version="1.0" encoding="utf-8"?>
-<ds:datastoreItem xmlns:ds="http://schemas.openxmlformats.org/officeDocument/2006/customXml" ds:itemID="{ACFBF6D8-21D5-4556-9B80-4F06A49EC5DD}">
+<ds:datastoreItem xmlns:ds="http://schemas.openxmlformats.org/officeDocument/2006/customXml" ds:itemID="{2AFF7463-D30E-4934-B8B2-3CD32FA6514F}">
   <ds:schemaRefs>
     <ds:schemaRef ds:uri="http://schemas.openxmlformats.org/officeDocument/2006/bibliography"/>
   </ds:schemaRefs>

</xml_diff>

<commit_message>
2.03 - data for customers
</commit_message>
<xml_diff>
--- a/documentation/TRIAN API - documentation.docx
+++ b/documentation/TRIAN API - documentation.docx
@@ -346,14 +346,187 @@
       <w:r>
         <w:t xml:space="preserve"> </w:t>
       </w:r>
+      <w:r>
+        <w:rPr>
+          <w:lang w:val="en-US"/>
+        </w:rPr>
+        <w:t>SoftOne</w:t>
+      </w:r>
+      <w:r>
+        <w:t>.</w:t>
+      </w:r>
+      <w:r>
+        <w:t xml:space="preserve"> </w:t>
+      </w:r>
+      <w:r>
+        <w:t>Απαιτείται</w:t>
+      </w:r>
+      <w:r>
+        <w:rPr>
+          <w:lang w:val="en-US"/>
+        </w:rPr>
+        <w:t xml:space="preserve"> </w:t>
+      </w:r>
+      <w:r>
+        <w:rPr>
+          <w:lang w:val="en-US"/>
+        </w:rPr>
+        <w:t>token</w:t>
+      </w:r>
+      <w:r>
+        <w:rPr>
+          <w:lang w:val="en-US"/>
+        </w:rPr>
+        <w:t xml:space="preserve">. </w:t>
+      </w:r>
+    </w:p>
+    <w:p>
+      <w:pPr>
+        <w:pStyle w:val="2"/>
+      </w:pPr>
+      <w:r>
+        <w:t xml:space="preserve">[GET] </w:t>
+      </w:r>
+      <w:r>
+        <w:t>/show/:token/customers</w:t>
+      </w:r>
+      <w:r>
+        <w:br/>
+      </w:r>
+      <w:r>
+        <w:t xml:space="preserve">[GET] </w:t>
+      </w:r>
+      <w:r>
+        <w:t>/show/:token/frames</w:t>
+      </w:r>
+      <w:r>
+        <w:br/>
+      </w:r>
+      <w:r>
+        <w:t xml:space="preserve">[GET] </w:t>
+      </w:r>
+      <w:r>
+        <w:t>/show/:token/lens</w:t>
+      </w:r>
+    </w:p>
+    <w:p>
+      <w:pPr>
+        <w:spacing w:before="120" w:after="0"/>
+        <w:rPr>
+          <w:rStyle w:val="ab"/>
+        </w:rPr>
+      </w:pPr>
       <w:proofErr w:type="spellStart"/>
       <w:r>
         <w:rPr>
+          <w:rStyle w:val="ab"/>
+        </w:rPr>
+        <w:t>Realtime</w:t>
+      </w:r>
+      <w:proofErr w:type="spellEnd"/>
+      <w:r>
+        <w:rPr>
+          <w:rStyle w:val="ab"/>
+        </w:rPr>
+        <w:t xml:space="preserve"> </w:t>
+      </w:r>
+      <w:proofErr w:type="spellStart"/>
+      <w:r>
+        <w:rPr>
+          <w:rStyle w:val="ab"/>
+        </w:rPr>
+        <w:t>routes</w:t>
+      </w:r>
+      <w:proofErr w:type="spellEnd"/>
+    </w:p>
+    <w:p>
+      <w:r>
+        <w:t>Φέρνουν</w:t>
+      </w:r>
+      <w:r>
+        <w:t xml:space="preserve"> </w:t>
+      </w:r>
+      <w:r>
+        <w:t>σε</w:t>
+      </w:r>
+      <w:r>
+        <w:t xml:space="preserve"> </w:t>
+      </w:r>
+      <w:r>
+        <w:t xml:space="preserve">πραγματικό χρόνο τα δεδομένα από το </w:t>
+      </w:r>
+      <w:r>
+        <w:rPr>
           <w:lang w:val="en-US"/>
         </w:rPr>
         <w:t>SoftOne</w:t>
       </w:r>
-      <w:proofErr w:type="spellEnd"/>
+      <w:r>
+        <w:t xml:space="preserve"> </w:t>
+      </w:r>
+      <w:r>
+        <w:t xml:space="preserve">και επιστρέφουν τα πρώτα 100 σε </w:t>
+      </w:r>
+      <w:r>
+        <w:rPr>
+          <w:lang w:val="en-US"/>
+        </w:rPr>
+        <w:t>beautif</w:t>
+      </w:r>
+      <w:r>
+        <w:rPr>
+          <w:lang w:val="en-US"/>
+        </w:rPr>
+        <w:t>i</w:t>
+      </w:r>
+      <w:r>
+        <w:rPr>
+          <w:lang w:val="en-US"/>
+        </w:rPr>
+        <w:t>ed</w:t>
+      </w:r>
+      <w:r>
+        <w:t xml:space="preserve"> </w:t>
+      </w:r>
+      <w:r>
+        <w:rPr>
+          <w:lang w:val="en-US"/>
+        </w:rPr>
+        <w:t>json</w:t>
+      </w:r>
+      <w:r>
+        <w:t xml:space="preserve"> </w:t>
+      </w:r>
+      <w:r>
+        <w:t>μορφή. Για έλεγχο</w:t>
+      </w:r>
+      <w:r>
+        <w:t xml:space="preserve"> </w:t>
+      </w:r>
+      <w:r>
+        <w:t xml:space="preserve">από </w:t>
+      </w:r>
+      <w:r>
+        <w:rPr>
+          <w:lang w:val="en-US"/>
+        </w:rPr>
+        <w:t>browser</w:t>
+      </w:r>
+      <w:r>
+        <w:t xml:space="preserve"> </w:t>
+      </w:r>
+      <w:r>
+        <w:t>σε περίπτωση αλλαγών</w:t>
+      </w:r>
+      <w:r>
+        <w:t xml:space="preserve"> στα δεδομένα που στέλνει το </w:t>
+      </w:r>
+      <w:r>
+        <w:rPr>
+          <w:lang w:val="en-US"/>
+        </w:rPr>
+        <w:t>SoftOne</w:t>
+      </w:r>
       <w:r>
         <w:t>.</w:t>
       </w:r>
@@ -361,6 +534,165 @@
         <w:t xml:space="preserve"> </w:t>
       </w:r>
       <w:r>
+        <w:t xml:space="preserve">Απαιτείται </w:t>
+      </w:r>
+      <w:r>
+        <w:rPr>
+          <w:lang w:val="en-US"/>
+        </w:rPr>
+        <w:t>token</w:t>
+      </w:r>
+      <w:r>
+        <w:t xml:space="preserve">. </w:t>
+      </w:r>
+    </w:p>
+    <w:p>
+      <w:pPr>
+        <w:pStyle w:val="2"/>
+        <w:rPr>
+          <w:lang w:val="el-GR"/>
+        </w:rPr>
+      </w:pPr>
+      <w:r>
+        <w:rPr>
+          <w:lang w:val="el-GR"/>
+        </w:rPr>
+        <w:t>[</w:t>
+      </w:r>
+      <w:r>
+        <w:t>GET</w:t>
+      </w:r>
+      <w:r>
+        <w:rPr>
+          <w:lang w:val="el-GR"/>
+        </w:rPr>
+        <w:t xml:space="preserve">] </w:t>
+      </w:r>
+      <w:r>
+        <w:rPr>
+          <w:lang w:val="el-GR"/>
+        </w:rPr>
+        <w:t>/</w:t>
+      </w:r>
+      <w:r>
+        <w:t>api</w:t>
+      </w:r>
+      <w:r>
+        <w:rPr>
+          <w:lang w:val="el-GR"/>
+        </w:rPr>
+        <w:t>/</w:t>
+      </w:r>
+      <w:r>
+        <w:t>validatecustomer</w:t>
+      </w:r>
+      <w:r>
+        <w:rPr>
+          <w:lang w:val="el-GR"/>
+        </w:rPr>
+        <w:t>/:</w:t>
+      </w:r>
+      <w:r>
+        <w:t>token</w:t>
+      </w:r>
+      <w:r>
+        <w:rPr>
+          <w:lang w:val="el-GR"/>
+        </w:rPr>
+        <w:t>/:</w:t>
+      </w:r>
+      <w:r>
+        <w:t>email</w:t>
+      </w:r>
+    </w:p>
+    <w:p>
+      <w:pPr>
+        <w:rPr>
+          <w:lang w:val="en-US"/>
+        </w:rPr>
+      </w:pPr>
+      <w:r>
+        <w:t>Χρησιμοποιείται</w:t>
+      </w:r>
+      <w:r>
+        <w:t xml:space="preserve"> </w:t>
+      </w:r>
+      <w:r>
+        <w:t xml:space="preserve">από το </w:t>
+      </w:r>
+      <w:r>
+        <w:rPr>
+          <w:lang w:val="en-US"/>
+        </w:rPr>
+        <w:t>Firebase</w:t>
+      </w:r>
+      <w:r>
+        <w:t xml:space="preserve"> </w:t>
+      </w:r>
+      <w:r>
+        <w:rPr>
+          <w:lang w:val="en-US"/>
+        </w:rPr>
+        <w:t>Authentication</w:t>
+      </w:r>
+      <w:r>
+        <w:t xml:space="preserve"> </w:t>
+      </w:r>
+      <w:r>
+        <w:t xml:space="preserve">κατά την εγγραφή νέου χρήστη ώστε να ελεγχθεί ότι ο χρήστης ανήκει στους </w:t>
+      </w:r>
+      <w:r>
+        <w:t xml:space="preserve">(ενεργούς) </w:t>
+      </w:r>
+      <w:r>
+        <w:t>πελάτες του καταστήματος</w:t>
+      </w:r>
+      <w:r>
+        <w:t xml:space="preserve">. </w:t>
+      </w:r>
+      <w:r>
+        <w:t>Επιστρέφει</w:t>
+      </w:r>
+      <w:r>
+        <w:t xml:space="preserve"> </w:t>
+      </w:r>
+      <w:r>
+        <w:t xml:space="preserve">ένα </w:t>
+      </w:r>
+      <w:r>
+        <w:rPr>
+          <w:lang w:val="en-US"/>
+        </w:rPr>
+        <w:t>json</w:t>
+      </w:r>
+      <w:r>
+        <w:t xml:space="preserve"> </w:t>
+      </w:r>
+      <w:r>
+        <w:t>αντικείμενο με τις πληροφορίες του πελάτη</w:t>
+      </w:r>
+      <w:r>
+        <w:t xml:space="preserve"> </w:t>
+      </w:r>
+      <w:r>
+        <w:t xml:space="preserve">ή </w:t>
+      </w:r>
+      <w:r>
+        <w:rPr>
+          <w:lang w:val="en-US"/>
+        </w:rPr>
+        <w:t>null</w:t>
+      </w:r>
+      <w:r>
+        <w:t xml:space="preserve"> αν ο πελάτης δεν υπάρχει</w:t>
+      </w:r>
+      <w:r>
+        <w:t>.</w:t>
+      </w:r>
+      <w:r>
+        <w:t xml:space="preserve"> </w:t>
+      </w:r>
+      <w:r>
         <w:t>Απαιτείται</w:t>
       </w:r>
       <w:r>
@@ -379,334 +711,6 @@
         <w:rPr>
           <w:lang w:val="en-US"/>
         </w:rPr>
-        <w:t xml:space="preserve">. </w:t>
-      </w:r>
-    </w:p>
-    <w:p>
-      <w:pPr>
-        <w:pStyle w:val="2"/>
-      </w:pPr>
-      <w:r>
-        <w:t xml:space="preserve">[GET] </w:t>
-      </w:r>
-      <w:r>
-        <w:t>/show/:token/customers</w:t>
-      </w:r>
-      <w:r>
-        <w:br/>
-      </w:r>
-      <w:r>
-        <w:t xml:space="preserve">[GET] </w:t>
-      </w:r>
-      <w:r>
-        <w:t>/show/:token/frames</w:t>
-      </w:r>
-      <w:r>
-        <w:br/>
-      </w:r>
-      <w:r>
-        <w:t xml:space="preserve">[GET] </w:t>
-      </w:r>
-      <w:r>
-        <w:t>/show/:token/lens</w:t>
-      </w:r>
-    </w:p>
-    <w:p>
-      <w:pPr>
-        <w:rPr>
-          <w:rStyle w:val="ab"/>
-          <w:lang w:val="el-GR"/>
-        </w:rPr>
-      </w:pPr>
-      <w:r>
-        <w:rPr>
-          <w:rStyle w:val="ab"/>
-        </w:rPr>
-        <w:t>Realtime</w:t>
-      </w:r>
-      <w:r>
-        <w:rPr>
-          <w:rStyle w:val="ab"/>
-          <w:lang w:val="el-GR"/>
-        </w:rPr>
-        <w:t xml:space="preserve"> </w:t>
-      </w:r>
-      <w:r>
-        <w:rPr>
-          <w:rStyle w:val="ab"/>
-        </w:rPr>
-        <w:t>routes</w:t>
-      </w:r>
-      <w:r>
-        <w:rPr>
-          <w:rStyle w:val="ab"/>
-          <w:lang w:val="el-GR"/>
-        </w:rPr>
-        <w:t xml:space="preserve">. </w:t>
-      </w:r>
-    </w:p>
-    <w:p>
-      <w:r>
-        <w:t>Φέρνουν</w:t>
-      </w:r>
-      <w:r>
-        <w:t xml:space="preserve"> </w:t>
-      </w:r>
-      <w:r>
-        <w:t>σε</w:t>
-      </w:r>
-      <w:r>
-        <w:t xml:space="preserve"> </w:t>
-      </w:r>
-      <w:r>
-        <w:t xml:space="preserve">πραγματικό χρόνο τα δεδομένα από το </w:t>
-      </w:r>
-      <w:proofErr w:type="spellStart"/>
-      <w:r>
-        <w:rPr>
-          <w:lang w:val="en-US"/>
-        </w:rPr>
-        <w:t>SoftOne</w:t>
-      </w:r>
-      <w:proofErr w:type="spellEnd"/>
-      <w:r>
-        <w:t xml:space="preserve"> </w:t>
-      </w:r>
-      <w:r>
-        <w:t xml:space="preserve">και επιστρέφουν τα πρώτα 100 σε </w:t>
-      </w:r>
-      <w:r>
-        <w:rPr>
-          <w:lang w:val="en-US"/>
-        </w:rPr>
-        <w:t>beautif</w:t>
-      </w:r>
-      <w:r>
-        <w:rPr>
-          <w:lang w:val="en-US"/>
-        </w:rPr>
-        <w:t>i</w:t>
-      </w:r>
-      <w:r>
-        <w:rPr>
-          <w:lang w:val="en-US"/>
-        </w:rPr>
-        <w:t>ed</w:t>
-      </w:r>
-      <w:r>
-        <w:t xml:space="preserve"> </w:t>
-      </w:r>
-      <w:r>
-        <w:rPr>
-          <w:lang w:val="en-US"/>
-        </w:rPr>
-        <w:t>json</w:t>
-      </w:r>
-      <w:r>
-        <w:t xml:space="preserve"> </w:t>
-      </w:r>
-      <w:r>
-        <w:t>μορφή. Για έλεγχο</w:t>
-      </w:r>
-      <w:r>
-        <w:t xml:space="preserve"> </w:t>
-      </w:r>
-      <w:r>
-        <w:t xml:space="preserve">από </w:t>
-      </w:r>
-      <w:r>
-        <w:rPr>
-          <w:lang w:val="en-US"/>
-        </w:rPr>
-        <w:t>browser</w:t>
-      </w:r>
-      <w:r>
-        <w:t xml:space="preserve"> </w:t>
-      </w:r>
-      <w:r>
-        <w:t>σε περίπτωση αλλαγών</w:t>
-      </w:r>
-      <w:r>
-        <w:t xml:space="preserve"> στα δεδομένα που στέλνει το </w:t>
-      </w:r>
-      <w:proofErr w:type="spellStart"/>
-      <w:r>
-        <w:rPr>
-          <w:lang w:val="en-US"/>
-        </w:rPr>
-        <w:t>SoftOne</w:t>
-      </w:r>
-      <w:proofErr w:type="spellEnd"/>
-      <w:r>
-        <w:t>.</w:t>
-      </w:r>
-      <w:r>
-        <w:t xml:space="preserve"> </w:t>
-      </w:r>
-      <w:r>
-        <w:t xml:space="preserve">Απαιτείται </w:t>
-      </w:r>
-      <w:r>
-        <w:rPr>
-          <w:lang w:val="en-US"/>
-        </w:rPr>
-        <w:t>token</w:t>
-      </w:r>
-      <w:r>
-        <w:t xml:space="preserve">. </w:t>
-      </w:r>
-    </w:p>
-    <w:p>
-      <w:pPr>
-        <w:pStyle w:val="2"/>
-        <w:rPr>
-          <w:lang w:val="el-GR"/>
-        </w:rPr>
-      </w:pPr>
-      <w:r>
-        <w:rPr>
-          <w:lang w:val="el-GR"/>
-        </w:rPr>
-        <w:t>[</w:t>
-      </w:r>
-      <w:r>
-        <w:t>GET</w:t>
-      </w:r>
-      <w:r>
-        <w:rPr>
-          <w:lang w:val="el-GR"/>
-        </w:rPr>
-        <w:t xml:space="preserve">] </w:t>
-      </w:r>
-      <w:r>
-        <w:rPr>
-          <w:lang w:val="el-GR"/>
-        </w:rPr>
-        <w:t>/</w:t>
-      </w:r>
-      <w:r>
-        <w:t>api</w:t>
-      </w:r>
-      <w:r>
-        <w:rPr>
-          <w:lang w:val="el-GR"/>
-        </w:rPr>
-        <w:t>/</w:t>
-      </w:r>
-      <w:r>
-        <w:t>validatecustomer</w:t>
-      </w:r>
-      <w:r>
-        <w:rPr>
-          <w:lang w:val="el-GR"/>
-        </w:rPr>
-        <w:t>/:</w:t>
-      </w:r>
-      <w:r>
-        <w:t>token</w:t>
-      </w:r>
-      <w:r>
-        <w:rPr>
-          <w:lang w:val="el-GR"/>
-        </w:rPr>
-        <w:t>/:</w:t>
-      </w:r>
-      <w:r>
-        <w:t>email</w:t>
-      </w:r>
-    </w:p>
-    <w:p>
-      <w:r>
-        <w:t>Χρησιμοποιείται</w:t>
-      </w:r>
-      <w:r>
-        <w:t xml:space="preserve"> </w:t>
-      </w:r>
-      <w:r>
-        <w:t xml:space="preserve">από το </w:t>
-      </w:r>
-      <w:r>
-        <w:rPr>
-          <w:lang w:val="en-US"/>
-        </w:rPr>
-        <w:t>Firebase</w:t>
-      </w:r>
-      <w:r>
-        <w:t xml:space="preserve"> </w:t>
-      </w:r>
-      <w:r>
-        <w:rPr>
-          <w:lang w:val="en-US"/>
-        </w:rPr>
-        <w:t>Authentication</w:t>
-      </w:r>
-      <w:r>
-        <w:t xml:space="preserve"> </w:t>
-      </w:r>
-      <w:r>
-        <w:t xml:space="preserve">κατά την εγγραφή νέου χρήστη ώστε να ελεγχθεί ότι ο χρήστης ανήκει στους </w:t>
-      </w:r>
-      <w:r>
-        <w:t xml:space="preserve">(ενεργούς) </w:t>
-      </w:r>
-      <w:r>
-        <w:t>πελάτες του καταστήματος</w:t>
-      </w:r>
-      <w:r>
-        <w:t xml:space="preserve">. </w:t>
-      </w:r>
-      <w:r>
-        <w:t>Επιστρέφει</w:t>
-      </w:r>
-      <w:r>
-        <w:t xml:space="preserve"> </w:t>
-      </w:r>
-      <w:r>
-        <w:t xml:space="preserve">ένα </w:t>
-      </w:r>
-      <w:r>
-        <w:rPr>
-          <w:lang w:val="en-US"/>
-        </w:rPr>
-        <w:t>json</w:t>
-      </w:r>
-      <w:r>
-        <w:t xml:space="preserve"> </w:t>
-      </w:r>
-      <w:r>
-        <w:t>αντικείμενο με τις πληροφορίες του πελάτη</w:t>
-      </w:r>
-      <w:r>
-        <w:t xml:space="preserve"> </w:t>
-      </w:r>
-      <w:r>
-        <w:t xml:space="preserve">ή </w:t>
-      </w:r>
-      <w:r>
-        <w:rPr>
-          <w:lang w:val="en-US"/>
-        </w:rPr>
-        <w:t>null</w:t>
-      </w:r>
-      <w:r>
-        <w:t xml:space="preserve"> αν ο πελάτης δεν υπάρχει</w:t>
-      </w:r>
-      <w:r>
-        <w:t>.</w:t>
-      </w:r>
-      <w:r>
-        <w:t xml:space="preserve"> </w:t>
-      </w:r>
-      <w:r>
-        <w:t xml:space="preserve">Απαιτείται </w:t>
-      </w:r>
-      <w:r>
-        <w:rPr>
-          <w:lang w:val="en-US"/>
-        </w:rPr>
-        <w:t>token</w:t>
-      </w:r>
-      <w:r>
         <w:t xml:space="preserve">. </w:t>
       </w:r>
     </w:p>
@@ -751,8 +755,19 @@
       </w:r>
     </w:p>
     <w:p>
-      <w:r>
-        <w:t xml:space="preserve">Απαιτείται </w:t>
+      <w:pPr>
+        <w:rPr>
+          <w:lang w:val="en-US"/>
+        </w:rPr>
+      </w:pPr>
+      <w:r>
+        <w:t>Απαιτείται</w:t>
+      </w:r>
+      <w:r>
+        <w:rPr>
+          <w:lang w:val="en-US"/>
+        </w:rPr>
+        <w:t xml:space="preserve"> </w:t>
       </w:r>
       <w:r>
         <w:rPr>
@@ -761,6 +776,9 @@
         <w:t>token</w:t>
       </w:r>
       <w:r>
+        <w:rPr>
+          <w:lang w:val="en-US"/>
+        </w:rPr>
         <w:t xml:space="preserve">. </w:t>
       </w:r>
       <w:r>
@@ -778,14 +796,12 @@
       <w:r>
         <w:t xml:space="preserve">ανανεώνονται οι πελάτες και τα προϊόντα από το </w:t>
       </w:r>
-      <w:proofErr w:type="spellStart"/>
       <w:r>
         <w:rPr>
           <w:lang w:val="en-US"/>
         </w:rPr>
         <w:t>SoftOne</w:t>
       </w:r>
-      <w:proofErr w:type="spellEnd"/>
       <w:r>
         <w:t xml:space="preserve"> </w:t>
       </w:r>
@@ -793,7 +809,13 @@
         <w:t xml:space="preserve">χειροκίνητα. </w:t>
       </w:r>
       <w:r>
-        <w:t xml:space="preserve">Απαιτείται </w:t>
+        <w:t>Απαιτείται</w:t>
+      </w:r>
+      <w:r>
+        <w:rPr>
+          <w:lang w:val="en-US"/>
+        </w:rPr>
+        <w:t xml:space="preserve"> </w:t>
       </w:r>
       <w:r>
         <w:rPr>
@@ -802,17 +824,24 @@
         <w:t>token</w:t>
       </w:r>
       <w:r>
+        <w:rPr>
+          <w:lang w:val="en-US"/>
+        </w:rPr>
         <w:t xml:space="preserve">. </w:t>
       </w:r>
     </w:p>
     <w:p>
-      <w:bookmarkStart w:id="0" w:name="_GoBack"/>
-      <w:bookmarkEnd w:id="0"/>
+      <w:pPr>
+        <w:rPr>
+          <w:lang w:val="en-US"/>
+        </w:rPr>
+      </w:pPr>
     </w:p>
     <w:p>
       <w:pPr>
         <w:rPr>
           <w:iCs/>
+          <w:lang w:val="en-US"/>
         </w:rPr>
       </w:pPr>
     </w:p>
@@ -824,77 +853,93 @@
           <w:spacing w:val="15"/>
           <w:sz w:val="22"/>
           <w:szCs w:val="22"/>
-        </w:rPr>
-      </w:pPr>
-      <w:r>
+          <w:lang w:val="en-US"/>
+        </w:rPr>
+      </w:pPr>
+      <w:r>
+        <w:rPr>
+          <w:lang w:val="en-US"/>
+        </w:rPr>
         <w:br w:type="page"/>
       </w:r>
     </w:p>
     <w:p>
       <w:pPr>
         <w:pStyle w:val="1"/>
-      </w:pPr>
-      <w:r>
+        <w:rPr>
+          <w:lang w:val="en-US"/>
+        </w:rPr>
+      </w:pPr>
+      <w:r>
+        <w:rPr>
+          <w:lang w:val="en-US"/>
+        </w:rPr>
         <w:lastRenderedPageBreak/>
-        <w:t>Routes</w:t>
-      </w:r>
-      <w:r>
-        <w:t xml:space="preserve"> </w:t>
-      </w:r>
-      <w:r>
-        <w:t>για χρήση από το e</w:t>
-      </w:r>
-      <w:r>
-        <w:t>-</w:t>
-      </w:r>
-      <w:r>
-        <w:t>shop</w:t>
+        <w:t xml:space="preserve">Routes </w:t>
+      </w:r>
+      <w:r>
+        <w:t>για</w:t>
+      </w:r>
+      <w:r>
+        <w:rPr>
+          <w:lang w:val="en-US"/>
+        </w:rPr>
+        <w:t xml:space="preserve"> </w:t>
+      </w:r>
+      <w:r>
+        <w:t>χρήση</w:t>
+      </w:r>
+      <w:r>
+        <w:rPr>
+          <w:lang w:val="en-US"/>
+        </w:rPr>
+        <w:t xml:space="preserve"> </w:t>
+      </w:r>
+      <w:r>
+        <w:t>από</w:t>
+      </w:r>
+      <w:r>
+        <w:rPr>
+          <w:lang w:val="en-US"/>
+        </w:rPr>
+        <w:t xml:space="preserve"> </w:t>
+      </w:r>
+      <w:r>
+        <w:t>το</w:t>
+      </w:r>
+      <w:r>
+        <w:rPr>
+          <w:lang w:val="en-US"/>
+        </w:rPr>
+        <w:t xml:space="preserve"> e-shop</w:t>
       </w:r>
     </w:p>
     <w:p>
       <w:pPr>
         <w:pStyle w:val="2"/>
-        <w:rPr>
-          <w:lang w:val="el-GR"/>
-        </w:rPr>
-      </w:pPr>
-      <w:r>
-        <w:rPr>
-          <w:lang w:val="el-GR"/>
-        </w:rPr>
+      </w:pPr>
+      <w:r>
         <w:t>[</w:t>
       </w:r>
       <w:r>
         <w:t>GET</w:t>
       </w:r>
       <w:r>
-        <w:rPr>
-          <w:lang w:val="el-GR"/>
-        </w:rPr>
         <w:t xml:space="preserve">] </w:t>
       </w:r>
       <w:r>
-        <w:rPr>
-          <w:lang w:val="el-GR"/>
-        </w:rPr>
         <w:t>/</w:t>
       </w:r>
       <w:r>
         <w:t>api</w:t>
       </w:r>
       <w:r>
-        <w:rPr>
-          <w:lang w:val="el-GR"/>
-        </w:rPr>
         <w:t>/</w:t>
       </w:r>
       <w:r>
         <w:t>profile</w:t>
       </w:r>
       <w:r>
-        <w:rPr>
-          <w:lang w:val="el-GR"/>
-        </w:rPr>
         <w:br/>
         <w:t>[</w:t>
       </w:r>
@@ -902,882 +947,569 @@
         <w:t>GET</w:t>
       </w:r>
       <w:r>
+        <w:t>] /</w:t>
+      </w:r>
+      <w:r>
+        <w:t>profile</w:t>
+      </w:r>
+    </w:p>
+    <w:p>
+      <w:pPr>
+        <w:pStyle w:val="a8"/>
+      </w:pPr>
+      <w:r>
+        <w:t>Απαιτεί</w:t>
+      </w:r>
+      <w:r>
+        <w:t xml:space="preserve"> </w:t>
+      </w:r>
+      <w:r>
+        <w:rPr>
+          <w:lang w:val="en-US"/>
+        </w:rPr>
+        <w:t>Authorization</w:t>
+      </w:r>
+      <w:r>
+        <w:t xml:space="preserve"> </w:t>
+      </w:r>
+      <w:r>
+        <w:rPr>
+          <w:lang w:val="en-US"/>
+        </w:rPr>
+        <w:t>Bearer</w:t>
+      </w:r>
+      <w:r>
+        <w:t xml:space="preserve"> </w:t>
+      </w:r>
+      <w:r>
+        <w:rPr>
+          <w:lang w:val="en-US"/>
+        </w:rPr>
+        <w:t>Token</w:t>
+      </w:r>
+      <w:r>
+        <w:t xml:space="preserve"> (</w:t>
+      </w:r>
+      <w:r>
+        <w:t>το</w:t>
+      </w:r>
+      <w:r>
+        <w:t xml:space="preserve"> </w:t>
+      </w:r>
+      <w:r>
+        <w:t>οποίο αποκτάται από το</w:t>
+      </w:r>
+      <w:r>
+        <w:t xml:space="preserve"> </w:t>
+      </w:r>
+      <w:r>
+        <w:rPr>
+          <w:lang w:val="en-US"/>
+        </w:rPr>
+        <w:t>Firebase</w:t>
+      </w:r>
+      <w:r>
+        <w:t xml:space="preserve"> </w:t>
+      </w:r>
+      <w:r>
+        <w:rPr>
+          <w:lang w:val="en-US"/>
+        </w:rPr>
+        <w:t>Authentication</w:t>
+      </w:r>
+      <w:r>
+        <w:t xml:space="preserve">) </w:t>
+      </w:r>
+      <w:r>
+        <w:t>και</w:t>
+      </w:r>
+      <w:r>
+        <w:t xml:space="preserve"> </w:t>
+      </w:r>
+      <w:r>
+        <w:t>επιστρέφει τα στοιχεία του πελάτη, ώστε να εμφανιστούν στο</w:t>
+      </w:r>
+      <w:r>
+        <w:t xml:space="preserve"> </w:t>
+      </w:r>
+      <w:r>
+        <w:rPr>
+          <w:lang w:val="en-US"/>
+        </w:rPr>
+        <w:t>e</w:t>
+      </w:r>
+      <w:r>
+        <w:t>-</w:t>
+      </w:r>
+      <w:r>
+        <w:rPr>
+          <w:lang w:val="en-US"/>
+        </w:rPr>
+        <w:t>shop</w:t>
+      </w:r>
+      <w:r>
+        <w:t xml:space="preserve">. </w:t>
+      </w:r>
+      <w:r>
+        <w:t>Προς το παρόν, χρησιμοποιείται μόνο στη σελίδα «Παραγγελία», διότι στο «Προφίλ», η σελίδα παίρνει τα στοιχεία</w:t>
+      </w:r>
+      <w:r>
+        <w:t xml:space="preserve"> </w:t>
+      </w:r>
+      <w:r>
+        <w:t>μόνο</w:t>
+      </w:r>
+      <w:r>
+        <w:t xml:space="preserve"> από το </w:t>
+      </w:r>
+      <w:r>
+        <w:rPr>
+          <w:lang w:val="en-US"/>
+        </w:rPr>
+        <w:t>Firebase</w:t>
+      </w:r>
+      <w:r>
+        <w:t xml:space="preserve"> (χωρίς κλήση στο </w:t>
+      </w:r>
+      <w:r>
+        <w:rPr>
+          <w:lang w:val="en-US"/>
+        </w:rPr>
+        <w:t>API</w:t>
+      </w:r>
+      <w:r>
+        <w:t>)</w:t>
+      </w:r>
+      <w:r>
+        <w:t xml:space="preserve">. </w:t>
+      </w:r>
+    </w:p>
+    <w:p>
+      <w:pPr>
+        <w:pStyle w:val="2"/>
+      </w:pPr>
+      <w:r>
+        <w:t>[</w:t>
+      </w:r>
+      <w:r>
+        <w:t>GET</w:t>
+      </w:r>
+      <w:r>
+        <w:t xml:space="preserve">] </w:t>
+      </w:r>
+      <w:r>
+        <w:t>/</w:t>
+      </w:r>
+      <w:r>
+        <w:t>api</w:t>
+      </w:r>
+      <w:r>
+        <w:t>/</w:t>
+      </w:r>
+      <w:r>
+        <w:t>tree</w:t>
+      </w:r>
+      <w:r>
+        <w:t>/</w:t>
+      </w:r>
+      <w:r>
+        <w:t>trian</w:t>
+      </w:r>
+      <w:r>
+        <w:t>.</w:t>
+      </w:r>
+      <w:r>
+        <w:t>json</w:t>
+      </w:r>
+      <w:r>
+        <w:br/>
+      </w:r>
+      <w:r>
+        <w:t>[</w:t>
+      </w:r>
+      <w:r>
+        <w:t>GET</w:t>
+      </w:r>
+      <w:r>
+        <w:t xml:space="preserve">] </w:t>
+      </w:r>
+      <w:r>
+        <w:t>/</w:t>
+      </w:r>
+      <w:r>
+        <w:t>api</w:t>
+      </w:r>
+      <w:r>
+        <w:t>/</w:t>
+      </w:r>
+      <w:r>
+        <w:t>tree</w:t>
+      </w:r>
+      <w:r>
+        <w:t>/</w:t>
+      </w:r>
+      <w:r>
+        <w:t>tokai</w:t>
+      </w:r>
+      <w:r>
+        <w:t>.</w:t>
+      </w:r>
+      <w:r>
+        <w:t>json</w:t>
+      </w:r>
+      <w:bookmarkStart w:id="0" w:name="_GoBack"/>
+      <w:bookmarkEnd w:id="0"/>
+      <w:r>
+        <w:br/>
+      </w:r>
+      <w:r>
+        <w:t>[</w:t>
+      </w:r>
+      <w:r>
+        <w:t>GET</w:t>
+      </w:r>
+      <w:r>
+        <w:t xml:space="preserve">] </w:t>
+      </w:r>
+      <w:r>
+        <w:t>/</w:t>
+      </w:r>
+      <w:r>
+        <w:t>api</w:t>
+      </w:r>
+      <w:r>
+        <w:t>/</w:t>
+      </w:r>
+      <w:r>
+        <w:t>tree</w:t>
+      </w:r>
+      <w:r>
+        <w:t>/</w:t>
+      </w:r>
+      <w:r>
+        <w:t>trian</w:t>
+      </w:r>
+      <w:r>
+        <w:t>-</w:t>
+      </w:r>
+      <w:r>
+        <w:t>alt</w:t>
+      </w:r>
+      <w:r>
+        <w:t>.</w:t>
+      </w:r>
+      <w:r>
+        <w:t>json</w:t>
+      </w:r>
+      <w:r>
+        <w:br/>
+      </w:r>
+      <w:r>
+        <w:t>[</w:t>
+      </w:r>
+      <w:r>
+        <w:t>GET</w:t>
+      </w:r>
+      <w:r>
+        <w:t xml:space="preserve">] </w:t>
+      </w:r>
+      <w:r>
+        <w:t>/</w:t>
+      </w:r>
+      <w:r>
+        <w:t>api</w:t>
+      </w:r>
+      <w:r>
+        <w:t>/</w:t>
+      </w:r>
+      <w:r>
+        <w:t>tree</w:t>
+      </w:r>
+      <w:r>
+        <w:t>/</w:t>
+      </w:r>
+      <w:r>
+        <w:t>trian</w:t>
+      </w:r>
+      <w:r>
+        <w:t>-</w:t>
+      </w:r>
+      <w:r>
+        <w:t>alt</w:t>
+      </w:r>
+      <w:r>
+        <w:t>.</w:t>
+      </w:r>
+      <w:r>
+        <w:t>json</w:t>
+      </w:r>
+    </w:p>
+    <w:p>
+      <w:pPr>
+        <w:spacing w:before="120" w:after="0"/>
+        <w:rPr>
+          <w:rStyle w:val="ab"/>
+        </w:rPr>
+      </w:pPr>
+      <w:r>
+        <w:rPr>
+          <w:rStyle w:val="ab"/>
+        </w:rPr>
+        <w:t>Tree routes</w:t>
+      </w:r>
+    </w:p>
+    <w:p>
+      <w:r>
+        <w:t>Φέρνουν</w:t>
+      </w:r>
+      <w:r>
+        <w:t xml:space="preserve"> τη δομή των πρώτων δύο φίλτρων των φακών που παρουσιάζονται στο </w:t>
+      </w:r>
+      <w:r>
+        <w:rPr>
+          <w:lang w:val="en-US"/>
+        </w:rPr>
+        <w:t>e</w:t>
+      </w:r>
+      <w:r>
+        <w:t>-</w:t>
+      </w:r>
+      <w:r>
+        <w:rPr>
+          <w:lang w:val="en-US"/>
+        </w:rPr>
+        <w:t>shop</w:t>
+      </w:r>
+      <w:r>
+        <w:t xml:space="preserve">, δηλαδή, το Σφαίρωμα και τον Κύλινδρο. </w:t>
+      </w:r>
+      <w:r>
+        <w:t>Πιο συγκεκριμένα, φέρνουν</w:t>
+      </w:r>
+      <w:r>
+        <w:t xml:space="preserve"> τα διαθέσιμα Σφαιρώματα και</w:t>
+      </w:r>
+      <w:r>
+        <w:t>,</w:t>
+      </w:r>
+      <w:r>
+        <w:t xml:space="preserve"> για κάθε Σφαίρωμα, τους διαθέσιμους Κυλίνδρους. Με βάση αυτά τα 2, θα δημιουργηθεί</w:t>
+      </w:r>
+      <w:r>
+        <w:t xml:space="preserve"> </w:t>
+      </w:r>
+      <w:r>
+        <w:t>στο</w:t>
+      </w:r>
+      <w:r>
+        <w:t xml:space="preserve"> </w:t>
+      </w:r>
+      <w:r>
+        <w:rPr>
+          <w:lang w:val="en-US"/>
+        </w:rPr>
+        <w:t>front</w:t>
+      </w:r>
+      <w:r>
+        <w:t>-</w:t>
+      </w:r>
+      <w:r>
+        <w:rPr>
+          <w:lang w:val="en-US"/>
+        </w:rPr>
+        <w:t>end</w:t>
+      </w:r>
+      <w:r>
+        <w:t xml:space="preserve"> το φίλτρο που θα σταλεί στο </w:t>
+      </w:r>
+      <w:r>
+        <w:t>/</w:t>
+      </w:r>
+      <w:proofErr w:type="spellStart"/>
+      <w:r>
+        <w:rPr>
+          <w:lang w:val="en-US"/>
+        </w:rPr>
+        <w:t>api</w:t>
+      </w:r>
+      <w:proofErr w:type="spellEnd"/>
+      <w:r>
+        <w:t>/</w:t>
+      </w:r>
+      <w:r>
+        <w:rPr>
+          <w:lang w:val="en-US"/>
+        </w:rPr>
+        <w:t>filter</w:t>
+      </w:r>
+      <w:r>
+        <w:t>/*</w:t>
+      </w:r>
+      <w:r>
+        <w:t xml:space="preserve"> (</w:t>
+      </w:r>
+      <w:r>
+        <w:rPr>
+          <w:lang w:val="en-US"/>
+        </w:rPr>
+        <w:t>filter</w:t>
+      </w:r>
+      <w:r>
+        <w:t xml:space="preserve"> </w:t>
+      </w:r>
+      <w:r>
+        <w:rPr>
+          <w:lang w:val="en-US"/>
+        </w:rPr>
+        <w:t>routes</w:t>
+      </w:r>
+      <w:r>
+        <w:t>)</w:t>
+      </w:r>
+      <w:r>
+        <w:t xml:space="preserve"> για να ληφθούν τα προϊόντα. </w:t>
+      </w:r>
+    </w:p>
+    <w:p>
+      <w:pPr>
+        <w:pStyle w:val="2"/>
+      </w:pPr>
+      <w:r>
+        <w:t xml:space="preserve">[POST] </w:t>
+      </w:r>
+      <w:r>
+        <w:t>/api/filter</w:t>
+      </w:r>
+      <w:r>
+        <w:t>/lens/trian</w:t>
+      </w:r>
+      <w:r>
+        <w:br/>
+      </w:r>
+      <w:r>
+        <w:t xml:space="preserve">[POST] </w:t>
+      </w:r>
+      <w:r>
+        <w:t>/api/filter/lens/tokai</w:t>
+      </w:r>
+      <w:r>
+        <w:br/>
+      </w:r>
+      <w:r>
+        <w:t>[POST] /api/filter/</w:t>
+      </w:r>
+      <w:r>
+        <w:t>frames</w:t>
+      </w:r>
+    </w:p>
+    <w:p>
+      <w:pPr>
+        <w:spacing w:before="120" w:after="0"/>
+        <w:rPr>
+          <w:rStyle w:val="ab"/>
+        </w:rPr>
+      </w:pPr>
+      <w:proofErr w:type="spellStart"/>
+      <w:r>
+        <w:rPr>
+          <w:rStyle w:val="ab"/>
+        </w:rPr>
+        <w:t>Filter</w:t>
+      </w:r>
+      <w:proofErr w:type="spellEnd"/>
+      <w:r>
+        <w:rPr>
+          <w:rStyle w:val="ab"/>
+        </w:rPr>
+        <w:t xml:space="preserve"> </w:t>
+      </w:r>
+      <w:proofErr w:type="spellStart"/>
+      <w:r>
+        <w:rPr>
+          <w:rStyle w:val="ab"/>
+        </w:rPr>
+        <w:t>routes</w:t>
+      </w:r>
+      <w:proofErr w:type="spellEnd"/>
+    </w:p>
+    <w:p>
+      <w:r>
+        <w:t xml:space="preserve">Φιλτράρει τα προϊόντα. Δέχεται στο </w:t>
+      </w:r>
+      <w:r>
+        <w:rPr>
+          <w:lang w:val="en-US"/>
+        </w:rPr>
+        <w:t>request</w:t>
+      </w:r>
+      <w:r>
+        <w:t xml:space="preserve"> </w:t>
+      </w:r>
+      <w:r>
+        <w:rPr>
+          <w:lang w:val="en-US"/>
+        </w:rPr>
+        <w:t>body</w:t>
+      </w:r>
+      <w:r>
+        <w:t xml:space="preserve"> </w:t>
+      </w:r>
+      <w:r>
+        <w:t xml:space="preserve">ένα </w:t>
+      </w:r>
+      <w:r>
+        <w:rPr>
+          <w:lang w:val="en-US"/>
+        </w:rPr>
+        <w:t>object</w:t>
+      </w:r>
+      <w:r>
+        <w:t xml:space="preserve"> </w:t>
+      </w:r>
+      <w:r>
+        <w:t>το οποίο χρησιμοποιείται ως φίλτρο για τα προϊόντα και επιστρέφει τα προϊόντα που ταιριάζουν.</w:t>
+      </w:r>
+      <w:r>
+        <w:t xml:space="preserve"> </w:t>
+      </w:r>
+      <w:r>
+        <w:t xml:space="preserve">Για </w:t>
+      </w:r>
+      <w:r>
+        <w:t xml:space="preserve">τα </w:t>
+      </w:r>
+      <w:r>
+        <w:rPr>
+          <w:lang w:val="en-US"/>
+        </w:rPr>
+        <w:t>frames</w:t>
+      </w:r>
+      <w:r>
+        <w:t xml:space="preserve"> </w:t>
+      </w:r>
+      <w:r>
+        <w:t>δεν εφαρμόζεται φίλτρο, διότι επιστρέφοντα</w:t>
+      </w:r>
+      <w:r>
+        <w:rPr>
+          <w:i/>
+        </w:rPr>
+        <w:t xml:space="preserve"> </w:t>
+      </w:r>
+      <w:r>
+        <w:t>όλα.</w:t>
+      </w:r>
+    </w:p>
+    <w:p>
+      <w:pPr>
+        <w:pStyle w:val="2"/>
+      </w:pPr>
+      <w:r>
         <w:rPr>
           <w:lang w:val="el-GR"/>
         </w:rPr>
-        <w:t>] /</w:t>
-      </w:r>
-      <w:r>
-        <w:t>profile</w:t>
-      </w:r>
-    </w:p>
-    <w:p>
-      <w:pPr>
-        <w:pStyle w:val="a8"/>
-      </w:pPr>
-      <w:r>
-        <w:t>Απαιτεί</w:t>
-      </w:r>
-      <w:r>
-        <w:t xml:space="preserve"> </w:t>
-      </w:r>
-      <w:r>
-        <w:rPr>
-          <w:lang w:val="en-US"/>
-        </w:rPr>
-        <w:t>Authorization</w:t>
-      </w:r>
-      <w:r>
-        <w:t xml:space="preserve"> </w:t>
-      </w:r>
-      <w:r>
-        <w:rPr>
-          <w:lang w:val="en-US"/>
-        </w:rPr>
-        <w:t>Bearer</w:t>
-      </w:r>
-      <w:r>
-        <w:t xml:space="preserve"> </w:t>
-      </w:r>
-      <w:r>
-        <w:rPr>
-          <w:lang w:val="en-US"/>
-        </w:rPr>
-        <w:t>Token</w:t>
-      </w:r>
-      <w:r>
-        <w:t xml:space="preserve"> (</w:t>
-      </w:r>
-      <w:r>
-        <w:t>το</w:t>
-      </w:r>
-      <w:r>
-        <w:t xml:space="preserve"> </w:t>
-      </w:r>
-      <w:r>
-        <w:t>οποίο αποκτάται από το</w:t>
-      </w:r>
-      <w:r>
-        <w:t xml:space="preserve"> </w:t>
-      </w:r>
-      <w:r>
-        <w:rPr>
-          <w:lang w:val="en-US"/>
-        </w:rPr>
-        <w:t>Firebase</w:t>
-      </w:r>
-      <w:r>
-        <w:t xml:space="preserve"> </w:t>
-      </w:r>
-      <w:r>
-        <w:rPr>
-          <w:lang w:val="en-US"/>
-        </w:rPr>
-        <w:t>Authentication</w:t>
-      </w:r>
-      <w:r>
-        <w:t xml:space="preserve">) </w:t>
-      </w:r>
-      <w:r>
-        <w:t>και</w:t>
-      </w:r>
-      <w:r>
-        <w:t xml:space="preserve"> </w:t>
-      </w:r>
-      <w:r>
-        <w:t>επιστρέφει τα στοιχεία του πελάτη, ώστε να εμφανιστούν στο</w:t>
-      </w:r>
-      <w:r>
-        <w:t xml:space="preserve"> </w:t>
-      </w:r>
-      <w:r>
-        <w:rPr>
-          <w:lang w:val="en-US"/>
-        </w:rPr>
-        <w:t>e</w:t>
-      </w:r>
-      <w:r>
-        <w:t>-</w:t>
-      </w:r>
-      <w:r>
-        <w:rPr>
-          <w:lang w:val="en-US"/>
-        </w:rPr>
-        <w:t>shop</w:t>
-      </w:r>
-      <w:r>
-        <w:t xml:space="preserve">. </w:t>
-      </w:r>
-      <w:r>
-        <w:t>Προς το παρόν, χρησιμοποιείται μόνο στη σελίδα «Παραγγελία», διότι στο «Προφίλ», η σελίδα παίρνει τα στοιχεία</w:t>
-      </w:r>
-      <w:r>
-        <w:t xml:space="preserve"> </w:t>
-      </w:r>
-      <w:r>
-        <w:t>μόνο</w:t>
-      </w:r>
-      <w:r>
-        <w:t xml:space="preserve"> από το </w:t>
-      </w:r>
-      <w:r>
-        <w:rPr>
-          <w:lang w:val="en-US"/>
-        </w:rPr>
-        <w:t>Firebase</w:t>
-      </w:r>
-      <w:r>
-        <w:t xml:space="preserve"> (χωρίς κλήση στο </w:t>
-      </w:r>
-      <w:r>
-        <w:rPr>
-          <w:lang w:val="en-US"/>
-        </w:rPr>
-        <w:t>API</w:t>
-      </w:r>
-      <w:r>
-        <w:t>)</w:t>
-      </w:r>
-      <w:r>
-        <w:t xml:space="preserve">. </w:t>
-      </w:r>
-    </w:p>
-    <w:p>
-      <w:pPr>
-        <w:pStyle w:val="2"/>
-        <w:rPr>
-          <w:lang w:val="el-GR"/>
-        </w:rPr>
-      </w:pPr>
-      <w:r>
-        <w:rPr>
-          <w:lang w:val="el-GR"/>
-        </w:rPr>
-        <w:t>[</w:t>
-      </w:r>
-      <w:r>
-        <w:t>GET</w:t>
-      </w:r>
-      <w:r>
-        <w:rPr>
-          <w:lang w:val="el-GR"/>
-        </w:rPr>
-        <w:t xml:space="preserve">] </w:t>
-      </w:r>
-      <w:r>
-        <w:rPr>
-          <w:lang w:val="el-GR"/>
-        </w:rPr>
-        <w:t>/</w:t>
-      </w:r>
-      <w:r>
-        <w:t>api</w:t>
-      </w:r>
-      <w:r>
-        <w:rPr>
-          <w:lang w:val="el-GR"/>
-        </w:rPr>
-        <w:t>/</w:t>
-      </w:r>
-      <w:r>
-        <w:t>frames</w:t>
-      </w:r>
-      <w:r>
-        <w:rPr>
-          <w:lang w:val="el-GR"/>
-        </w:rPr>
-        <w:t>.</w:t>
-      </w:r>
-      <w:r>
-        <w:t>json</w:t>
-      </w:r>
-    </w:p>
-    <w:p>
-      <w:pPr>
-        <w:pStyle w:val="a8"/>
-      </w:pPr>
-      <w:r>
-        <w:t xml:space="preserve">Επιστρέφει όλα τα προϊόντα σε </w:t>
-      </w:r>
-      <w:r>
-        <w:rPr>
-          <w:lang w:val="en-US"/>
-        </w:rPr>
-        <w:t>json</w:t>
-      </w:r>
-      <w:r>
-        <w:t xml:space="preserve"> </w:t>
-      </w:r>
-      <w:r>
-        <w:t xml:space="preserve">αρχείο. </w:t>
-      </w:r>
-      <w:r>
-        <w:t>Επιστρέφει</w:t>
-      </w:r>
-      <w:r>
-        <w:t xml:space="preserve"> </w:t>
-      </w:r>
-      <w:r>
-        <w:t>μόνο</w:t>
-      </w:r>
-      <w:r>
-        <w:t xml:space="preserve"> </w:t>
-      </w:r>
-      <w:r>
-        <w:t>την</w:t>
-      </w:r>
-      <w:r>
-        <w:t xml:space="preserve"> </w:t>
-      </w:r>
-      <w:r>
-        <w:t>δημόσια</w:t>
-      </w:r>
-      <w:r>
-        <w:t xml:space="preserve"> </w:t>
-      </w:r>
-      <w:r>
-        <w:t>διαθέσιμη</w:t>
-      </w:r>
-      <w:r>
-        <w:t xml:space="preserve"> </w:t>
-      </w:r>
-      <w:r>
-        <w:t>πληροφορία (πχ δεν επιστρέφει</w:t>
-      </w:r>
-      <w:r>
-        <w:t xml:space="preserve"> </w:t>
-      </w:r>
-      <w:r>
-        <w:t>τις</w:t>
-      </w:r>
-      <w:r>
-        <w:t xml:space="preserve"> τιμές</w:t>
-      </w:r>
-      <w:r>
-        <w:t xml:space="preserve"> των προϊόντων</w:t>
-      </w:r>
-      <w:r>
-        <w:t xml:space="preserve">). </w:t>
-      </w:r>
-      <w:r>
-        <w:t xml:space="preserve">Τα παρακάτω δεν χρησιμοποιούνται, διότι αντικαταστάθηκαν από τα </w:t>
-      </w:r>
-      <w:r>
-        <w:rPr>
-          <w:lang w:val="en-US"/>
-        </w:rPr>
-        <w:t>tree</w:t>
-      </w:r>
-      <w:r>
-        <w:t xml:space="preserve"> </w:t>
-      </w:r>
-      <w:r>
-        <w:rPr>
-          <w:lang w:val="en-US"/>
-        </w:rPr>
-        <w:t>routes</w:t>
-      </w:r>
-      <w:r>
-        <w:t xml:space="preserve">, </w:t>
-      </w:r>
-      <w:r>
-        <w:t xml:space="preserve">ώστε το </w:t>
-      </w:r>
-      <w:r>
-        <w:rPr>
-          <w:lang w:val="en-US"/>
-        </w:rPr>
-        <w:t>front</w:t>
-      </w:r>
-      <w:r>
-        <w:t>-</w:t>
-      </w:r>
-      <w:r>
-        <w:rPr>
-          <w:lang w:val="en-US"/>
-        </w:rPr>
-        <w:t>end</w:t>
-      </w:r>
-      <w:r>
-        <w:t xml:space="preserve"> </w:t>
-      </w:r>
-      <w:r>
-        <w:t>να λαμβάνει μόνο τα φίλτρα</w:t>
-      </w:r>
-      <w:r>
-        <w:t xml:space="preserve"> (</w:t>
-      </w:r>
-      <w:r>
-        <w:rPr>
-          <w:lang w:val="en-US"/>
-        </w:rPr>
-        <w:t>tree</w:t>
-      </w:r>
-      <w:r>
-        <w:t xml:space="preserve"> </w:t>
-      </w:r>
-      <w:r>
-        <w:rPr>
-          <w:lang w:val="en-US"/>
-        </w:rPr>
-        <w:t>routes</w:t>
-      </w:r>
-      <w:r>
-        <w:t>)</w:t>
-      </w:r>
-      <w:r>
-        <w:t xml:space="preserve"> αντί για </w:t>
-      </w:r>
-      <w:r>
-        <w:t>όλα</w:t>
-      </w:r>
-      <w:r>
-        <w:t xml:space="preserve"> τα αντικείμενα</w:t>
-      </w:r>
-      <w:r>
-        <w:t>:</w:t>
-      </w:r>
-    </w:p>
-    <w:p>
-      <w:pPr>
-        <w:pStyle w:val="a8"/>
-        <w:rPr>
-          <w:lang w:val="en-US"/>
-        </w:rPr>
-      </w:pPr>
-      <w:r>
-        <w:rPr>
-          <w:lang w:val="en-US"/>
-        </w:rPr>
-        <w:t>[GET] /</w:t>
-      </w:r>
-      <w:proofErr w:type="spellStart"/>
-      <w:r>
-        <w:rPr>
-          <w:lang w:val="en-US"/>
-        </w:rPr>
-        <w:t>api</w:t>
-      </w:r>
-      <w:proofErr w:type="spellEnd"/>
-      <w:r>
-        <w:rPr>
-          <w:lang w:val="en-US"/>
-        </w:rPr>
-        <w:t>/lens/</w:t>
-      </w:r>
-      <w:proofErr w:type="spellStart"/>
-      <w:r>
-        <w:rPr>
-          <w:lang w:val="en-US"/>
-        </w:rPr>
-        <w:t>tokai.json</w:t>
-      </w:r>
-      <w:proofErr w:type="spellEnd"/>
-      <w:r>
-        <w:rPr>
-          <w:lang w:val="en-US"/>
-        </w:rPr>
-        <w:br/>
-        <w:t>[GET] /</w:t>
-      </w:r>
-      <w:proofErr w:type="spellStart"/>
-      <w:r>
-        <w:rPr>
-          <w:lang w:val="en-US"/>
-        </w:rPr>
-        <w:t>api</w:t>
-      </w:r>
-      <w:proofErr w:type="spellEnd"/>
-      <w:r>
-        <w:rPr>
-          <w:lang w:val="en-US"/>
-        </w:rPr>
-        <w:t>/lens/</w:t>
-      </w:r>
-      <w:proofErr w:type="spellStart"/>
-      <w:r>
-        <w:rPr>
-          <w:lang w:val="en-US"/>
-        </w:rPr>
-        <w:t>trian.json</w:t>
-      </w:r>
-      <w:proofErr w:type="spellEnd"/>
-    </w:p>
-    <w:p>
-      <w:pPr>
-        <w:pStyle w:val="2"/>
-      </w:pPr>
-      <w:r>
-        <w:t>[</w:t>
-      </w:r>
-      <w:r>
-        <w:t>GET</w:t>
-      </w:r>
-      <w:r>
-        <w:t xml:space="preserve">] </w:t>
-      </w:r>
-      <w:r>
-        <w:t>/</w:t>
-      </w:r>
-      <w:r>
-        <w:t>api</w:t>
-      </w:r>
-      <w:r>
-        <w:t>/</w:t>
-      </w:r>
-      <w:r>
-        <w:t>tree</w:t>
-      </w:r>
-      <w:r>
-        <w:t>/</w:t>
-      </w:r>
-      <w:r>
-        <w:t>trian</w:t>
-      </w:r>
-      <w:r>
-        <w:t>.</w:t>
-      </w:r>
-      <w:r>
-        <w:t>json</w:t>
-      </w:r>
-      <w:r>
-        <w:br/>
-      </w:r>
-      <w:r>
-        <w:t>[</w:t>
-      </w:r>
-      <w:r>
-        <w:t>GET</w:t>
-      </w:r>
-      <w:r>
-        <w:t xml:space="preserve">] </w:t>
-      </w:r>
-      <w:r>
-        <w:t>/</w:t>
-      </w:r>
-      <w:r>
-        <w:t>api</w:t>
-      </w:r>
-      <w:r>
-        <w:t>/</w:t>
-      </w:r>
-      <w:r>
-        <w:t>tree</w:t>
-      </w:r>
-      <w:r>
-        <w:t>/</w:t>
-      </w:r>
-      <w:r>
-        <w:t>tokai</w:t>
-      </w:r>
-      <w:r>
-        <w:t>.</w:t>
-      </w:r>
-      <w:r>
-        <w:t>json</w:t>
-      </w:r>
-      <w:r>
-        <w:br/>
-      </w:r>
-      <w:r>
-        <w:t>[</w:t>
-      </w:r>
-      <w:r>
-        <w:t>GET</w:t>
-      </w:r>
-      <w:r>
-        <w:t xml:space="preserve">] </w:t>
-      </w:r>
-      <w:r>
-        <w:t>/</w:t>
-      </w:r>
-      <w:r>
-        <w:t>api</w:t>
-      </w:r>
-      <w:r>
-        <w:t>/</w:t>
-      </w:r>
-      <w:r>
-        <w:t>tree</w:t>
-      </w:r>
-      <w:r>
-        <w:t>/</w:t>
-      </w:r>
-      <w:r>
-        <w:t>trian</w:t>
-      </w:r>
-      <w:r>
-        <w:t>-</w:t>
-      </w:r>
-      <w:r>
-        <w:t>alt</w:t>
-      </w:r>
-      <w:r>
-        <w:t>.</w:t>
-      </w:r>
-      <w:r>
-        <w:t>json</w:t>
-      </w:r>
-      <w:r>
-        <w:br/>
-      </w:r>
-      <w:r>
-        <w:t>[</w:t>
-      </w:r>
-      <w:r>
-        <w:t>GET</w:t>
-      </w:r>
-      <w:r>
-        <w:t xml:space="preserve">] </w:t>
-      </w:r>
-      <w:r>
-        <w:t>/</w:t>
-      </w:r>
-      <w:r>
-        <w:t>api</w:t>
-      </w:r>
-      <w:r>
-        <w:t>/</w:t>
-      </w:r>
-      <w:r>
-        <w:t>tree</w:t>
-      </w:r>
-      <w:r>
-        <w:t>/</w:t>
-      </w:r>
-      <w:r>
-        <w:t>trian</w:t>
-      </w:r>
-      <w:r>
-        <w:t>-</w:t>
-      </w:r>
-      <w:r>
-        <w:t>alt</w:t>
-      </w:r>
-      <w:r>
-        <w:t>.</w:t>
-      </w:r>
-      <w:r>
-        <w:t>json</w:t>
-      </w:r>
-    </w:p>
-    <w:p>
-      <w:pPr>
-        <w:rPr>
-          <w:rStyle w:val="ab"/>
-          <w:lang w:val="el-GR"/>
-        </w:rPr>
-      </w:pPr>
-      <w:r>
-        <w:rPr>
-          <w:rStyle w:val="ab"/>
-        </w:rPr>
-        <w:t>Tree</w:t>
-      </w:r>
-      <w:r>
-        <w:rPr>
-          <w:rStyle w:val="ab"/>
-          <w:lang w:val="el-GR"/>
-        </w:rPr>
-        <w:t xml:space="preserve"> </w:t>
-      </w:r>
-      <w:r>
-        <w:rPr>
-          <w:rStyle w:val="ab"/>
-        </w:rPr>
-        <w:t>routes</w:t>
-      </w:r>
-      <w:r>
-        <w:rPr>
-          <w:rStyle w:val="ab"/>
-          <w:lang w:val="el-GR"/>
-        </w:rPr>
-        <w:t xml:space="preserve">. </w:t>
-      </w:r>
-    </w:p>
-    <w:p>
-      <w:r>
-        <w:t>Φέρνουν</w:t>
-      </w:r>
-      <w:r>
-        <w:t xml:space="preserve"> τη δομή των πρώτων δύο φίλτρων των φακών που παρουσιάζονται στο </w:t>
-      </w:r>
-      <w:r>
-        <w:rPr>
-          <w:lang w:val="en-US"/>
-        </w:rPr>
-        <w:t>e</w:t>
-      </w:r>
-      <w:r>
-        <w:t>-</w:t>
-      </w:r>
-      <w:r>
-        <w:rPr>
-          <w:lang w:val="en-US"/>
-        </w:rPr>
-        <w:t>shop</w:t>
-      </w:r>
-      <w:r>
-        <w:t xml:space="preserve">, δηλαδή, το Σφαίρωμα και τον Κύλινδρο. </w:t>
-      </w:r>
-      <w:r>
-        <w:t>Πιο συγκεκριμένα, φέρνουν</w:t>
-      </w:r>
-      <w:r>
-        <w:t xml:space="preserve"> τα διαθέσιμα Σφαιρώματα και</w:t>
-      </w:r>
-      <w:r>
-        <w:t>,</w:t>
-      </w:r>
-      <w:r>
-        <w:t xml:space="preserve"> για κάθε Σφαίρωμα, τους διαθέσιμους Κυλίνδρους. Με βάση αυτά τα 2, θα δημιουργηθεί</w:t>
-      </w:r>
-      <w:r>
-        <w:t xml:space="preserve"> από το </w:t>
-      </w:r>
-      <w:r>
-        <w:rPr>
-          <w:lang w:val="en-US"/>
-        </w:rPr>
-        <w:t>front</w:t>
-      </w:r>
-      <w:r>
-        <w:t>-</w:t>
-      </w:r>
-      <w:r>
-        <w:rPr>
-          <w:lang w:val="en-US"/>
-        </w:rPr>
-        <w:t>end</w:t>
-      </w:r>
-      <w:r>
-        <w:t xml:space="preserve"> το φίλτρο που θα σταλεί στο </w:t>
-      </w:r>
-      <w:r>
-        <w:t>/</w:t>
-      </w:r>
-      <w:proofErr w:type="spellStart"/>
-      <w:r>
-        <w:rPr>
-          <w:lang w:val="en-US"/>
-        </w:rPr>
-        <w:t>api</w:t>
-      </w:r>
-      <w:proofErr w:type="spellEnd"/>
-      <w:r>
-        <w:t>/</w:t>
-      </w:r>
-      <w:r>
-        <w:rPr>
-          <w:lang w:val="en-US"/>
-        </w:rPr>
-        <w:t>filter</w:t>
-      </w:r>
-      <w:r>
-        <w:t>/*</w:t>
-      </w:r>
-      <w:r>
-        <w:t xml:space="preserve"> (</w:t>
-      </w:r>
-      <w:r>
-        <w:rPr>
-          <w:lang w:val="en-US"/>
-        </w:rPr>
-        <w:t>filter</w:t>
-      </w:r>
-      <w:r>
-        <w:t xml:space="preserve"> </w:t>
-      </w:r>
-      <w:r>
-        <w:rPr>
-          <w:lang w:val="en-US"/>
-        </w:rPr>
-        <w:t>routes</w:t>
-      </w:r>
-      <w:r>
-        <w:t>)</w:t>
-      </w:r>
-      <w:r>
-        <w:t xml:space="preserve"> για να ληφθούν τα προϊόντα. </w:t>
-      </w:r>
-    </w:p>
-    <w:p>
-      <w:pPr>
-        <w:pStyle w:val="2"/>
-      </w:pPr>
-      <w:r>
-        <w:t xml:space="preserve">[POST] </w:t>
-      </w:r>
-      <w:r>
-        <w:t>/api/filter</w:t>
-      </w:r>
-      <w:r>
-        <w:t>/lens/trian</w:t>
-      </w:r>
-      <w:r>
-        <w:br/>
-      </w:r>
-      <w:r>
-        <w:t xml:space="preserve">[POST] </w:t>
-      </w:r>
-      <w:r>
-        <w:t>/api/filter/lens/tokai</w:t>
-      </w:r>
-    </w:p>
-    <w:p>
-      <w:pPr>
-        <w:rPr>
-          <w:rStyle w:val="ab"/>
-          <w:lang w:val="el-GR"/>
-        </w:rPr>
-      </w:pPr>
-      <w:r>
-        <w:rPr>
-          <w:rStyle w:val="ab"/>
-        </w:rPr>
-        <w:t>Filter</w:t>
-      </w:r>
-      <w:r>
-        <w:rPr>
-          <w:rStyle w:val="ab"/>
-          <w:lang w:val="el-GR"/>
-        </w:rPr>
-        <w:t xml:space="preserve"> </w:t>
-      </w:r>
-      <w:r>
-        <w:rPr>
-          <w:rStyle w:val="ab"/>
-        </w:rPr>
-        <w:t>routes</w:t>
-      </w:r>
-      <w:r>
-        <w:rPr>
-          <w:rStyle w:val="ab"/>
-          <w:lang w:val="el-GR"/>
-        </w:rPr>
-        <w:t>.</w:t>
-      </w:r>
-    </w:p>
-    <w:p>
-      <w:r>
-        <w:t xml:space="preserve">Φιλτράρει τα προϊόντα. Δέχεται στο </w:t>
-      </w:r>
-      <w:r>
-        <w:rPr>
-          <w:lang w:val="en-US"/>
-        </w:rPr>
-        <w:t>request</w:t>
-      </w:r>
-      <w:r>
-        <w:t xml:space="preserve"> </w:t>
-      </w:r>
-      <w:r>
-        <w:rPr>
-          <w:lang w:val="en-US"/>
-        </w:rPr>
-        <w:t>body</w:t>
-      </w:r>
-      <w:r>
-        <w:t xml:space="preserve"> </w:t>
-      </w:r>
-      <w:r>
-        <w:t xml:space="preserve">ένα </w:t>
-      </w:r>
-      <w:r>
-        <w:rPr>
-          <w:lang w:val="en-US"/>
-        </w:rPr>
-        <w:t>object</w:t>
-      </w:r>
-      <w:r>
-        <w:t xml:space="preserve"> </w:t>
-      </w:r>
-      <w:r>
-        <w:t>το οποίο χρησιμοποιείται ως φίλτρο για τα προϊόντα και επιστρέφει τα προϊόντα που ταιριάζουν.</w:t>
-      </w:r>
-      <w:r>
-        <w:t xml:space="preserve"> Καταργήθηκε το παρακάτω, διότι τα </w:t>
-      </w:r>
-      <w:r>
-        <w:rPr>
-          <w:lang w:val="en-US"/>
-        </w:rPr>
-        <w:t>frames</w:t>
-      </w:r>
-      <w:r>
-        <w:t xml:space="preserve"> (</w:t>
-      </w:r>
-      <w:r>
-        <w:t xml:space="preserve">σε αντίθεση με τα </w:t>
-      </w:r>
-      <w:r>
-        <w:rPr>
-          <w:lang w:val="en-US"/>
-        </w:rPr>
-        <w:t>lens</w:t>
-      </w:r>
-      <w:r>
-        <w:t>)</w:t>
-      </w:r>
-      <w:r>
-        <w:t xml:space="preserve"> </w:t>
-      </w:r>
-      <w:r>
-        <w:t xml:space="preserve">έρχονται όλα στο </w:t>
-      </w:r>
-      <w:r>
-        <w:rPr>
-          <w:lang w:val="en-US"/>
-        </w:rPr>
-        <w:t>front</w:t>
-      </w:r>
-      <w:r>
-        <w:t xml:space="preserve"> </w:t>
-      </w:r>
-      <w:r>
-        <w:rPr>
-          <w:lang w:val="en-US"/>
-        </w:rPr>
-        <w:t>end</w:t>
-      </w:r>
-      <w:r>
-        <w:t xml:space="preserve"> </w:t>
-      </w:r>
-      <w:r>
-        <w:t>και φιλτράρονται εκεί.</w:t>
-      </w:r>
-    </w:p>
-    <w:p>
-      <w:pPr>
-        <w:rPr>
-          <w:lang w:val="en-US"/>
-        </w:rPr>
-      </w:pPr>
-      <w:r>
-        <w:rPr>
-          <w:lang w:val="en-US"/>
-        </w:rPr>
-        <w:t>[POST] /</w:t>
-      </w:r>
-      <w:proofErr w:type="spellStart"/>
-      <w:r>
-        <w:rPr>
-          <w:lang w:val="en-US"/>
-        </w:rPr>
-        <w:t>api</w:t>
-      </w:r>
-      <w:proofErr w:type="spellEnd"/>
-      <w:r>
-        <w:rPr>
-          <w:lang w:val="en-US"/>
-        </w:rPr>
-        <w:t>/filter/frames</w:t>
-      </w:r>
-    </w:p>
-    <w:p>
-      <w:pPr>
-        <w:pStyle w:val="2"/>
-      </w:pPr>
+        <w:t xml:space="preserve"> </w:t>
+      </w:r>
       <w:r>
         <w:t xml:space="preserve">[POST] </w:t>
       </w:r>
@@ -2080,59 +1812,269 @@
     <w:p>
       <w:pPr>
         <w:pStyle w:val="2"/>
-        <w:rPr>
-          <w:lang w:val="el-GR"/>
-        </w:rPr>
-      </w:pPr>
-      <w:r>
-        <w:rPr>
-          <w:lang w:val="el-GR"/>
-        </w:rPr>
+      </w:pPr>
+      <w:r>
         <w:t>[</w:t>
       </w:r>
       <w:r>
         <w:t>GET</w:t>
       </w:r>
       <w:r>
-        <w:rPr>
-          <w:lang w:val="el-GR"/>
-        </w:rPr>
         <w:t>] /</w:t>
       </w:r>
       <w:r>
         <w:t>api</w:t>
       </w:r>
       <w:r>
-        <w:rPr>
-          <w:lang w:val="el-GR"/>
-        </w:rPr>
         <w:t>/</w:t>
       </w:r>
       <w:r>
+        <w:t>frames</w:t>
+      </w:r>
+      <w:r>
+        <w:t>.</w:t>
+      </w:r>
+      <w:r>
+        <w:t>json</w:t>
+      </w:r>
+      <w:r>
+        <w:br/>
+        <w:t>[GET] /api/lens/tokai.json</w:t>
+      </w:r>
+      <w:r>
+        <w:br/>
+        <w:t>[GET] /api/lens/trian.json</w:t>
+      </w:r>
+    </w:p>
+    <w:p>
+      <w:pPr>
+        <w:pStyle w:val="a8"/>
+      </w:pPr>
+      <w:r>
+        <w:t xml:space="preserve">Επιστρέφει όλα τα προϊόντα σε </w:t>
+      </w:r>
+      <w:r>
+        <w:rPr>
+          <w:lang w:val="en-US"/>
+        </w:rPr>
+        <w:t>json</w:t>
+      </w:r>
+      <w:r>
+        <w:t xml:space="preserve"> </w:t>
+      </w:r>
+      <w:r>
+        <w:t>αρχείο</w:t>
+      </w:r>
+      <w:r>
+        <w:t>.</w:t>
+      </w:r>
+      <w:r>
+        <w:t xml:space="preserve"> Δεν χρησιμοποιούνται</w:t>
+      </w:r>
+      <w:r>
+        <w:t xml:space="preserve">. </w:t>
+      </w:r>
+      <w:r>
+        <w:t>Τα</w:t>
+      </w:r>
+      <w:r>
+        <w:t xml:space="preserve"> </w:t>
+      </w:r>
+      <w:r>
+        <w:rPr>
+          <w:lang w:val="en-US"/>
+        </w:rPr>
+        <w:t>lens</w:t>
+      </w:r>
+      <w:r>
+        <w:t xml:space="preserve">, </w:t>
+      </w:r>
+      <w:r>
+        <w:t xml:space="preserve">αντικαταστάθηκαν από τα </w:t>
+      </w:r>
+      <w:r>
+        <w:rPr>
+          <w:lang w:val="en-US"/>
+        </w:rPr>
+        <w:t>tree</w:t>
+      </w:r>
+      <w:r>
+        <w:t xml:space="preserve"> </w:t>
+      </w:r>
+      <w:r>
+        <w:rPr>
+          <w:lang w:val="en-US"/>
+        </w:rPr>
+        <w:t>routes</w:t>
+      </w:r>
+      <w:r>
+        <w:t xml:space="preserve"> (για τα </w:t>
+      </w:r>
+      <w:r>
+        <w:rPr>
+          <w:lang w:val="en-US"/>
+        </w:rPr>
+        <w:t>lens</w:t>
+      </w:r>
+      <w:r>
+        <w:t xml:space="preserve">) </w:t>
+      </w:r>
+      <w:r>
+        <w:t xml:space="preserve">ώστε το </w:t>
+      </w:r>
+      <w:r>
+        <w:rPr>
+          <w:lang w:val="en-US"/>
+        </w:rPr>
+        <w:t>front</w:t>
+      </w:r>
+      <w:r>
+        <w:t>-</w:t>
+      </w:r>
+      <w:r>
+        <w:rPr>
+          <w:lang w:val="en-US"/>
+        </w:rPr>
+        <w:t>end</w:t>
+      </w:r>
+      <w:r>
+        <w:t xml:space="preserve"> </w:t>
+      </w:r>
+      <w:r>
+        <w:t>να λαμβάνει μόνο τα φίλτρα</w:t>
+      </w:r>
+      <w:r>
+        <w:t xml:space="preserve"> (</w:t>
+      </w:r>
+      <w:r>
+        <w:rPr>
+          <w:lang w:val="en-US"/>
+        </w:rPr>
+        <w:t>tree</w:t>
+      </w:r>
+      <w:r>
+        <w:t xml:space="preserve"> </w:t>
+      </w:r>
+      <w:r>
+        <w:rPr>
+          <w:lang w:val="en-US"/>
+        </w:rPr>
+        <w:t>routes</w:t>
+      </w:r>
+      <w:r>
+        <w:t>)</w:t>
+      </w:r>
+      <w:r>
+        <w:t xml:space="preserve"> αντί για όλα τα αντικείμενα</w:t>
+      </w:r>
+      <w:r>
+        <w:t xml:space="preserve">. </w:t>
+      </w:r>
+      <w:r>
+        <w:t>Τα</w:t>
+      </w:r>
+      <w:r>
+        <w:t xml:space="preserve"> </w:t>
+      </w:r>
+      <w:r>
+        <w:rPr>
+          <w:lang w:val="en-US"/>
+        </w:rPr>
+        <w:t>frames</w:t>
+      </w:r>
+      <w:r>
+        <w:t xml:space="preserve"> </w:t>
+      </w:r>
+      <w:r>
+        <w:t>αντικαταστάθηκαν</w:t>
+      </w:r>
+      <w:r>
+        <w:t xml:space="preserve"> </w:t>
+      </w:r>
+      <w:r>
+        <w:t>από</w:t>
+      </w:r>
+      <w:r>
+        <w:t xml:space="preserve"> </w:t>
+      </w:r>
+      <w:r>
+        <w:t>το</w:t>
+      </w:r>
+      <w:r>
+        <w:t xml:space="preserve"> </w:t>
+      </w:r>
+      <w:r>
+        <w:rPr>
+          <w:lang w:val="en-US"/>
+        </w:rPr>
+        <w:t>filter</w:t>
+      </w:r>
+      <w:r>
+        <w:t xml:space="preserve"> </w:t>
+      </w:r>
+      <w:r>
+        <w:rPr>
+          <w:lang w:val="en-US"/>
+        </w:rPr>
+        <w:t>route</w:t>
+      </w:r>
+      <w:r>
+        <w:t xml:space="preserve"> </w:t>
+      </w:r>
+      <w:r>
+        <w:t>για</w:t>
+      </w:r>
+      <w:r>
+        <w:t xml:space="preserve"> </w:t>
+      </w:r>
+      <w:r>
+        <w:t xml:space="preserve">τα </w:t>
+      </w:r>
+      <w:r>
+        <w:rPr>
+          <w:lang w:val="en-US"/>
+        </w:rPr>
+        <w:t>frames</w:t>
+      </w:r>
+      <w:r>
+        <w:t xml:space="preserve">. </w:t>
+      </w:r>
+    </w:p>
+    <w:p>
+      <w:pPr>
+        <w:pStyle w:val="2"/>
+      </w:pPr>
+      <w:r>
+        <w:t>[</w:t>
+      </w:r>
+      <w:r>
+        <w:t>GET</w:t>
+      </w:r>
+      <w:r>
+        <w:t>] /</w:t>
+      </w:r>
+      <w:r>
+        <w:t>api</w:t>
+      </w:r>
+      <w:r>
+        <w:t>/</w:t>
+      </w:r>
+      <w:r>
         <w:t>unique</w:t>
       </w:r>
       <w:r>
-        <w:rPr>
-          <w:lang w:val="el-GR"/>
-        </w:rPr>
         <w:t>/</w:t>
       </w:r>
       <w:r>
         <w:t>frames</w:t>
       </w:r>
       <w:r>
-        <w:rPr>
-          <w:lang w:val="el-GR"/>
-        </w:rPr>
         <w:t>.</w:t>
       </w:r>
       <w:r>
         <w:t>json</w:t>
       </w:r>
       <w:r>
-        <w:rPr>
-          <w:lang w:val="el-GR"/>
-        </w:rPr>
         <w:br/>
         <w:t>[</w:t>
       </w:r>
@@ -2140,45 +2082,30 @@
         <w:t>GET</w:t>
       </w:r>
       <w:r>
-        <w:rPr>
-          <w:lang w:val="el-GR"/>
-        </w:rPr>
         <w:t>] /</w:t>
       </w:r>
       <w:r>
         <w:t>api</w:t>
       </w:r>
       <w:r>
-        <w:rPr>
-          <w:lang w:val="el-GR"/>
-        </w:rPr>
         <w:t>/</w:t>
       </w:r>
       <w:r>
         <w:t>unique</w:t>
       </w:r>
       <w:r>
-        <w:rPr>
-          <w:lang w:val="el-GR"/>
-        </w:rPr>
         <w:t>/</w:t>
       </w:r>
       <w:r>
         <w:t>lens</w:t>
       </w:r>
       <w:r>
-        <w:rPr>
-          <w:lang w:val="el-GR"/>
-        </w:rPr>
         <w:t>.</w:t>
       </w:r>
       <w:r>
         <w:t>json</w:t>
       </w:r>
       <w:r>
-        <w:rPr>
-          <w:lang w:val="el-GR"/>
-        </w:rPr>
         <w:br/>
         <w:t>[</w:t>
       </w:r>
@@ -2186,54 +2113,36 @@
         <w:t>GET</w:t>
       </w:r>
       <w:r>
-        <w:rPr>
-          <w:lang w:val="el-GR"/>
-        </w:rPr>
         <w:t>] /</w:t>
       </w:r>
       <w:r>
         <w:t>api</w:t>
       </w:r>
       <w:r>
-        <w:rPr>
-          <w:lang w:val="el-GR"/>
-        </w:rPr>
         <w:t>/</w:t>
       </w:r>
       <w:r>
         <w:t>unique</w:t>
       </w:r>
       <w:r>
-        <w:rPr>
-          <w:lang w:val="el-GR"/>
-        </w:rPr>
         <w:t>/</w:t>
       </w:r>
       <w:r>
         <w:t>lens</w:t>
       </w:r>
       <w:r>
-        <w:rPr>
-          <w:lang w:val="el-GR"/>
-        </w:rPr>
         <w:t>-</w:t>
       </w:r>
       <w:r>
         <w:t>trian</w:t>
       </w:r>
       <w:r>
-        <w:rPr>
-          <w:lang w:val="el-GR"/>
-        </w:rPr>
         <w:t>.</w:t>
       </w:r>
       <w:r>
         <w:t>json</w:t>
       </w:r>
       <w:r>
-        <w:rPr>
-          <w:lang w:val="el-GR"/>
-        </w:rPr>
         <w:br/>
         <w:t>[</w:t>
       </w:r>
@@ -2241,45 +2150,30 @@
         <w:t>GET</w:t>
       </w:r>
       <w:r>
-        <w:rPr>
-          <w:lang w:val="el-GR"/>
-        </w:rPr>
         <w:t>] /</w:t>
       </w:r>
       <w:r>
         <w:t>api</w:t>
       </w:r>
       <w:r>
-        <w:rPr>
-          <w:lang w:val="el-GR"/>
-        </w:rPr>
         <w:t>/</w:t>
       </w:r>
       <w:r>
         <w:t>unique</w:t>
       </w:r>
       <w:r>
-        <w:rPr>
-          <w:lang w:val="el-GR"/>
-        </w:rPr>
         <w:t>/</w:t>
       </w:r>
       <w:r>
         <w:t>lens</w:t>
       </w:r>
       <w:r>
-        <w:rPr>
-          <w:lang w:val="el-GR"/>
-        </w:rPr>
         <w:t>-</w:t>
       </w:r>
       <w:r>
         <w:t>tokai</w:t>
       </w:r>
       <w:r>
-        <w:rPr>
-          <w:lang w:val="el-GR"/>
-        </w:rPr>
         <w:t>.</w:t>
       </w:r>
       <w:r>
@@ -3571,12 +3465,11 @@
     <w:name w:val="Subtle Emphasis"/>
     <w:uiPriority w:val="19"/>
     <w:qFormat/>
-    <w:rsid w:val="001731E3"/>
+    <w:rsid w:val="002570BB"/>
     <w:rPr>
       <w:i/>
       <w:iCs/>
       <w:color w:val="1F3763" w:themeColor="accent1" w:themeShade="7F"/>
-      <w:lang w:val="en-US"/>
     </w:rPr>
   </w:style>
   <w:style w:type="character" w:styleId="ac">
@@ -3946,7 +3839,7 @@
 </file>
 
 <file path=customXml/itemProps1.xml><?xml version="1.0" encoding="utf-8"?>
-<ds:datastoreItem xmlns:ds="http://schemas.openxmlformats.org/officeDocument/2006/customXml" ds:itemID="{2AFF7463-D30E-4934-B8B2-3CD32FA6514F}">
+<ds:datastoreItem xmlns:ds="http://schemas.openxmlformats.org/officeDocument/2006/customXml" ds:itemID="{955D97A6-067A-40D9-92F5-E06E33A02FF0}">
   <ds:schemaRefs>
     <ds:schemaRef ds:uri="http://schemas.openxmlformats.org/officeDocument/2006/bibliography"/>
   </ds:schemaRefs>

</xml_diff>

<commit_message>
2.05 - row prices in mail
</commit_message>
<xml_diff>
--- a/documentation/TRIAN API - documentation.docx
+++ b/documentation/TRIAN API - documentation.docx
@@ -733,25 +733,15 @@
         <w:rPr>
           <w:rStyle w:val="ab"/>
           <w:i w:val="0"/>
+          <w:lang w:val="en-US"/>
         </w:rPr>
       </w:pPr>
       <w:r>
         <w:rPr>
           <w:rStyle w:val="ab"/>
-        </w:rPr>
-        <w:t>Refresh</w:t>
-      </w:r>
-      <w:r>
-        <w:rPr>
-          <w:rStyle w:val="ab"/>
-        </w:rPr>
-        <w:t xml:space="preserve"> </w:t>
-      </w:r>
-      <w:r>
-        <w:rPr>
-          <w:rStyle w:val="ab"/>
-        </w:rPr>
-        <w:t>route</w:t>
+          <w:lang w:val="en-US"/>
+        </w:rPr>
+        <w:t>Refresh route</w:t>
       </w:r>
     </w:p>
     <w:p>
@@ -1157,8 +1147,6 @@
       <w:r>
         <w:t>json</w:t>
       </w:r>
-      <w:bookmarkStart w:id="0" w:name="_GoBack"/>
-      <w:bookmarkEnd w:id="0"/>
       <w:r>
         <w:br/>
       </w:r>
@@ -1499,226 +1487,418 @@
       <w:r>
         <w:t>όλα.</w:t>
       </w:r>
+      <w:bookmarkStart w:id="0" w:name="_GoBack"/>
+      <w:bookmarkEnd w:id="0"/>
     </w:p>
     <w:p>
-      <w:pPr>
-        <w:pStyle w:val="2"/>
-      </w:pPr>
-      <w:r>
-        <w:rPr>
-          <w:lang w:val="el-GR"/>
-        </w:rPr>
-        <w:t xml:space="preserve"> </w:t>
-      </w:r>
-      <w:r>
-        <w:t xml:space="preserve">[POST] </w:t>
-      </w:r>
-      <w:r>
-        <w:t>/api/order</w:t>
+      <w:r>
+        <w:t>Αν</w:t>
+      </w:r>
+      <w:r>
+        <w:t xml:space="preserve"> </w:t>
+      </w:r>
+      <w:r>
+        <w:t>υπάρχει</w:t>
+      </w:r>
+      <w:r>
+        <w:t xml:space="preserve"> </w:t>
+      </w:r>
+      <w:r>
+        <w:t xml:space="preserve">έγκυρο </w:t>
+      </w:r>
+      <w:r>
+        <w:rPr>
+          <w:lang w:val="en-US"/>
+        </w:rPr>
+        <w:t>Authorization</w:t>
+      </w:r>
+      <w:r>
+        <w:t xml:space="preserve"> </w:t>
+      </w:r>
+      <w:r>
+        <w:rPr>
+          <w:lang w:val="en-US"/>
+        </w:rPr>
+        <w:t>Bearer</w:t>
+      </w:r>
+      <w:r>
+        <w:t xml:space="preserve"> </w:t>
+      </w:r>
+      <w:r>
+        <w:rPr>
+          <w:lang w:val="en-US"/>
+        </w:rPr>
+        <w:t>Token</w:t>
+      </w:r>
+      <w:r>
+        <w:t xml:space="preserve"> πελάτη</w:t>
+      </w:r>
+      <w:r>
+        <w:t xml:space="preserve">, </w:t>
+      </w:r>
+      <w:r>
+        <w:t>τότε</w:t>
+      </w:r>
+      <w:r>
+        <w:t xml:space="preserve"> </w:t>
+      </w:r>
+      <w:r>
+        <w:t xml:space="preserve">επιστρέφονται </w:t>
+      </w:r>
+      <w:r>
+        <w:t>επιπλέον και</w:t>
+      </w:r>
+      <w:r>
+        <w:t xml:space="preserve"> οι τιμές </w:t>
+      </w:r>
+      <w:r>
+        <w:t>των προϊόντων</w:t>
+      </w:r>
+      <w:r>
+        <w:t xml:space="preserve"> </w:t>
+      </w:r>
+      <w:r>
+        <w:rPr>
+          <w:lang w:val="en-US"/>
+        </w:rPr>
+        <w:t>browser</w:t>
+      </w:r>
+      <w:r>
+        <w:t xml:space="preserve">. </w:t>
       </w:r>
     </w:p>
     <w:p>
-      <w:r>
-        <w:rPr>
-          <w:lang w:val="en-US"/>
-        </w:rPr>
-        <w:t>To</w:t>
-      </w:r>
-      <w:r>
-        <w:t xml:space="preserve"> </w:t>
-      </w:r>
-      <w:r>
-        <w:rPr>
-          <w:lang w:val="en-US"/>
-        </w:rPr>
-        <w:t>e</w:t>
-      </w:r>
-      <w:r>
-        <w:t>-</w:t>
-      </w:r>
-      <w:r>
-        <w:rPr>
-          <w:lang w:val="en-US"/>
-        </w:rPr>
-        <w:t>shop</w:t>
-      </w:r>
-      <w:r>
-        <w:t xml:space="preserve"> </w:t>
-      </w:r>
-      <w:r>
-        <w:t>στέλνει</w:t>
-      </w:r>
-      <w:r>
-        <w:t xml:space="preserve"> την παραγγελία στον </w:t>
-      </w:r>
-      <w:r>
-        <w:rPr>
-          <w:lang w:val="en-US"/>
-        </w:rPr>
-        <w:t>server</w:t>
-      </w:r>
-      <w:r>
-        <w:t xml:space="preserve"> κατά την ολοκλήρωσή της από τον πελάτη. Στο </w:t>
-      </w:r>
-      <w:r>
-        <w:rPr>
-          <w:lang w:val="en-US"/>
-        </w:rPr>
-        <w:t>b</w:t>
-      </w:r>
-      <w:r>
-        <w:rPr>
-          <w:lang w:val="en-US"/>
-        </w:rPr>
-        <w:t>ody</w:t>
-      </w:r>
-      <w:r>
-        <w:t xml:space="preserve"> </w:t>
-      </w:r>
-      <w:r>
-        <w:t xml:space="preserve">έχει το αντικείμενο </w:t>
-      </w:r>
-      <w:r>
-        <w:rPr>
-          <w:lang w:val="en-US"/>
-        </w:rPr>
+      <w:pPr>
+        <w:pStyle w:val="2"/>
+      </w:pPr>
+      <w:r>
+        <w:rPr>
+          <w:lang w:val="el-GR"/>
+        </w:rPr>
+        <w:t xml:space="preserve"> </w:t>
+      </w:r>
+      <w:r>
+        <w:t>[</w:t>
+      </w:r>
+      <w:r>
+        <w:t>POST</w:t>
+      </w:r>
+      <w:r>
+        <w:t xml:space="preserve">] </w:t>
+      </w:r>
+      <w:r>
+        <w:t>/</w:t>
+      </w:r>
+      <w:r>
+        <w:t>api</w:t>
+      </w:r>
+      <w:r>
+        <w:t>/</w:t>
+      </w:r>
+      <w:r>
         <w:t>order</w:t>
-      </w:r>
-      <w:r>
-        <w:t xml:space="preserve"> </w:t>
-      </w:r>
-      <w:r>
-        <w:t xml:space="preserve">το οποίο έχει 2 βασικά </w:t>
-      </w:r>
-      <w:r>
-        <w:rPr>
-          <w:lang w:val="en-US"/>
-        </w:rPr>
-        <w:t>properties</w:t>
-      </w:r>
-      <w:r>
-        <w:t xml:space="preserve">, </w:t>
-      </w:r>
-      <w:r>
-        <w:t xml:space="preserve">το </w:t>
-      </w:r>
-      <w:r>
-        <w:rPr>
-          <w:lang w:val="en-US"/>
-        </w:rPr>
-        <w:t>order</w:t>
-      </w:r>
-      <w:r>
-        <w:t>.</w:t>
-      </w:r>
-      <w:r>
-        <w:rPr>
-          <w:lang w:val="en-US"/>
-        </w:rPr>
-        <w:t>cart</w:t>
-      </w:r>
-      <w:r>
-        <w:t xml:space="preserve"> </w:t>
-      </w:r>
-      <w:r>
-        <w:t>και το</w:t>
-      </w:r>
-      <w:r>
-        <w:t xml:space="preserve"> </w:t>
-      </w:r>
-      <w:r>
-        <w:rPr>
-          <w:lang w:val="en-US"/>
-        </w:rPr>
-        <w:t>order</w:t>
-      </w:r>
-      <w:r>
-        <w:t>.</w:t>
-      </w:r>
-      <w:r>
-        <w:rPr>
-          <w:lang w:val="en-US"/>
-        </w:rPr>
-        <w:t>customer</w:t>
-      </w:r>
-      <w:r>
-        <w:t xml:space="preserve">. </w:t>
-      </w:r>
-      <w:r>
-        <w:rPr>
-          <w:lang w:val="en-US"/>
-        </w:rPr>
-        <w:t>To</w:t>
-      </w:r>
-      <w:r>
-        <w:t xml:space="preserve"> </w:t>
-      </w:r>
-      <w:r>
-        <w:rPr>
-          <w:lang w:val="en-US"/>
-        </w:rPr>
-        <w:t>back</w:t>
-      </w:r>
-      <w:r>
-        <w:t>-</w:t>
-      </w:r>
-      <w:r>
-        <w:rPr>
-          <w:lang w:val="en-US"/>
-        </w:rPr>
-        <w:t>end</w:t>
-      </w:r>
-      <w:r>
-        <w:t xml:space="preserve"> </w:t>
-      </w:r>
-      <w:r>
-        <w:t xml:space="preserve">τη λαμβάνει, προσθέτει </w:t>
-      </w:r>
-      <w:r>
-        <w:rPr>
-          <w:lang w:val="en-US"/>
-        </w:rPr>
-        <w:t>id</w:t>
-      </w:r>
-      <w:r>
-        <w:t xml:space="preserve"> και την χειρίζεται κατάλληλα στέλνει </w:t>
-      </w:r>
-      <w:r>
-        <w:rPr>
-          <w:lang w:val="en-US"/>
-        </w:rPr>
-        <w:t>e</w:t>
-      </w:r>
-      <w:r>
-        <w:t>-</w:t>
-      </w:r>
-      <w:r>
-        <w:rPr>
-          <w:lang w:val="en-US"/>
-        </w:rPr>
-        <w:t>mail</w:t>
-      </w:r>
-      <w:r>
-        <w:t xml:space="preserve"> </w:t>
-      </w:r>
-      <w:proofErr w:type="spellStart"/>
-      <w:r>
-        <w:t>κλπ</w:t>
-      </w:r>
-      <w:proofErr w:type="spellEnd"/>
-      <w:r>
-        <w:t xml:space="preserve">). </w:t>
-      </w:r>
-      <w:r>
-        <w:br/>
       </w:r>
     </w:p>
     <w:p>
       <w:r>
-        <w:br w:type="page"/>
+        <w:rPr>
+          <w:lang w:val="en-US"/>
+        </w:rPr>
+        <w:t>To</w:t>
+      </w:r>
+      <w:r>
+        <w:t xml:space="preserve"> </w:t>
+      </w:r>
+      <w:r>
+        <w:rPr>
+          <w:lang w:val="en-US"/>
+        </w:rPr>
+        <w:t>e</w:t>
+      </w:r>
+      <w:r>
+        <w:t>-</w:t>
+      </w:r>
+      <w:r>
+        <w:rPr>
+          <w:lang w:val="en-US"/>
+        </w:rPr>
+        <w:t>shop</w:t>
+      </w:r>
+      <w:r>
+        <w:t xml:space="preserve"> </w:t>
+      </w:r>
+      <w:r>
+        <w:t>στέλνει</w:t>
+      </w:r>
+      <w:r>
+        <w:t xml:space="preserve"> την παραγγελία στον </w:t>
+      </w:r>
+      <w:r>
+        <w:rPr>
+          <w:lang w:val="en-US"/>
+        </w:rPr>
+        <w:t>server</w:t>
+      </w:r>
+      <w:r>
+        <w:t xml:space="preserve"> κατά την ολοκλήρωσή της από τον πελάτη. </w:t>
+      </w:r>
+      <w:r>
+        <w:t xml:space="preserve">Το </w:t>
+      </w:r>
+      <w:r>
+        <w:rPr>
+          <w:lang w:val="en-US"/>
+        </w:rPr>
+        <w:t>request</w:t>
+      </w:r>
+      <w:r>
+        <w:t xml:space="preserve"> </w:t>
+      </w:r>
+      <w:r>
+        <w:t xml:space="preserve">έχει </w:t>
+      </w:r>
+      <w:r>
+        <w:t xml:space="preserve">στο </w:t>
+      </w:r>
+      <w:r>
+        <w:rPr>
+          <w:lang w:val="en-US"/>
+        </w:rPr>
+        <w:t>body</w:t>
+      </w:r>
+      <w:r>
+        <w:t xml:space="preserve"> </w:t>
+      </w:r>
+      <w:r>
+        <w:t xml:space="preserve">το αντικείμενο </w:t>
+      </w:r>
+      <w:r>
+        <w:rPr>
+          <w:lang w:val="en-US"/>
+        </w:rPr>
+        <w:t>order</w:t>
+      </w:r>
+      <w:r>
+        <w:t xml:space="preserve"> </w:t>
+      </w:r>
+      <w:r>
+        <w:t xml:space="preserve">το οποίο έχει </w:t>
+      </w:r>
+      <w:r>
+        <w:rPr>
+          <w:lang w:val="en-US"/>
+        </w:rPr>
+        <w:t>properties</w:t>
+      </w:r>
+      <w:r>
+        <w:t xml:space="preserve"> </w:t>
+      </w:r>
+      <w:r>
+        <w:t xml:space="preserve">το </w:t>
+      </w:r>
+      <w:r>
+        <w:rPr>
+          <w:lang w:val="en-US"/>
+        </w:rPr>
+        <w:t>order</w:t>
+      </w:r>
+      <w:r>
+        <w:t>.</w:t>
+      </w:r>
+      <w:r>
+        <w:rPr>
+          <w:lang w:val="en-US"/>
+        </w:rPr>
+        <w:t>cart</w:t>
+      </w:r>
+      <w:r>
+        <w:t xml:space="preserve">, το </w:t>
+      </w:r>
+      <w:r>
+        <w:rPr>
+          <w:lang w:val="en-US"/>
+        </w:rPr>
+        <w:t>order</w:t>
+      </w:r>
+      <w:r>
+        <w:t>.</w:t>
+      </w:r>
+      <w:r>
+        <w:rPr>
+          <w:lang w:val="en-US"/>
+        </w:rPr>
+        <w:t>costs</w:t>
+      </w:r>
+      <w:r>
+        <w:t xml:space="preserve">, </w:t>
+      </w:r>
+      <w:r>
+        <w:t xml:space="preserve">καθώς και άλλα </w:t>
+      </w:r>
+      <w:r>
+        <w:rPr>
+          <w:lang w:val="en-US"/>
+        </w:rPr>
+        <w:t>properties</w:t>
+      </w:r>
+      <w:r>
+        <w:t xml:space="preserve">. </w:t>
+      </w:r>
+      <w:r>
+        <w:rPr>
+          <w:lang w:val="en-US"/>
+        </w:rPr>
+        <w:t>To</w:t>
+      </w:r>
+      <w:r>
+        <w:t xml:space="preserve"> </w:t>
+      </w:r>
+      <w:r>
+        <w:rPr>
+          <w:lang w:val="en-US"/>
+        </w:rPr>
+        <w:t>back</w:t>
+      </w:r>
+      <w:r>
+        <w:t>-</w:t>
+      </w:r>
+      <w:r>
+        <w:rPr>
+          <w:lang w:val="en-US"/>
+        </w:rPr>
+        <w:t>end</w:t>
+      </w:r>
+      <w:r>
+        <w:t xml:space="preserve"> </w:t>
+      </w:r>
+      <w:r>
+        <w:t xml:space="preserve">τη λαμβάνει, προσθέτει </w:t>
+      </w:r>
+      <w:r>
+        <w:rPr>
+          <w:lang w:val="en-US"/>
+        </w:rPr>
+        <w:t>id</w:t>
+      </w:r>
+      <w:r>
+        <w:t xml:space="preserve"> και την χειρίζεται κατάλληλα </w:t>
+      </w:r>
+      <w:r>
+        <w:t>(</w:t>
+      </w:r>
+      <w:r>
+        <w:t xml:space="preserve">στέλνει </w:t>
+      </w:r>
+      <w:r>
+        <w:rPr>
+          <w:lang w:val="en-US"/>
+        </w:rPr>
+        <w:t>e</w:t>
+      </w:r>
+      <w:r>
+        <w:t>-</w:t>
+      </w:r>
+      <w:r>
+        <w:rPr>
+          <w:lang w:val="en-US"/>
+        </w:rPr>
+        <w:t>mail</w:t>
+      </w:r>
+      <w:r>
+        <w:t xml:space="preserve"> </w:t>
+      </w:r>
+      <w:proofErr w:type="spellStart"/>
+      <w:r>
+        <w:t>κλπ</w:t>
+      </w:r>
+      <w:proofErr w:type="spellEnd"/>
+      <w:r>
+        <w:t xml:space="preserve">). </w:t>
+      </w:r>
+      <w:r>
+        <w:t xml:space="preserve">Επιστρέφει </w:t>
+      </w:r>
+      <w:r>
+        <w:t>το</w:t>
+      </w:r>
+      <w:r>
+        <w:t xml:space="preserve"> </w:t>
+      </w:r>
+      <w:r>
+        <w:rPr>
+          <w:lang w:val="en-US"/>
+        </w:rPr>
+        <w:t>JSON</w:t>
+      </w:r>
+      <w:r>
+        <w:t xml:space="preserve"> </w:t>
+      </w:r>
+      <w:r>
+        <w:rPr>
+          <w:lang w:val="en-US"/>
+        </w:rPr>
+        <w:t>object</w:t>
+      </w:r>
+      <w:r>
+        <w:t xml:space="preserve"> της παραγγελίας</w:t>
+      </w:r>
+      <w:r>
+        <w:t xml:space="preserve">, </w:t>
+      </w:r>
+      <w:r>
+        <w:t>«</w:t>
+      </w:r>
+      <w:r>
+        <w:t>ενισχυμένο</w:t>
+      </w:r>
+      <w:r>
+        <w:t>»</w:t>
+      </w:r>
+      <w:r>
+        <w:t xml:space="preserve"> </w:t>
+      </w:r>
+      <w:r>
+        <w:t>(</w:t>
+      </w:r>
+      <w:r>
+        <w:t xml:space="preserve">με </w:t>
+      </w:r>
+      <w:r>
+        <w:rPr>
+          <w:lang w:val="en-US"/>
+        </w:rPr>
+        <w:t>id</w:t>
+      </w:r>
+      <w:r>
+        <w:t xml:space="preserve">, </w:t>
+      </w:r>
+      <w:r>
+        <w:t>λεπτομέρειες πελάτη</w:t>
+      </w:r>
+      <w:r>
+        <w:t xml:space="preserve"> </w:t>
+      </w:r>
+      <w:proofErr w:type="spellStart"/>
+      <w:r>
+        <w:t>κλπ</w:t>
+      </w:r>
+      <w:proofErr w:type="spellEnd"/>
+      <w:r>
+        <w:t>)</w:t>
+      </w:r>
+      <w:r>
+        <w:t xml:space="preserve">. </w:t>
+      </w:r>
+      <w:r>
+        <w:br/>
       </w:r>
     </w:p>
     <w:p>
+      <w:r>
+        <w:br w:type="page"/>
+      </w:r>
+    </w:p>
+    <w:p>
       <w:pPr>
         <w:pStyle w:val="1"/>
         <w:rPr>
@@ -1812,38 +1992,137 @@
     <w:p>
       <w:pPr>
         <w:pStyle w:val="2"/>
-      </w:pPr>
-      <w:r>
+        <w:rPr>
+          <w:lang w:val="el-GR"/>
+        </w:rPr>
+      </w:pPr>
+      <w:r>
+        <w:rPr>
+          <w:lang w:val="el-GR"/>
+        </w:rPr>
         <w:t>[</w:t>
       </w:r>
       <w:r>
         <w:t>GET</w:t>
       </w:r>
       <w:r>
+        <w:rPr>
+          <w:lang w:val="el-GR"/>
+        </w:rPr>
         <w:t>] /</w:t>
       </w:r>
       <w:r>
         <w:t>api</w:t>
       </w:r>
       <w:r>
+        <w:rPr>
+          <w:lang w:val="el-GR"/>
+        </w:rPr>
         <w:t>/</w:t>
       </w:r>
       <w:r>
         <w:t>frames</w:t>
       </w:r>
       <w:r>
+        <w:rPr>
+          <w:lang w:val="el-GR"/>
+        </w:rPr>
         <w:t>.</w:t>
       </w:r>
       <w:r>
         <w:t>json</w:t>
       </w:r>
       <w:r>
+        <w:rPr>
+          <w:lang w:val="el-GR"/>
+        </w:rPr>
         <w:br/>
-        <w:t>[GET] /api/lens/tokai.json</w:t>
-      </w:r>
-      <w:r>
+        <w:t>[</w:t>
+      </w:r>
+      <w:r>
+        <w:t>GET</w:t>
+      </w:r>
+      <w:r>
+        <w:rPr>
+          <w:lang w:val="el-GR"/>
+        </w:rPr>
+        <w:t>] /</w:t>
+      </w:r>
+      <w:r>
+        <w:t>api</w:t>
+      </w:r>
+      <w:r>
+        <w:rPr>
+          <w:lang w:val="el-GR"/>
+        </w:rPr>
+        <w:t>/</w:t>
+      </w:r>
+      <w:r>
+        <w:t>lens</w:t>
+      </w:r>
+      <w:r>
+        <w:rPr>
+          <w:lang w:val="el-GR"/>
+        </w:rPr>
+        <w:t>/</w:t>
+      </w:r>
+      <w:r>
+        <w:t>tokai</w:t>
+      </w:r>
+      <w:r>
+        <w:rPr>
+          <w:lang w:val="el-GR"/>
+        </w:rPr>
+        <w:t>.</w:t>
+      </w:r>
+      <w:r>
+        <w:t>json</w:t>
+      </w:r>
+      <w:r>
+        <w:rPr>
+          <w:lang w:val="el-GR"/>
+        </w:rPr>
         <w:br/>
-        <w:t>[GET] /api/lens/trian.json</w:t>
+        <w:t>[</w:t>
+      </w:r>
+      <w:r>
+        <w:t>GET</w:t>
+      </w:r>
+      <w:r>
+        <w:rPr>
+          <w:lang w:val="el-GR"/>
+        </w:rPr>
+        <w:t>] /</w:t>
+      </w:r>
+      <w:r>
+        <w:t>api</w:t>
+      </w:r>
+      <w:r>
+        <w:rPr>
+          <w:lang w:val="el-GR"/>
+        </w:rPr>
+        <w:t>/</w:t>
+      </w:r>
+      <w:r>
+        <w:t>lens</w:t>
+      </w:r>
+      <w:r>
+        <w:rPr>
+          <w:lang w:val="el-GR"/>
+        </w:rPr>
+        <w:t>/</w:t>
+      </w:r>
+      <w:r>
+        <w:t>trian</w:t>
+      </w:r>
+      <w:r>
+        <w:rPr>
+          <w:lang w:val="el-GR"/>
+        </w:rPr>
+        <w:t>.</w:t>
+      </w:r>
+      <w:r>
+        <w:t>json</w:t>
       </w:r>
     </w:p>
     <w:p>
@@ -3839,7 +4118,7 @@
 </file>
 
 <file path=customXml/itemProps1.xml><?xml version="1.0" encoding="utf-8"?>
-<ds:datastoreItem xmlns:ds="http://schemas.openxmlformats.org/officeDocument/2006/customXml" ds:itemID="{955D97A6-067A-40D9-92F5-E06E33A02FF0}">
+<ds:datastoreItem xmlns:ds="http://schemas.openxmlformats.org/officeDocument/2006/customXml" ds:itemID="{E1B845E2-9065-4C81-ADFB-D7C466B45DC1}">
   <ds:schemaRefs>
     <ds:schemaRef ds:uri="http://schemas.openxmlformats.org/officeDocument/2006/bibliography"/>
   </ds:schemaRefs>

</xml_diff>

<commit_message>
2.07 - validate Cart
</commit_message>
<xml_diff>
--- a/documentation/TRIAN API - documentation.docx
+++ b/documentation/TRIAN API - documentation.docx
@@ -1487,1082 +1487,1888 @@
       <w:r>
         <w:t>όλα.</w:t>
       </w:r>
+    </w:p>
+    <w:p>
+      <w:r>
+        <w:t>Αν</w:t>
+      </w:r>
+      <w:r>
+        <w:t xml:space="preserve"> </w:t>
+      </w:r>
+      <w:r>
+        <w:t>υπάρχει</w:t>
+      </w:r>
+      <w:r>
+        <w:t xml:space="preserve"> </w:t>
+      </w:r>
+      <w:r>
+        <w:t xml:space="preserve">έγκυρο </w:t>
+      </w:r>
+      <w:r>
+        <w:rPr>
+          <w:lang w:val="en-US"/>
+        </w:rPr>
+        <w:t>Authorization</w:t>
+      </w:r>
+      <w:r>
+        <w:t xml:space="preserve"> </w:t>
+      </w:r>
+      <w:r>
+        <w:rPr>
+          <w:lang w:val="en-US"/>
+        </w:rPr>
+        <w:t>Bearer</w:t>
+      </w:r>
+      <w:r>
+        <w:t xml:space="preserve"> </w:t>
+      </w:r>
+      <w:r>
+        <w:rPr>
+          <w:lang w:val="en-US"/>
+        </w:rPr>
+        <w:t>Token</w:t>
+      </w:r>
+      <w:r>
+        <w:t xml:space="preserve"> πελάτη</w:t>
+      </w:r>
+      <w:r>
+        <w:t xml:space="preserve">, </w:t>
+      </w:r>
+      <w:r>
+        <w:t>τότε</w:t>
+      </w:r>
+      <w:r>
+        <w:t xml:space="preserve"> </w:t>
+      </w:r>
+      <w:r>
+        <w:t xml:space="preserve">επιστρέφονται </w:t>
+      </w:r>
+      <w:r>
+        <w:t>επιπλέον και</w:t>
+      </w:r>
+      <w:r>
+        <w:t xml:space="preserve"> οι τιμές </w:t>
+      </w:r>
+      <w:r>
+        <w:t>των προϊόντων</w:t>
+      </w:r>
+      <w:r>
+        <w:t xml:space="preserve"> </w:t>
+      </w:r>
+      <w:r>
+        <w:rPr>
+          <w:lang w:val="en-US"/>
+        </w:rPr>
+        <w:t>browser</w:t>
+      </w:r>
+      <w:r>
+        <w:t xml:space="preserve">. </w:t>
+      </w:r>
+    </w:p>
+    <w:p>
+      <w:pPr>
+        <w:pStyle w:val="2"/>
+        <w:rPr>
+          <w:lang w:val="el-GR"/>
+        </w:rPr>
+      </w:pPr>
+      <w:r>
+        <w:rPr>
+          <w:lang w:val="el-GR"/>
+        </w:rPr>
+        <w:t xml:space="preserve"> </w:t>
+      </w:r>
+      <w:r>
+        <w:rPr>
+          <w:lang w:val="el-GR"/>
+        </w:rPr>
+        <w:t>[</w:t>
+      </w:r>
+      <w:r>
+        <w:t>POST</w:t>
+      </w:r>
+      <w:r>
+        <w:rPr>
+          <w:lang w:val="el-GR"/>
+        </w:rPr>
+        <w:t xml:space="preserve">] </w:t>
+      </w:r>
+      <w:r>
+        <w:rPr>
+          <w:lang w:val="el-GR"/>
+        </w:rPr>
+        <w:t>/</w:t>
+      </w:r>
+      <w:r>
+        <w:t>api</w:t>
+      </w:r>
+      <w:r>
+        <w:rPr>
+          <w:lang w:val="el-GR"/>
+        </w:rPr>
+        <w:t>/</w:t>
+      </w:r>
+      <w:r>
+        <w:t>order</w:t>
+      </w:r>
+    </w:p>
+    <w:p>
+      <w:r>
+        <w:rPr>
+          <w:lang w:val="en-US"/>
+        </w:rPr>
+        <w:t>To</w:t>
+      </w:r>
+      <w:r>
+        <w:t xml:space="preserve"> </w:t>
+      </w:r>
+      <w:r>
+        <w:rPr>
+          <w:lang w:val="en-US"/>
+        </w:rPr>
+        <w:t>e</w:t>
+      </w:r>
+      <w:r>
+        <w:t>-</w:t>
+      </w:r>
+      <w:r>
+        <w:rPr>
+          <w:lang w:val="en-US"/>
+        </w:rPr>
+        <w:t>shop</w:t>
+      </w:r>
+      <w:r>
+        <w:t xml:space="preserve"> </w:t>
+      </w:r>
+      <w:r>
+        <w:t>στέλνει</w:t>
+      </w:r>
+      <w:r>
+        <w:t xml:space="preserve"> την παραγγελία στον </w:t>
+      </w:r>
+      <w:r>
+        <w:rPr>
+          <w:lang w:val="en-US"/>
+        </w:rPr>
+        <w:t>server</w:t>
+      </w:r>
+      <w:r>
+        <w:t xml:space="preserve"> κατά την ολοκλήρωσή της από τον πελάτη. </w:t>
+      </w:r>
+      <w:r>
+        <w:t xml:space="preserve">Το </w:t>
+      </w:r>
+      <w:r>
+        <w:rPr>
+          <w:lang w:val="en-US"/>
+        </w:rPr>
+        <w:t>request</w:t>
+      </w:r>
+      <w:r>
+        <w:t xml:space="preserve"> </w:t>
+      </w:r>
+      <w:r>
+        <w:t xml:space="preserve">έχει </w:t>
+      </w:r>
+      <w:r>
+        <w:t xml:space="preserve">στο </w:t>
+      </w:r>
+      <w:r>
+        <w:rPr>
+          <w:lang w:val="en-US"/>
+        </w:rPr>
+        <w:t>body</w:t>
+      </w:r>
+      <w:r>
+        <w:t xml:space="preserve"> </w:t>
+      </w:r>
+      <w:r>
+        <w:t xml:space="preserve">το αντικείμενο </w:t>
+      </w:r>
+      <w:r>
+        <w:rPr>
+          <w:lang w:val="en-US"/>
+        </w:rPr>
+        <w:t>order</w:t>
+      </w:r>
+      <w:r>
+        <w:t xml:space="preserve"> </w:t>
+      </w:r>
+      <w:r>
+        <w:t xml:space="preserve">το οποίο έχει </w:t>
+      </w:r>
+      <w:r>
+        <w:rPr>
+          <w:lang w:val="en-US"/>
+        </w:rPr>
+        <w:t>properties</w:t>
+      </w:r>
+      <w:r>
+        <w:t xml:space="preserve"> </w:t>
+      </w:r>
+      <w:r>
+        <w:t xml:space="preserve">το </w:t>
+      </w:r>
+      <w:r>
+        <w:rPr>
+          <w:lang w:val="en-US"/>
+        </w:rPr>
+        <w:t>order</w:t>
+      </w:r>
+      <w:r>
+        <w:t>.</w:t>
+      </w:r>
+      <w:r>
+        <w:rPr>
+          <w:lang w:val="en-US"/>
+        </w:rPr>
+        <w:t>cart</w:t>
+      </w:r>
+      <w:r>
+        <w:t xml:space="preserve">, το </w:t>
+      </w:r>
+      <w:r>
+        <w:rPr>
+          <w:lang w:val="en-US"/>
+        </w:rPr>
+        <w:t>order</w:t>
+      </w:r>
+      <w:r>
+        <w:t>.</w:t>
+      </w:r>
+      <w:r>
+        <w:rPr>
+          <w:lang w:val="en-US"/>
+        </w:rPr>
+        <w:t>costs</w:t>
+      </w:r>
+      <w:r>
+        <w:t xml:space="preserve">, </w:t>
+      </w:r>
+      <w:r>
+        <w:t xml:space="preserve">καθώς και άλλα </w:t>
+      </w:r>
+      <w:r>
+        <w:rPr>
+          <w:lang w:val="en-US"/>
+        </w:rPr>
+        <w:t>properties</w:t>
+      </w:r>
+      <w:r>
+        <w:t xml:space="preserve">. </w:t>
+      </w:r>
+      <w:r>
+        <w:rPr>
+          <w:lang w:val="en-US"/>
+        </w:rPr>
+        <w:t>To</w:t>
+      </w:r>
+      <w:r>
+        <w:t xml:space="preserve"> </w:t>
+      </w:r>
+      <w:r>
+        <w:rPr>
+          <w:lang w:val="en-US"/>
+        </w:rPr>
+        <w:t>back</w:t>
+      </w:r>
+      <w:r>
+        <w:t>-</w:t>
+      </w:r>
+      <w:r>
+        <w:rPr>
+          <w:lang w:val="en-US"/>
+        </w:rPr>
+        <w:t>end</w:t>
+      </w:r>
+      <w:r>
+        <w:t xml:space="preserve"> </w:t>
+      </w:r>
+      <w:r>
+        <w:t xml:space="preserve">τη λαμβάνει, προσθέτει </w:t>
+      </w:r>
+      <w:r>
+        <w:rPr>
+          <w:lang w:val="en-US"/>
+        </w:rPr>
+        <w:t>id</w:t>
+      </w:r>
+      <w:r>
+        <w:t xml:space="preserve"> και την χειρίζεται κατάλληλα </w:t>
+      </w:r>
+      <w:r>
+        <w:t>(</w:t>
+      </w:r>
+      <w:r>
+        <w:t xml:space="preserve">στέλνει </w:t>
+      </w:r>
+      <w:r>
+        <w:rPr>
+          <w:lang w:val="en-US"/>
+        </w:rPr>
+        <w:t>e</w:t>
+      </w:r>
+      <w:r>
+        <w:t>-</w:t>
+      </w:r>
+      <w:r>
+        <w:rPr>
+          <w:lang w:val="en-US"/>
+        </w:rPr>
+        <w:t>mail</w:t>
+      </w:r>
+      <w:r>
+        <w:t xml:space="preserve"> </w:t>
+      </w:r>
+      <w:proofErr w:type="spellStart"/>
+      <w:r>
+        <w:t>κλπ</w:t>
+      </w:r>
+      <w:proofErr w:type="spellEnd"/>
+      <w:r>
+        <w:t xml:space="preserve">). </w:t>
+      </w:r>
+      <w:r>
+        <w:t xml:space="preserve">Επιστρέφει </w:t>
+      </w:r>
+      <w:r>
+        <w:t>το</w:t>
+      </w:r>
+      <w:r>
+        <w:t xml:space="preserve"> </w:t>
+      </w:r>
+      <w:r>
+        <w:rPr>
+          <w:lang w:val="en-US"/>
+        </w:rPr>
+        <w:t>JSON</w:t>
+      </w:r>
+      <w:r>
+        <w:t xml:space="preserve"> </w:t>
+      </w:r>
+      <w:r>
+        <w:rPr>
+          <w:lang w:val="en-US"/>
+        </w:rPr>
+        <w:t>object</w:t>
+      </w:r>
+      <w:r>
+        <w:t xml:space="preserve"> της παραγγελίας</w:t>
+      </w:r>
+      <w:r>
+        <w:t xml:space="preserve">, </w:t>
+      </w:r>
+      <w:r>
+        <w:t>«</w:t>
+      </w:r>
+      <w:r>
+        <w:t>ενισχυμένο</w:t>
+      </w:r>
+      <w:r>
+        <w:t>»</w:t>
+      </w:r>
+      <w:r>
+        <w:t xml:space="preserve"> </w:t>
+      </w:r>
+      <w:r>
+        <w:t>(</w:t>
+      </w:r>
+      <w:r>
+        <w:t xml:space="preserve">με </w:t>
+      </w:r>
+      <w:r>
+        <w:rPr>
+          <w:lang w:val="en-US"/>
+        </w:rPr>
+        <w:t>id</w:t>
+      </w:r>
+      <w:r>
+        <w:t xml:space="preserve">, </w:t>
+      </w:r>
+      <w:r>
+        <w:t>λεπτομέρειες πελάτη</w:t>
+      </w:r>
+      <w:r>
+        <w:t xml:space="preserve"> </w:t>
+      </w:r>
+      <w:proofErr w:type="spellStart"/>
+      <w:r>
+        <w:t>κλπ</w:t>
+      </w:r>
+      <w:proofErr w:type="spellEnd"/>
+      <w:r>
+        <w:t>)</w:t>
+      </w:r>
+      <w:r>
+        <w:t xml:space="preserve">. </w:t>
+      </w:r>
+      <w:r>
+        <w:br/>
+      </w:r>
+    </w:p>
+    <w:p>
+      <w:r>
+        <w:br w:type="page"/>
+      </w:r>
+    </w:p>
+    <w:p>
+      <w:pPr>
+        <w:pStyle w:val="1"/>
+        <w:rPr>
+          <w:lang w:val="en-US"/>
+        </w:rPr>
+      </w:pPr>
+      <w:r>
+        <w:lastRenderedPageBreak/>
+        <w:t>Ανενεργά</w:t>
+      </w:r>
+      <w:r>
+        <w:rPr>
+          <w:lang w:val="en-US"/>
+        </w:rPr>
+        <w:t xml:space="preserve"> </w:t>
+      </w:r>
+      <w:r>
+        <w:rPr>
+          <w:lang w:val="en-US"/>
+        </w:rPr>
+        <w:t>Routes</w:t>
+      </w:r>
+    </w:p>
+    <w:p>
+      <w:pPr>
+        <w:pStyle w:val="2"/>
+      </w:pPr>
+      <w:r>
+        <w:t>[GET] /api/validatemail/:token/:email</w:t>
+      </w:r>
+    </w:p>
+    <w:p>
+      <w:r>
+        <w:t>Χρησιμοποιείται</w:t>
+      </w:r>
+      <w:r>
+        <w:t xml:space="preserve"> </w:t>
+      </w:r>
+      <w:r>
+        <w:t xml:space="preserve">μόνο για </w:t>
+      </w:r>
+      <w:r>
+        <w:rPr>
+          <w:lang w:val="en-US"/>
+        </w:rPr>
+        <w:t>test</w:t>
+      </w:r>
+      <w:r>
+        <w:t xml:space="preserve"> </w:t>
+      </w:r>
+      <w:r>
+        <w:t xml:space="preserve">σκοπούς. Επιστρέφει </w:t>
+      </w:r>
+      <w:r>
+        <w:rPr>
+          <w:lang w:val="en-US"/>
+        </w:rPr>
+        <w:t>true</w:t>
+      </w:r>
+      <w:r>
+        <w:t xml:space="preserve"> </w:t>
+      </w:r>
+      <w:r>
+        <w:t xml:space="preserve">ή </w:t>
+      </w:r>
+      <w:r>
+        <w:rPr>
+          <w:lang w:val="en-US"/>
+        </w:rPr>
+        <w:t>false</w:t>
+      </w:r>
+      <w:r>
+        <w:t xml:space="preserve">, </w:t>
+      </w:r>
+      <w:r>
+        <w:t xml:space="preserve">ανάλογα αν το </w:t>
+      </w:r>
+      <w:r>
+        <w:rPr>
+          <w:lang w:val="en-US"/>
+        </w:rPr>
+        <w:t>email</w:t>
+      </w:r>
+      <w:r>
+        <w:t xml:space="preserve"> </w:t>
+      </w:r>
+      <w:r>
+        <w:t xml:space="preserve">ανήκει σε υπάρχοντα πελάτη. Δεν κάνει έλεγχο αν ο πελάτης είναι ενεργός. Καταργήθηκε! </w:t>
+      </w:r>
+    </w:p>
+    <w:p>
+      <w:pPr>
+        <w:pStyle w:val="2"/>
+        <w:rPr>
+          <w:lang w:val="el-GR"/>
+        </w:rPr>
+      </w:pPr>
+      <w:r>
+        <w:rPr>
+          <w:lang w:val="el-GR"/>
+        </w:rPr>
+        <w:t>[</w:t>
+      </w:r>
+      <w:r>
+        <w:t>GET</w:t>
+      </w:r>
+      <w:r>
+        <w:rPr>
+          <w:lang w:val="el-GR"/>
+        </w:rPr>
+        <w:t>] /</w:t>
+      </w:r>
+      <w:r>
+        <w:t>api</w:t>
+      </w:r>
+      <w:r>
+        <w:rPr>
+          <w:lang w:val="el-GR"/>
+        </w:rPr>
+        <w:t>/</w:t>
+      </w:r>
+      <w:r>
+        <w:t>frames</w:t>
+      </w:r>
+      <w:r>
+        <w:rPr>
+          <w:lang w:val="el-GR"/>
+        </w:rPr>
+        <w:t>.</w:t>
+      </w:r>
+      <w:r>
+        <w:t>json</w:t>
+      </w:r>
+      <w:r>
+        <w:rPr>
+          <w:lang w:val="el-GR"/>
+        </w:rPr>
+        <w:br/>
+        <w:t>[</w:t>
+      </w:r>
+      <w:r>
+        <w:t>GET</w:t>
+      </w:r>
+      <w:r>
+        <w:rPr>
+          <w:lang w:val="el-GR"/>
+        </w:rPr>
+        <w:t>] /</w:t>
+      </w:r>
+      <w:r>
+        <w:t>api</w:t>
+      </w:r>
+      <w:r>
+        <w:rPr>
+          <w:lang w:val="el-GR"/>
+        </w:rPr>
+        <w:t>/</w:t>
+      </w:r>
+      <w:r>
+        <w:t>lens</w:t>
+      </w:r>
+      <w:r>
+        <w:rPr>
+          <w:lang w:val="el-GR"/>
+        </w:rPr>
+        <w:t>/</w:t>
+      </w:r>
+      <w:r>
+        <w:t>tokai</w:t>
+      </w:r>
+      <w:r>
+        <w:rPr>
+          <w:lang w:val="el-GR"/>
+        </w:rPr>
+        <w:t>.</w:t>
+      </w:r>
+      <w:r>
+        <w:t>json</w:t>
+      </w:r>
+      <w:r>
+        <w:rPr>
+          <w:lang w:val="el-GR"/>
+        </w:rPr>
+        <w:br/>
+        <w:t>[</w:t>
+      </w:r>
+      <w:r>
+        <w:t>GET</w:t>
+      </w:r>
+      <w:r>
+        <w:rPr>
+          <w:lang w:val="el-GR"/>
+        </w:rPr>
+        <w:t>] /</w:t>
+      </w:r>
+      <w:r>
+        <w:t>api</w:t>
+      </w:r>
+      <w:r>
+        <w:rPr>
+          <w:lang w:val="el-GR"/>
+        </w:rPr>
+        <w:t>/</w:t>
+      </w:r>
+      <w:r>
+        <w:t>lens</w:t>
+      </w:r>
+      <w:r>
+        <w:rPr>
+          <w:lang w:val="el-GR"/>
+        </w:rPr>
+        <w:t>/</w:t>
+      </w:r>
+      <w:r>
+        <w:t>trian</w:t>
+      </w:r>
+      <w:r>
+        <w:rPr>
+          <w:lang w:val="el-GR"/>
+        </w:rPr>
+        <w:t>.</w:t>
+      </w:r>
+      <w:r>
+        <w:t>json</w:t>
+      </w:r>
+    </w:p>
+    <w:p>
+      <w:pPr>
+        <w:pStyle w:val="a8"/>
+      </w:pPr>
+      <w:r>
+        <w:t xml:space="preserve">Επιστρέφει όλα τα προϊόντα σε </w:t>
+      </w:r>
+      <w:r>
+        <w:rPr>
+          <w:lang w:val="en-US"/>
+        </w:rPr>
+        <w:t>json</w:t>
+      </w:r>
+      <w:r>
+        <w:t xml:space="preserve"> </w:t>
+      </w:r>
+      <w:r>
+        <w:t>αρχείο</w:t>
+      </w:r>
+      <w:r>
+        <w:t>.</w:t>
+      </w:r>
+      <w:r>
+        <w:t xml:space="preserve"> Δεν χρησιμοποιούνται</w:t>
+      </w:r>
+      <w:r>
+        <w:t xml:space="preserve">. </w:t>
+      </w:r>
+      <w:r>
+        <w:t>Τα</w:t>
+      </w:r>
+      <w:r>
+        <w:t xml:space="preserve"> </w:t>
+      </w:r>
+      <w:r>
+        <w:rPr>
+          <w:lang w:val="en-US"/>
+        </w:rPr>
+        <w:t>lens</w:t>
+      </w:r>
+      <w:r>
+        <w:t xml:space="preserve">, </w:t>
+      </w:r>
+      <w:r>
+        <w:t xml:space="preserve">αντικαταστάθηκαν από τα </w:t>
+      </w:r>
+      <w:r>
+        <w:rPr>
+          <w:lang w:val="en-US"/>
+        </w:rPr>
+        <w:t>tree</w:t>
+      </w:r>
+      <w:r>
+        <w:t xml:space="preserve"> </w:t>
+      </w:r>
+      <w:r>
+        <w:rPr>
+          <w:lang w:val="en-US"/>
+        </w:rPr>
+        <w:t>routes</w:t>
+      </w:r>
+      <w:r>
+        <w:t xml:space="preserve"> (για τα </w:t>
+      </w:r>
+      <w:r>
+        <w:rPr>
+          <w:lang w:val="en-US"/>
+        </w:rPr>
+        <w:t>lens</w:t>
+      </w:r>
+      <w:r>
+        <w:t xml:space="preserve">) </w:t>
+      </w:r>
+      <w:r>
+        <w:t xml:space="preserve">ώστε το </w:t>
+      </w:r>
+      <w:r>
+        <w:rPr>
+          <w:lang w:val="en-US"/>
+        </w:rPr>
+        <w:t>front</w:t>
+      </w:r>
+      <w:r>
+        <w:t>-</w:t>
+      </w:r>
+      <w:r>
+        <w:rPr>
+          <w:lang w:val="en-US"/>
+        </w:rPr>
+        <w:t>end</w:t>
+      </w:r>
+      <w:r>
+        <w:t xml:space="preserve"> </w:t>
+      </w:r>
+      <w:r>
+        <w:t>να λαμβάνει μόνο τα φίλτρα</w:t>
+      </w:r>
+      <w:r>
+        <w:t xml:space="preserve"> (</w:t>
+      </w:r>
+      <w:r>
+        <w:rPr>
+          <w:lang w:val="en-US"/>
+        </w:rPr>
+        <w:t>tree</w:t>
+      </w:r>
+      <w:r>
+        <w:t xml:space="preserve"> </w:t>
+      </w:r>
+      <w:r>
+        <w:rPr>
+          <w:lang w:val="en-US"/>
+        </w:rPr>
+        <w:t>routes</w:t>
+      </w:r>
+      <w:r>
+        <w:t>)</w:t>
+      </w:r>
+      <w:r>
+        <w:t xml:space="preserve"> αντί για όλα τα αντικείμενα</w:t>
+      </w:r>
+      <w:r>
+        <w:t xml:space="preserve">. </w:t>
+      </w:r>
+      <w:r>
+        <w:t>Τα</w:t>
+      </w:r>
+      <w:r>
+        <w:t xml:space="preserve"> </w:t>
+      </w:r>
+      <w:r>
+        <w:rPr>
+          <w:lang w:val="en-US"/>
+        </w:rPr>
+        <w:t>frames</w:t>
+      </w:r>
+      <w:r>
+        <w:t xml:space="preserve"> </w:t>
+      </w:r>
+      <w:r>
+        <w:t>αντικαταστάθηκαν</w:t>
+      </w:r>
+      <w:r>
+        <w:t xml:space="preserve"> </w:t>
+      </w:r>
+      <w:r>
+        <w:t>από</w:t>
+      </w:r>
+      <w:r>
+        <w:t xml:space="preserve"> </w:t>
+      </w:r>
+      <w:r>
+        <w:t>το</w:t>
+      </w:r>
+      <w:r>
+        <w:t xml:space="preserve"> </w:t>
+      </w:r>
+      <w:r>
+        <w:rPr>
+          <w:lang w:val="en-US"/>
+        </w:rPr>
+        <w:t>filter</w:t>
+      </w:r>
+      <w:r>
+        <w:t xml:space="preserve"> </w:t>
+      </w:r>
+      <w:r>
+        <w:rPr>
+          <w:lang w:val="en-US"/>
+        </w:rPr>
+        <w:t>route</w:t>
+      </w:r>
+      <w:r>
+        <w:t xml:space="preserve"> </w:t>
+      </w:r>
+      <w:r>
+        <w:t>για</w:t>
+      </w:r>
+      <w:r>
+        <w:t xml:space="preserve"> </w:t>
+      </w:r>
+      <w:r>
+        <w:t xml:space="preserve">τα </w:t>
+      </w:r>
+      <w:r>
+        <w:rPr>
+          <w:lang w:val="en-US"/>
+        </w:rPr>
+        <w:t>frames</w:t>
+      </w:r>
+      <w:r>
+        <w:t xml:space="preserve">. </w:t>
+      </w:r>
+    </w:p>
+    <w:p>
+      <w:pPr>
+        <w:pStyle w:val="2"/>
+      </w:pPr>
+      <w:r>
+        <w:t>[</w:t>
+      </w:r>
+      <w:r>
+        <w:t>GET</w:t>
+      </w:r>
+      <w:r>
+        <w:t>] /</w:t>
+      </w:r>
+      <w:r>
+        <w:t>api</w:t>
+      </w:r>
+      <w:r>
+        <w:t>/</w:t>
+      </w:r>
+      <w:r>
+        <w:t>unique</w:t>
+      </w:r>
+      <w:r>
+        <w:t>/</w:t>
+      </w:r>
+      <w:r>
+        <w:t>frames</w:t>
+      </w:r>
+      <w:r>
+        <w:t>.</w:t>
+      </w:r>
+      <w:r>
+        <w:t>json</w:t>
+      </w:r>
+      <w:r>
+        <w:br/>
+        <w:t>[</w:t>
+      </w:r>
+      <w:r>
+        <w:t>GET</w:t>
+      </w:r>
+      <w:r>
+        <w:t>] /</w:t>
+      </w:r>
+      <w:r>
+        <w:t>api</w:t>
+      </w:r>
+      <w:r>
+        <w:t>/</w:t>
+      </w:r>
+      <w:r>
+        <w:t>unique</w:t>
+      </w:r>
+      <w:r>
+        <w:t>/</w:t>
+      </w:r>
+      <w:r>
+        <w:t>lens</w:t>
+      </w:r>
+      <w:r>
+        <w:t>.</w:t>
+      </w:r>
+      <w:r>
+        <w:t>json</w:t>
+      </w:r>
+      <w:r>
+        <w:br/>
+        <w:t>[</w:t>
+      </w:r>
+      <w:r>
+        <w:t>GET</w:t>
+      </w:r>
+      <w:r>
+        <w:t>] /</w:t>
+      </w:r>
+      <w:r>
+        <w:t>api</w:t>
+      </w:r>
+      <w:r>
+        <w:t>/</w:t>
+      </w:r>
+      <w:r>
+        <w:t>unique</w:t>
+      </w:r>
+      <w:r>
+        <w:t>/</w:t>
+      </w:r>
+      <w:r>
+        <w:t>lens</w:t>
+      </w:r>
+      <w:r>
+        <w:t>-</w:t>
+      </w:r>
+      <w:r>
+        <w:t>trian</w:t>
+      </w:r>
+      <w:r>
+        <w:t>.</w:t>
+      </w:r>
+      <w:r>
+        <w:t>json</w:t>
+      </w:r>
+      <w:r>
+        <w:br/>
+        <w:t>[</w:t>
+      </w:r>
+      <w:r>
+        <w:t>GET</w:t>
+      </w:r>
+      <w:r>
+        <w:t>] /</w:t>
+      </w:r>
+      <w:r>
+        <w:t>api</w:t>
+      </w:r>
+      <w:r>
+        <w:t>/</w:t>
+      </w:r>
+      <w:r>
+        <w:t>unique</w:t>
+      </w:r>
+      <w:r>
+        <w:t>/</w:t>
+      </w:r>
+      <w:r>
+        <w:t>lens</w:t>
+      </w:r>
+      <w:r>
+        <w:t>-</w:t>
+      </w:r>
+      <w:r>
+        <w:t>tokai</w:t>
+      </w:r>
+      <w:r>
+        <w:t>.</w:t>
+      </w:r>
+      <w:r>
+        <w:t>json</w:t>
+      </w:r>
+    </w:p>
+    <w:p>
+      <w:r>
+        <w:t>Δεν</w:t>
+      </w:r>
+      <w:r>
+        <w:t xml:space="preserve"> </w:t>
+      </w:r>
+      <w:r>
+        <w:t>χρησιμοποιούνται</w:t>
+      </w:r>
+      <w:r>
+        <w:t>!</w:t>
+      </w:r>
+      <w:r>
+        <w:t xml:space="preserve"> </w:t>
+      </w:r>
+      <w:r>
+        <w:t xml:space="preserve">Επιστρέφουν ένα </w:t>
+      </w:r>
+      <w:r>
+        <w:rPr>
+          <w:lang w:val="en-US"/>
+        </w:rPr>
+        <w:t>json</w:t>
+      </w:r>
+      <w:r>
+        <w:t xml:space="preserve"> </w:t>
+      </w:r>
+      <w:r>
+        <w:rPr>
+          <w:lang w:val="en-US"/>
+        </w:rPr>
+        <w:t>object</w:t>
+      </w:r>
+      <w:r>
+        <w:t>, τα</w:t>
+      </w:r>
+      <w:r>
+        <w:t xml:space="preserve"> </w:t>
+      </w:r>
+      <w:r>
+        <w:rPr>
+          <w:lang w:val="en-US"/>
+        </w:rPr>
+        <w:t>properties</w:t>
+      </w:r>
+      <w:r>
+        <w:t xml:space="preserve"> του οποίου έχουν όνομα τα </w:t>
+      </w:r>
+      <w:r>
+        <w:rPr>
+          <w:lang w:val="en-US"/>
+        </w:rPr>
+        <w:t>properties</w:t>
+      </w:r>
+      <w:r>
+        <w:t xml:space="preserve"> </w:t>
+      </w:r>
+      <w:r>
+        <w:t>των προϊόντων και είναι</w:t>
+      </w:r>
+      <w:r>
+        <w:t xml:space="preserve"> </w:t>
+      </w:r>
+      <w:r>
+        <w:rPr>
+          <w:lang w:val="en-US"/>
+        </w:rPr>
+        <w:t>arrays</w:t>
+      </w:r>
+      <w:r>
+        <w:t xml:space="preserve"> </w:t>
+      </w:r>
+      <w:r>
+        <w:t xml:space="preserve">που έχουν όλες τις δυνατές τιμές των </w:t>
+      </w:r>
+      <w:r>
+        <w:rPr>
+          <w:lang w:val="en-US"/>
+        </w:rPr>
+        <w:t>properties</w:t>
+      </w:r>
+      <w:r>
+        <w:t xml:space="preserve"> των προϊόντων</w:t>
+      </w:r>
+      <w:r>
+        <w:t xml:space="preserve">. </w:t>
+      </w:r>
+      <w:r>
+        <w:t xml:space="preserve">Χρησιμοποιήθηκαν για να ελέγχουν τις «ενδιάμεσες» συναρτήσεις </w:t>
+      </w:r>
+      <w:proofErr w:type="spellStart"/>
+      <w:r>
+        <w:rPr>
+          <w:lang w:val="en-US"/>
+        </w:rPr>
+        <w:t>uniqueOf</w:t>
+      </w:r>
+      <w:proofErr w:type="spellEnd"/>
+      <w:r>
+        <w:t>. Καταργήθηκαν!</w:t>
+      </w:r>
+    </w:p>
+    <w:p/>
+    <w:p>
+      <w:r>
+        <w:br w:type="page"/>
+      </w:r>
+    </w:p>
+    <w:p>
+      <w:pPr>
+        <w:pStyle w:val="1"/>
+      </w:pPr>
+      <w:r>
+        <w:rPr>
+          <w:lang w:val="en-US"/>
+        </w:rPr>
+        <w:lastRenderedPageBreak/>
+        <w:t>cotrollers</w:t>
+      </w:r>
+    </w:p>
+    <w:p>
+      <w:pPr>
+        <w:pStyle w:val="2"/>
+        <w:rPr>
+          <w:lang w:val="el-GR"/>
+        </w:rPr>
+      </w:pPr>
+      <w:r>
+        <w:t>DATA</w:t>
+      </w:r>
+    </w:p>
+    <w:p>
+      <w:r>
+        <w:t>Στον</w:t>
+      </w:r>
+      <w:r>
+        <w:t xml:space="preserve"> </w:t>
+      </w:r>
+      <w:r>
+        <w:rPr>
+          <w:lang w:val="en-US"/>
+        </w:rPr>
+        <w:t>controller</w:t>
+      </w:r>
+      <w:r>
+        <w:t xml:space="preserve"> </w:t>
+      </w:r>
+      <w:r>
+        <w:rPr>
+          <w:lang w:val="en-US"/>
+        </w:rPr>
+        <w:t>SoftOne</w:t>
+      </w:r>
+      <w:r>
+        <w:t>.</w:t>
+      </w:r>
+      <w:r>
+        <w:rPr>
+          <w:lang w:val="en-US"/>
+        </w:rPr>
+        <w:t>js</w:t>
+      </w:r>
+      <w:r>
+        <w:t xml:space="preserve"> </w:t>
+      </w:r>
+      <w:r>
+        <w:t>υπάρχουν</w:t>
+      </w:r>
+      <w:r>
+        <w:t xml:space="preserve"> 3 </w:t>
+      </w:r>
+      <w:r>
+        <w:t>αντικείμενα δεδομένων:</w:t>
+      </w:r>
+    </w:p>
+    <w:p>
+      <w:pPr>
+        <w:pStyle w:val="af1"/>
+        <w:numPr>
+          <w:ilvl w:val="0"/>
+          <w:numId w:val="3"/>
+        </w:numPr>
+      </w:pPr>
+      <w:r>
+        <w:rPr>
+          <w:lang w:val="en-US"/>
+        </w:rPr>
+        <w:t>Data</w:t>
+      </w:r>
+      <w:r>
+        <w:t xml:space="preserve">, </w:t>
+      </w:r>
+      <w:r>
+        <w:t>που έχουν όλα τα δεδομένα</w:t>
+      </w:r>
+    </w:p>
+    <w:p>
+      <w:pPr>
+        <w:pStyle w:val="af1"/>
+        <w:numPr>
+          <w:ilvl w:val="0"/>
+          <w:numId w:val="3"/>
+        </w:numPr>
+      </w:pPr>
+      <w:proofErr w:type="spellStart"/>
+      <w:r>
+        <w:rPr>
+          <w:lang w:val="en-US"/>
+        </w:rPr>
+        <w:t>PublicData</w:t>
+      </w:r>
+      <w:proofErr w:type="spellEnd"/>
+      <w:r>
+        <w:t xml:space="preserve">, </w:t>
+      </w:r>
+      <w:r>
+        <w:t>που περιέχουν την πληροφορία που είναι διαθέσιμη σε επισκέπτες</w:t>
+      </w:r>
+    </w:p>
+    <w:p>
+      <w:pPr>
+        <w:pStyle w:val="af1"/>
+        <w:numPr>
+          <w:ilvl w:val="0"/>
+          <w:numId w:val="3"/>
+        </w:numPr>
+      </w:pPr>
+      <w:proofErr w:type="spellStart"/>
+      <w:r>
+        <w:rPr>
+          <w:lang w:val="en-US"/>
+        </w:rPr>
+        <w:t>DataForCustomers</w:t>
+      </w:r>
+      <w:proofErr w:type="spellEnd"/>
+      <w:r>
+        <w:t xml:space="preserve">, </w:t>
+      </w:r>
+      <w:r>
+        <w:t>που έχει την πληροφορία που είναι διαθέσιμη σε πιστοποιημένους χρήστες / πελάτες.</w:t>
+      </w:r>
+    </w:p>
+    <w:p>
+      <w:pPr>
+        <w:pStyle w:val="2"/>
+      </w:pPr>
+      <w:r>
+        <w:t>AUTHORIZATION</w:t>
+      </w:r>
+    </w:p>
+    <w:p>
+      <w:pPr>
+        <w:rPr>
+          <w:lang w:val="en-US"/>
+        </w:rPr>
+      </w:pPr>
+      <w:r>
+        <w:t>Στον</w:t>
+      </w:r>
+      <w:r>
+        <w:rPr>
+          <w:lang w:val="en-US"/>
+        </w:rPr>
+        <w:t xml:space="preserve"> </w:t>
+      </w:r>
+      <w:r>
+        <w:rPr>
+          <w:lang w:val="en-US"/>
+        </w:rPr>
+        <w:t>controller</w:t>
+      </w:r>
+      <w:r>
+        <w:rPr>
+          <w:lang w:val="en-US"/>
+        </w:rPr>
+        <w:t xml:space="preserve"> </w:t>
+      </w:r>
+      <w:r>
+        <w:rPr>
+          <w:lang w:val="en-US"/>
+        </w:rPr>
+        <w:t>firebase</w:t>
+      </w:r>
+      <w:r>
+        <w:rPr>
+          <w:lang w:val="en-US"/>
+        </w:rPr>
+        <w:t>.</w:t>
+      </w:r>
+      <w:r>
+        <w:rPr>
+          <w:lang w:val="en-US"/>
+        </w:rPr>
+        <w:t>js</w:t>
+      </w:r>
+      <w:r>
+        <w:rPr>
+          <w:lang w:val="en-US"/>
+        </w:rPr>
+        <w:t xml:space="preserve"> </w:t>
+      </w:r>
+      <w:r>
+        <w:t>υπάρχουν</w:t>
+      </w:r>
+      <w:r>
+        <w:rPr>
+          <w:lang w:val="en-US"/>
+        </w:rPr>
+        <w:t xml:space="preserve"> </w:t>
+      </w:r>
+      <w:r>
+        <w:t>τα</w:t>
+      </w:r>
+      <w:r>
+        <w:rPr>
+          <w:lang w:val="en-US"/>
+        </w:rPr>
+        <w:t xml:space="preserve"> </w:t>
+      </w:r>
+      <w:r>
+        <w:t>εξής</w:t>
+      </w:r>
+      <w:r>
+        <w:rPr>
+          <w:lang w:val="en-US"/>
+        </w:rPr>
+        <w:t xml:space="preserve"> </w:t>
+      </w:r>
+      <w:r>
+        <w:rPr>
+          <w:lang w:val="en-US"/>
+        </w:rPr>
+        <w:t>middleware:</w:t>
+      </w:r>
+    </w:p>
+    <w:p>
+      <w:pPr>
+        <w:pStyle w:val="af1"/>
+        <w:numPr>
+          <w:ilvl w:val="0"/>
+          <w:numId w:val="4"/>
+        </w:numPr>
+      </w:pPr>
+      <w:proofErr w:type="spellStart"/>
+      <w:r>
+        <w:rPr>
+          <w:lang w:val="en-US"/>
+        </w:rPr>
+        <w:t>validateFirebaseToken</w:t>
+      </w:r>
+      <w:proofErr w:type="spellEnd"/>
+      <w:r>
+        <w:rPr>
+          <w:lang w:val="en-US"/>
+        </w:rPr>
+        <w:br/>
+      </w:r>
+      <w:r>
+        <w:t>Λαμβάνει</w:t>
+      </w:r>
+      <w:r>
+        <w:rPr>
+          <w:lang w:val="en-US"/>
+        </w:rPr>
+        <w:t xml:space="preserve"> </w:t>
+      </w:r>
+      <w:r>
+        <w:t>το</w:t>
+      </w:r>
+      <w:r>
+        <w:rPr>
+          <w:lang w:val="en-US"/>
+        </w:rPr>
+        <w:t xml:space="preserve"> </w:t>
+      </w:r>
+      <w:r>
+        <w:rPr>
+          <w:lang w:val="en-US"/>
+        </w:rPr>
+        <w:t xml:space="preserve">authorization </w:t>
+      </w:r>
+      <w:r>
+        <w:rPr>
+          <w:lang w:val="en-US"/>
+        </w:rPr>
+        <w:t>Bearer</w:t>
+      </w:r>
+      <w:r>
+        <w:rPr>
+          <w:lang w:val="en-US"/>
+        </w:rPr>
+        <w:t xml:space="preserve"> token </w:t>
+      </w:r>
+      <w:r>
+        <w:t>από</w:t>
+      </w:r>
+      <w:r>
+        <w:rPr>
+          <w:lang w:val="en-US"/>
+        </w:rPr>
+        <w:t xml:space="preserve"> </w:t>
+      </w:r>
+      <w:r>
+        <w:t>το</w:t>
+      </w:r>
+      <w:r>
+        <w:rPr>
+          <w:lang w:val="en-US"/>
+        </w:rPr>
+        <w:t xml:space="preserve"> </w:t>
+      </w:r>
+      <w:r>
+        <w:rPr>
+          <w:lang w:val="en-US"/>
+        </w:rPr>
+        <w:t xml:space="preserve">request </w:t>
+      </w:r>
+      <w:r>
+        <w:t>και</w:t>
+      </w:r>
+      <w:r>
+        <w:rPr>
+          <w:lang w:val="en-US"/>
+        </w:rPr>
+        <w:t xml:space="preserve"> </w:t>
+      </w:r>
+      <w:r>
+        <w:t>το</w:t>
+      </w:r>
+      <w:r>
+        <w:rPr>
+          <w:lang w:val="en-US"/>
+        </w:rPr>
+        <w:t xml:space="preserve"> </w:t>
+      </w:r>
+      <w:r>
+        <w:t>επαληθεύει</w:t>
+      </w:r>
+      <w:r>
+        <w:rPr>
+          <w:lang w:val="en-US"/>
+        </w:rPr>
+        <w:t xml:space="preserve">. </w:t>
+      </w:r>
+      <w:r>
+        <w:t xml:space="preserve">Αν βρει πελάτη, τότε το </w:t>
+      </w:r>
+      <w:r>
+        <w:rPr>
+          <w:lang w:val="en-US"/>
+        </w:rPr>
+        <w:t>req</w:t>
+      </w:r>
+      <w:r>
+        <w:t>.</w:t>
+      </w:r>
+      <w:r>
+        <w:rPr>
+          <w:lang w:val="en-US"/>
+        </w:rPr>
+        <w:t>customer</w:t>
+      </w:r>
+      <w:r>
+        <w:t xml:space="preserve"> </w:t>
+      </w:r>
+      <w:r>
+        <w:t>παίρνει ως τιμή το</w:t>
+      </w:r>
+      <w:r>
+        <w:t xml:space="preserve">ν πελάτη </w:t>
+      </w:r>
+      <w:r>
+        <w:t>ως αντικείμενο</w:t>
+      </w:r>
+      <w:r>
+        <w:t xml:space="preserve">, και το </w:t>
+      </w:r>
+      <w:r>
+        <w:rPr>
+          <w:lang w:val="en-US"/>
+        </w:rPr>
+        <w:t>request</w:t>
+      </w:r>
+      <w:r>
+        <w:t xml:space="preserve"> </w:t>
+      </w:r>
+      <w:r>
+        <w:t>συνεχίζει</w:t>
+      </w:r>
+      <w:r>
+        <w:t xml:space="preserve">. Αν όχι (πχ χωρίς </w:t>
+      </w:r>
+      <w:r>
+        <w:rPr>
+          <w:lang w:val="en-US"/>
+        </w:rPr>
+        <w:t>token</w:t>
+      </w:r>
+      <w:r>
+        <w:t xml:space="preserve"> </w:t>
+      </w:r>
+      <w:r>
+        <w:t xml:space="preserve">ή ληγμένο </w:t>
+      </w:r>
+      <w:r>
+        <w:rPr>
+          <w:lang w:val="en-US"/>
+        </w:rPr>
+        <w:t>token</w:t>
+      </w:r>
+      <w:r>
+        <w:t xml:space="preserve"> </w:t>
+      </w:r>
+      <w:r>
+        <w:t xml:space="preserve">ή πελάτης που δεν υπάρχει </w:t>
+      </w:r>
+      <w:r>
+        <w:t xml:space="preserve">πια </w:t>
+      </w:r>
+      <w:r>
+        <w:t xml:space="preserve">γιατί διαγράφτηκε), τότε επιστρέφει </w:t>
+      </w:r>
+      <w:r>
+        <w:rPr>
+          <w:lang w:val="en-US"/>
+        </w:rPr>
+        <w:t>error</w:t>
+      </w:r>
+      <w:r>
+        <w:t xml:space="preserve"> 401.</w:t>
+      </w:r>
+    </w:p>
+    <w:p>
+      <w:pPr>
+        <w:pStyle w:val="af1"/>
+        <w:numPr>
+          <w:ilvl w:val="0"/>
+          <w:numId w:val="4"/>
+        </w:numPr>
+      </w:pPr>
+      <w:proofErr w:type="spellStart"/>
+      <w:r>
+        <w:t>firebaseUser</w:t>
+      </w:r>
+      <w:proofErr w:type="spellEnd"/>
+      <w:r>
+        <w:br/>
+        <w:t>Λαμβάνει</w:t>
+      </w:r>
+      <w:r>
+        <w:t xml:space="preserve"> </w:t>
+      </w:r>
+      <w:r>
+        <w:t>το</w:t>
+      </w:r>
+      <w:r>
+        <w:t xml:space="preserve"> </w:t>
+      </w:r>
+      <w:r>
+        <w:rPr>
+          <w:lang w:val="en-US"/>
+        </w:rPr>
+        <w:t>authorization</w:t>
+      </w:r>
+      <w:r>
+        <w:t xml:space="preserve"> </w:t>
+      </w:r>
+      <w:r>
+        <w:rPr>
+          <w:lang w:val="en-US"/>
+        </w:rPr>
+        <w:t>Bearer</w:t>
+      </w:r>
+      <w:r>
+        <w:t xml:space="preserve"> </w:t>
+      </w:r>
+      <w:r>
+        <w:rPr>
+          <w:lang w:val="en-US"/>
+        </w:rPr>
+        <w:t>token</w:t>
+      </w:r>
+      <w:r>
+        <w:t xml:space="preserve"> </w:t>
+      </w:r>
+      <w:r>
+        <w:t>από</w:t>
+      </w:r>
+      <w:r>
+        <w:t xml:space="preserve"> </w:t>
+      </w:r>
+      <w:r>
+        <w:t>το</w:t>
+      </w:r>
+      <w:r>
+        <w:t xml:space="preserve"> </w:t>
+      </w:r>
+      <w:r>
+        <w:rPr>
+          <w:lang w:val="en-US"/>
+        </w:rPr>
+        <w:t>request</w:t>
+      </w:r>
+      <w:r>
+        <w:t xml:space="preserve"> </w:t>
+      </w:r>
+      <w:r>
+        <w:t>και</w:t>
+      </w:r>
+      <w:r>
+        <w:t xml:space="preserve"> </w:t>
+      </w:r>
+      <w:r>
+        <w:t>το</w:t>
+      </w:r>
+      <w:r>
+        <w:t xml:space="preserve"> </w:t>
+      </w:r>
+      <w:r>
+        <w:t>επαληθεύει</w:t>
+      </w:r>
+      <w:r>
+        <w:t xml:space="preserve">. </w:t>
+      </w:r>
+      <w:r>
+        <w:t xml:space="preserve">Αν βρει πελάτη, τότε το </w:t>
+      </w:r>
+      <w:r>
+        <w:rPr>
+          <w:lang w:val="en-US"/>
+        </w:rPr>
+        <w:t>req</w:t>
+      </w:r>
+      <w:r>
+        <w:t>.</w:t>
+      </w:r>
+      <w:r>
+        <w:rPr>
+          <w:lang w:val="en-US"/>
+        </w:rPr>
+        <w:t>customer</w:t>
+      </w:r>
+      <w:r>
+        <w:t xml:space="preserve"> </w:t>
+      </w:r>
+      <w:r>
+        <w:t xml:space="preserve">παίρνει ως τιμή το χρήστη ως αντικείμενο. Αν όχι (στις περιπτώσεις όπως παραπάνω), τότε το </w:t>
+      </w:r>
+      <w:r>
+        <w:rPr>
+          <w:lang w:val="en-US"/>
+        </w:rPr>
+        <w:t>req</w:t>
+      </w:r>
+      <w:r>
+        <w:t>.</w:t>
+      </w:r>
+      <w:r>
+        <w:rPr>
+          <w:lang w:val="en-US"/>
+        </w:rPr>
+        <w:t>customer</w:t>
+      </w:r>
+      <w:r>
+        <w:t xml:space="preserve"> </w:t>
+      </w:r>
+      <w:r>
+        <w:t xml:space="preserve">γίνεται </w:t>
+      </w:r>
+      <w:r>
+        <w:rPr>
+          <w:lang w:val="en-US"/>
+        </w:rPr>
+        <w:t>null</w:t>
+      </w:r>
+      <w:r>
+        <w:t xml:space="preserve"> </w:t>
+      </w:r>
+      <w:r>
+        <w:t xml:space="preserve">και το </w:t>
+      </w:r>
+      <w:r>
+        <w:rPr>
+          <w:lang w:val="en-US"/>
+        </w:rPr>
+        <w:t>request</w:t>
+      </w:r>
+      <w:r>
+        <w:t xml:space="preserve"> </w:t>
+      </w:r>
+      <w:r>
+        <w:t>συνεχίζει</w:t>
+      </w:r>
+      <w:r>
+        <w:t xml:space="preserve"> με δεδομένο ότι ο χρήστης είναι επισκέπτης </w:t>
+      </w:r>
+      <w:r>
+        <w:rPr>
+          <w:lang w:val="en-US"/>
+        </w:rPr>
+        <w:t>guest</w:t>
+      </w:r>
+      <w:r>
+        <w:t xml:space="preserve">. </w:t>
+      </w:r>
+    </w:p>
+    <w:p>
+      <w:pPr>
+        <w:pStyle w:val="af1"/>
+        <w:numPr>
+          <w:ilvl w:val="0"/>
+          <w:numId w:val="4"/>
+        </w:numPr>
+      </w:pPr>
+      <w:proofErr w:type="spellStart"/>
+      <w:r>
+        <w:rPr>
+          <w:lang w:val="en-US"/>
+        </w:rPr>
+        <w:t>validateToken</w:t>
+      </w:r>
+      <w:proofErr w:type="spellEnd"/>
+      <w:r>
+        <w:br/>
+      </w:r>
+      <w:r>
+        <w:t xml:space="preserve">Αυτά είναι για τα </w:t>
+      </w:r>
+      <w:r>
+        <w:rPr>
+          <w:lang w:val="en-US"/>
+        </w:rPr>
+        <w:t>show</w:t>
+      </w:r>
+      <w:r>
+        <w:t xml:space="preserve"> </w:t>
+      </w:r>
+      <w:r>
+        <w:rPr>
+          <w:lang w:val="en-US"/>
+        </w:rPr>
+        <w:t>routes</w:t>
+      </w:r>
+      <w:r>
+        <w:t xml:space="preserve"> και για τα </w:t>
+      </w:r>
+      <w:r>
+        <w:rPr>
+          <w:lang w:val="en-US"/>
+        </w:rPr>
+        <w:t>system</w:t>
+      </w:r>
+      <w:r>
+        <w:t xml:space="preserve"> </w:t>
+      </w:r>
+      <w:r>
+        <w:rPr>
+          <w:lang w:val="en-US"/>
+        </w:rPr>
+        <w:t>routes</w:t>
+      </w:r>
+      <w:r>
+        <w:t>.</w:t>
+      </w:r>
+      <w:r>
+        <w:t xml:space="preserve"> </w:t>
+      </w:r>
+      <w:r>
+        <w:rPr>
+          <w:lang w:val="en-US"/>
+        </w:rPr>
+        <w:t>E</w:t>
+      </w:r>
+      <w:proofErr w:type="spellStart"/>
+      <w:r>
+        <w:t>ίναι</w:t>
+      </w:r>
+      <w:proofErr w:type="spellEnd"/>
+      <w:r>
+        <w:t xml:space="preserve"> </w:t>
+      </w:r>
+      <w:r>
+        <w:rPr>
+          <w:lang w:val="en-US"/>
+        </w:rPr>
+        <w:t>tokens</w:t>
+      </w:r>
+      <w:r>
+        <w:t xml:space="preserve"> </w:t>
+      </w:r>
+      <w:r>
+        <w:t xml:space="preserve">για τεχνική χρήση και δεν αντιστοιχούν σε χρήστη. </w:t>
+      </w:r>
       <w:bookmarkStart w:id="0" w:name="_GoBack"/>
       <w:bookmarkEnd w:id="0"/>
     </w:p>
     <w:p>
-      <w:r>
-        <w:t>Αν</w:t>
-      </w:r>
-      <w:r>
-        <w:t xml:space="preserve"> </w:t>
-      </w:r>
-      <w:r>
-        <w:t>υπάρχει</w:t>
-      </w:r>
-      <w:r>
-        <w:t xml:space="preserve"> </w:t>
-      </w:r>
-      <w:r>
-        <w:t xml:space="preserve">έγκυρο </w:t>
-      </w:r>
-      <w:r>
-        <w:rPr>
-          <w:lang w:val="en-US"/>
-        </w:rPr>
-        <w:t>Authorization</w:t>
-      </w:r>
-      <w:r>
-        <w:t xml:space="preserve"> </w:t>
-      </w:r>
-      <w:r>
-        <w:rPr>
-          <w:lang w:val="en-US"/>
-        </w:rPr>
-        <w:t>Bearer</w:t>
-      </w:r>
-      <w:r>
-        <w:t xml:space="preserve"> </w:t>
-      </w:r>
-      <w:r>
-        <w:rPr>
-          <w:lang w:val="en-US"/>
-        </w:rPr>
-        <w:t>Token</w:t>
-      </w:r>
-      <w:r>
-        <w:t xml:space="preserve"> πελάτη</w:t>
+      <w:pPr>
+        <w:pStyle w:val="2"/>
+        <w:rPr>
+          <w:lang w:val="el-GR"/>
+        </w:rPr>
+      </w:pPr>
+      <w:r>
+        <w:t>VALIDATION</w:t>
+      </w:r>
+    </w:p>
+    <w:p>
+      <w:r>
+        <w:t xml:space="preserve">Δημιουργήθηκε το </w:t>
+      </w:r>
+      <w:r>
+        <w:t>/</w:t>
+      </w:r>
+      <w:proofErr w:type="spellStart"/>
+      <w:r>
+        <w:t>api</w:t>
+      </w:r>
+      <w:proofErr w:type="spellEnd"/>
+      <w:r>
+        <w:t>/</w:t>
+      </w:r>
+      <w:proofErr w:type="spellStart"/>
+      <w:r>
+        <w:t>validate</w:t>
+      </w:r>
+      <w:proofErr w:type="spellEnd"/>
+      <w:r>
+        <w:t>/</w:t>
+      </w:r>
+      <w:proofErr w:type="spellStart"/>
+      <w:r>
+        <w:t>cart</w:t>
+      </w:r>
+      <w:proofErr w:type="spellEnd"/>
+      <w:r>
+        <w:t xml:space="preserve"> </w:t>
+      </w:r>
+      <w:r>
+        <w:t xml:space="preserve">το οποίο λαμβάνει το </w:t>
+      </w:r>
+      <w:r>
+        <w:rPr>
+          <w:lang w:val="en-US"/>
+        </w:rPr>
+        <w:t>Cart</w:t>
+      </w:r>
+      <w:r>
+        <w:t xml:space="preserve"> </w:t>
+      </w:r>
+      <w:r>
+        <w:t xml:space="preserve">από το </w:t>
+      </w:r>
+      <w:r>
+        <w:rPr>
+          <w:lang w:val="en-US"/>
+        </w:rPr>
+        <w:t>e</w:t>
+      </w:r>
+      <w:r>
+        <w:t>-</w:t>
+      </w:r>
+      <w:r>
+        <w:rPr>
+          <w:lang w:val="en-US"/>
+        </w:rPr>
+        <w:t>shop</w:t>
+      </w:r>
+      <w:r>
+        <w:t xml:space="preserve">, ως </w:t>
+      </w:r>
+      <w:r>
+        <w:rPr>
+          <w:lang w:val="en-US"/>
+        </w:rPr>
+        <w:t>array</w:t>
+      </w:r>
+      <w:r>
+        <w:t xml:space="preserve"> </w:t>
+      </w:r>
+      <w:r>
+        <w:t xml:space="preserve">από </w:t>
+      </w:r>
+      <w:r>
+        <w:rPr>
+          <w:lang w:val="en-US"/>
+        </w:rPr>
+        <w:t>items</w:t>
       </w:r>
       <w:r>
         <w:t xml:space="preserve">, </w:t>
       </w:r>
       <w:r>
-        <w:t>τότε</w:t>
-      </w:r>
-      <w:r>
-        <w:t xml:space="preserve"> </w:t>
-      </w:r>
-      <w:r>
-        <w:t xml:space="preserve">επιστρέφονται </w:t>
-      </w:r>
-      <w:r>
-        <w:t>επιπλέον και</w:t>
-      </w:r>
-      <w:r>
-        <w:t xml:space="preserve"> οι τιμές </w:t>
-      </w:r>
-      <w:r>
-        <w:t>των προϊόντων</w:t>
-      </w:r>
-      <w:r>
-        <w:t xml:space="preserve"> </w:t>
-      </w:r>
-      <w:r>
-        <w:rPr>
-          <w:lang w:val="en-US"/>
-        </w:rPr>
-        <w:t>browser</w:t>
-      </w:r>
-      <w:r>
-        <w:t xml:space="preserve">. </w:t>
-      </w:r>
-    </w:p>
-    <w:p>
-      <w:pPr>
-        <w:pStyle w:val="2"/>
-      </w:pPr>
-      <w:r>
-        <w:rPr>
-          <w:lang w:val="el-GR"/>
-        </w:rPr>
-        <w:t xml:space="preserve"> </w:t>
-      </w:r>
-      <w:r>
-        <w:t>[</w:t>
-      </w:r>
-      <w:r>
-        <w:t>POST</w:t>
-      </w:r>
-      <w:r>
-        <w:t xml:space="preserve">] </w:t>
-      </w:r>
-      <w:r>
-        <w:t>/</w:t>
-      </w:r>
-      <w:r>
-        <w:t>api</w:t>
-      </w:r>
-      <w:r>
-        <w:t>/</w:t>
-      </w:r>
-      <w:r>
-        <w:t>order</w:t>
-      </w:r>
-    </w:p>
-    <w:p>
-      <w:r>
-        <w:rPr>
-          <w:lang w:val="en-US"/>
-        </w:rPr>
-        <w:t>To</w:t>
-      </w:r>
-      <w:r>
-        <w:t xml:space="preserve"> </w:t>
-      </w:r>
-      <w:r>
-        <w:rPr>
-          <w:lang w:val="en-US"/>
-        </w:rPr>
-        <w:t>e</w:t>
-      </w:r>
-      <w:r>
-        <w:t>-</w:t>
-      </w:r>
-      <w:r>
-        <w:rPr>
-          <w:lang w:val="en-US"/>
-        </w:rPr>
-        <w:t>shop</w:t>
-      </w:r>
-      <w:r>
-        <w:t xml:space="preserve"> </w:t>
-      </w:r>
-      <w:r>
-        <w:t>στέλνει</w:t>
-      </w:r>
-      <w:r>
-        <w:t xml:space="preserve"> την παραγγελία στον </w:t>
-      </w:r>
-      <w:r>
-        <w:rPr>
-          <w:lang w:val="en-US"/>
-        </w:rPr>
-        <w:t>server</w:t>
-      </w:r>
-      <w:r>
-        <w:t xml:space="preserve"> κατά την ολοκλήρωσή της από τον πελάτη. </w:t>
-      </w:r>
-      <w:r>
-        <w:t xml:space="preserve">Το </w:t>
-      </w:r>
-      <w:r>
-        <w:rPr>
-          <w:lang w:val="en-US"/>
-        </w:rPr>
-        <w:t>request</w:t>
-      </w:r>
-      <w:r>
-        <w:t xml:space="preserve"> </w:t>
-      </w:r>
-      <w:r>
-        <w:t xml:space="preserve">έχει </w:t>
-      </w:r>
-      <w:r>
-        <w:t xml:space="preserve">στο </w:t>
-      </w:r>
-      <w:r>
-        <w:rPr>
-          <w:lang w:val="en-US"/>
-        </w:rPr>
-        <w:t>body</w:t>
-      </w:r>
-      <w:r>
-        <w:t xml:space="preserve"> </w:t>
-      </w:r>
-      <w:r>
-        <w:t xml:space="preserve">το αντικείμενο </w:t>
-      </w:r>
-      <w:r>
-        <w:rPr>
-          <w:lang w:val="en-US"/>
-        </w:rPr>
-        <w:t>order</w:t>
-      </w:r>
-      <w:r>
-        <w:t xml:space="preserve"> </w:t>
-      </w:r>
-      <w:r>
-        <w:t xml:space="preserve">το οποίο έχει </w:t>
-      </w:r>
-      <w:r>
-        <w:rPr>
-          <w:lang w:val="en-US"/>
-        </w:rPr>
-        <w:t>properties</w:t>
-      </w:r>
-      <w:r>
-        <w:t xml:space="preserve"> </w:t>
-      </w:r>
-      <w:r>
-        <w:t xml:space="preserve">το </w:t>
-      </w:r>
-      <w:r>
-        <w:rPr>
-          <w:lang w:val="en-US"/>
-        </w:rPr>
-        <w:t>order</w:t>
-      </w:r>
-      <w:r>
-        <w:t>.</w:t>
-      </w:r>
-      <w:r>
-        <w:rPr>
-          <w:lang w:val="en-US"/>
-        </w:rPr>
-        <w:t>cart</w:t>
-      </w:r>
-      <w:r>
-        <w:t xml:space="preserve">, το </w:t>
-      </w:r>
-      <w:r>
-        <w:rPr>
-          <w:lang w:val="en-US"/>
-        </w:rPr>
-        <w:t>order</w:t>
-      </w:r>
-      <w:r>
-        <w:t>.</w:t>
-      </w:r>
-      <w:r>
-        <w:rPr>
-          <w:lang w:val="en-US"/>
-        </w:rPr>
-        <w:t>costs</w:t>
-      </w:r>
-      <w:r>
-        <w:t xml:space="preserve">, </w:t>
-      </w:r>
-      <w:r>
-        <w:t xml:space="preserve">καθώς και άλλα </w:t>
-      </w:r>
-      <w:r>
-        <w:rPr>
-          <w:lang w:val="en-US"/>
-        </w:rPr>
-        <w:t>properties</w:t>
-      </w:r>
-      <w:r>
-        <w:t xml:space="preserve">. </w:t>
-      </w:r>
-      <w:r>
-        <w:rPr>
-          <w:lang w:val="en-US"/>
-        </w:rPr>
-        <w:t>To</w:t>
-      </w:r>
-      <w:r>
-        <w:t xml:space="preserve"> </w:t>
-      </w:r>
-      <w:r>
-        <w:rPr>
-          <w:lang w:val="en-US"/>
-        </w:rPr>
-        <w:t>back</w:t>
-      </w:r>
-      <w:r>
-        <w:t>-</w:t>
-      </w:r>
-      <w:r>
-        <w:rPr>
-          <w:lang w:val="en-US"/>
-        </w:rPr>
-        <w:t>end</w:t>
-      </w:r>
-      <w:r>
-        <w:t xml:space="preserve"> </w:t>
-      </w:r>
-      <w:r>
-        <w:t xml:space="preserve">τη λαμβάνει, προσθέτει </w:t>
-      </w:r>
-      <w:r>
-        <w:rPr>
-          <w:lang w:val="en-US"/>
-        </w:rPr>
-        <w:t>id</w:t>
-      </w:r>
-      <w:r>
-        <w:t xml:space="preserve"> και την χειρίζεται κατάλληλα </w:t>
-      </w:r>
-      <w:r>
-        <w:t>(</w:t>
-      </w:r>
-      <w:r>
-        <w:t xml:space="preserve">στέλνει </w:t>
-      </w:r>
-      <w:r>
-        <w:rPr>
-          <w:lang w:val="en-US"/>
-        </w:rPr>
-        <w:t>e</w:t>
-      </w:r>
-      <w:r>
-        <w:t>-</w:t>
-      </w:r>
-      <w:r>
-        <w:rPr>
-          <w:lang w:val="en-US"/>
-        </w:rPr>
-        <w:t>mail</w:t>
-      </w:r>
-      <w:r>
-        <w:t xml:space="preserve"> </w:t>
-      </w:r>
-      <w:proofErr w:type="spellStart"/>
-      <w:r>
-        <w:t>κλπ</w:t>
-      </w:r>
-      <w:proofErr w:type="spellEnd"/>
-      <w:r>
-        <w:t xml:space="preserve">). </w:t>
-      </w:r>
-      <w:r>
-        <w:t xml:space="preserve">Επιστρέφει </w:t>
-      </w:r>
-      <w:r>
-        <w:t>το</w:t>
-      </w:r>
-      <w:r>
-        <w:t xml:space="preserve"> </w:t>
-      </w:r>
-      <w:r>
-        <w:rPr>
-          <w:lang w:val="en-US"/>
-        </w:rPr>
-        <w:t>JSON</w:t>
-      </w:r>
-      <w:r>
-        <w:t xml:space="preserve"> </w:t>
-      </w:r>
-      <w:r>
-        <w:rPr>
-          <w:lang w:val="en-US"/>
-        </w:rPr>
-        <w:t>object</w:t>
-      </w:r>
-      <w:r>
-        <w:t xml:space="preserve"> της παραγγελίας</w:t>
-      </w:r>
-      <w:r>
-        <w:t xml:space="preserve">, </w:t>
-      </w:r>
-      <w:r>
-        <w:t>«</w:t>
-      </w:r>
-      <w:r>
-        <w:t>ενισχυμένο</w:t>
-      </w:r>
-      <w:r>
-        <w:t>»</w:t>
-      </w:r>
-      <w:r>
-        <w:t xml:space="preserve"> </w:t>
-      </w:r>
-      <w:r>
-        <w:t>(</w:t>
-      </w:r>
-      <w:r>
-        <w:t xml:space="preserve">με </w:t>
-      </w:r>
-      <w:r>
-        <w:rPr>
-          <w:lang w:val="en-US"/>
-        </w:rPr>
-        <w:t>id</w:t>
-      </w:r>
-      <w:r>
-        <w:t xml:space="preserve">, </w:t>
-      </w:r>
-      <w:r>
-        <w:t>λεπτομέρειες πελάτη</w:t>
-      </w:r>
-      <w:r>
-        <w:t xml:space="preserve"> </w:t>
-      </w:r>
-      <w:proofErr w:type="spellStart"/>
-      <w:r>
-        <w:t>κλπ</w:t>
-      </w:r>
-      <w:proofErr w:type="spellEnd"/>
-      <w:r>
-        <w:t>)</w:t>
-      </w:r>
-      <w:r>
-        <w:t xml:space="preserve">. </w:t>
-      </w:r>
-      <w:r>
-        <w:br/>
-      </w:r>
-    </w:p>
-    <w:p>
-      <w:r>
-        <w:br w:type="page"/>
-      </w:r>
-    </w:p>
-    <w:p>
-      <w:pPr>
-        <w:pStyle w:val="1"/>
-        <w:rPr>
-          <w:lang w:val="en-US"/>
-        </w:rPr>
-      </w:pPr>
-      <w:r>
-        <w:lastRenderedPageBreak/>
-        <w:t>Ανενεργά</w:t>
-      </w:r>
-      <w:r>
-        <w:rPr>
-          <w:lang w:val="en-US"/>
-        </w:rPr>
-        <w:t xml:space="preserve"> </w:t>
-      </w:r>
-      <w:r>
-        <w:rPr>
-          <w:lang w:val="en-US"/>
-        </w:rPr>
-        <w:t>Routes</w:t>
-      </w:r>
-    </w:p>
-    <w:p>
-      <w:pPr>
-        <w:pStyle w:val="2"/>
-      </w:pPr>
-      <w:r>
-        <w:t>[GET] /api/validatemail/:token/:email</w:t>
-      </w:r>
-    </w:p>
-    <w:p>
-      <w:r>
-        <w:t>Χρησιμοποιείται</w:t>
-      </w:r>
-      <w:r>
-        <w:t xml:space="preserve"> </w:t>
-      </w:r>
-      <w:r>
-        <w:t xml:space="preserve">μόνο για </w:t>
-      </w:r>
-      <w:r>
-        <w:rPr>
-          <w:lang w:val="en-US"/>
-        </w:rPr>
-        <w:t>test</w:t>
-      </w:r>
-      <w:r>
-        <w:t xml:space="preserve"> </w:t>
-      </w:r>
-      <w:r>
-        <w:t xml:space="preserve">σκοπούς. Επιστρέφει </w:t>
-      </w:r>
-      <w:r>
-        <w:rPr>
-          <w:lang w:val="en-US"/>
-        </w:rPr>
-        <w:t>true</w:t>
-      </w:r>
-      <w:r>
-        <w:t xml:space="preserve"> </w:t>
-      </w:r>
-      <w:r>
-        <w:t xml:space="preserve">ή </w:t>
-      </w:r>
-      <w:r>
-        <w:rPr>
-          <w:lang w:val="en-US"/>
-        </w:rPr>
-        <w:t>false</w:t>
-      </w:r>
-      <w:r>
-        <w:t xml:space="preserve">, </w:t>
-      </w:r>
-      <w:r>
-        <w:t xml:space="preserve">ανάλογα αν το </w:t>
-      </w:r>
-      <w:r>
-        <w:rPr>
-          <w:lang w:val="en-US"/>
-        </w:rPr>
-        <w:t>email</w:t>
-      </w:r>
-      <w:r>
-        <w:t xml:space="preserve"> </w:t>
-      </w:r>
-      <w:r>
-        <w:t xml:space="preserve">ανήκει σε υπάρχοντα πελάτη. Δεν κάνει έλεγχο αν ο πελάτης είναι ενεργός. Καταργήθηκε! </w:t>
-      </w:r>
-    </w:p>
-    <w:p>
-      <w:pPr>
-        <w:pStyle w:val="2"/>
-        <w:rPr>
-          <w:lang w:val="el-GR"/>
-        </w:rPr>
-      </w:pPr>
-      <w:r>
-        <w:rPr>
-          <w:lang w:val="el-GR"/>
-        </w:rPr>
-        <w:t>[</w:t>
-      </w:r>
-      <w:r>
-        <w:t>GET</w:t>
-      </w:r>
-      <w:r>
-        <w:rPr>
-          <w:lang w:val="el-GR"/>
-        </w:rPr>
-        <w:t>] /</w:t>
-      </w:r>
-      <w:r>
-        <w:t>api</w:t>
-      </w:r>
-      <w:r>
-        <w:rPr>
-          <w:lang w:val="el-GR"/>
-        </w:rPr>
-        <w:t>/</w:t>
-      </w:r>
-      <w:r>
-        <w:t>frames</w:t>
-      </w:r>
-      <w:r>
-        <w:rPr>
-          <w:lang w:val="el-GR"/>
-        </w:rPr>
-        <w:t>.</w:t>
-      </w:r>
-      <w:r>
-        <w:t>json</w:t>
-      </w:r>
-      <w:r>
-        <w:rPr>
-          <w:lang w:val="el-GR"/>
-        </w:rPr>
-        <w:br/>
-        <w:t>[</w:t>
-      </w:r>
-      <w:r>
-        <w:t>GET</w:t>
-      </w:r>
-      <w:r>
-        <w:rPr>
-          <w:lang w:val="el-GR"/>
-        </w:rPr>
-        <w:t>] /</w:t>
-      </w:r>
-      <w:r>
-        <w:t>api</w:t>
-      </w:r>
-      <w:r>
-        <w:rPr>
-          <w:lang w:val="el-GR"/>
-        </w:rPr>
-        <w:t>/</w:t>
-      </w:r>
-      <w:r>
-        <w:t>lens</w:t>
-      </w:r>
-      <w:r>
-        <w:rPr>
-          <w:lang w:val="el-GR"/>
-        </w:rPr>
-        <w:t>/</w:t>
-      </w:r>
-      <w:r>
-        <w:t>tokai</w:t>
-      </w:r>
-      <w:r>
-        <w:rPr>
-          <w:lang w:val="el-GR"/>
-        </w:rPr>
-        <w:t>.</w:t>
-      </w:r>
-      <w:r>
-        <w:t>json</w:t>
-      </w:r>
-      <w:r>
-        <w:rPr>
-          <w:lang w:val="el-GR"/>
-        </w:rPr>
-        <w:br/>
-        <w:t>[</w:t>
-      </w:r>
-      <w:r>
-        <w:t>GET</w:t>
-      </w:r>
-      <w:r>
-        <w:rPr>
-          <w:lang w:val="el-GR"/>
-        </w:rPr>
-        <w:t>] /</w:t>
-      </w:r>
-      <w:r>
-        <w:t>api</w:t>
-      </w:r>
-      <w:r>
-        <w:rPr>
-          <w:lang w:val="el-GR"/>
-        </w:rPr>
-        <w:t>/</w:t>
-      </w:r>
-      <w:r>
-        <w:t>lens</w:t>
-      </w:r>
-      <w:r>
-        <w:rPr>
-          <w:lang w:val="el-GR"/>
-        </w:rPr>
-        <w:t>/</w:t>
-      </w:r>
-      <w:r>
-        <w:t>trian</w:t>
-      </w:r>
-      <w:r>
-        <w:rPr>
-          <w:lang w:val="el-GR"/>
-        </w:rPr>
-        <w:t>.</w:t>
-      </w:r>
-      <w:r>
-        <w:t>json</w:t>
-      </w:r>
-    </w:p>
-    <w:p>
-      <w:pPr>
-        <w:pStyle w:val="a8"/>
-      </w:pPr>
-      <w:r>
-        <w:t xml:space="preserve">Επιστρέφει όλα τα προϊόντα σε </w:t>
-      </w:r>
-      <w:r>
-        <w:rPr>
-          <w:lang w:val="en-US"/>
-        </w:rPr>
-        <w:t>json</w:t>
-      </w:r>
-      <w:r>
-        <w:t xml:space="preserve"> </w:t>
-      </w:r>
-      <w:r>
-        <w:t>αρχείο</w:t>
-      </w:r>
-      <w:r>
-        <w:t>.</w:t>
-      </w:r>
-      <w:r>
-        <w:t xml:space="preserve"> Δεν χρησιμοποιούνται</w:t>
-      </w:r>
-      <w:r>
-        <w:t xml:space="preserve">. </w:t>
-      </w:r>
-      <w:r>
-        <w:t>Τα</w:t>
-      </w:r>
-      <w:r>
-        <w:t xml:space="preserve"> </w:t>
-      </w:r>
-      <w:r>
-        <w:rPr>
-          <w:lang w:val="en-US"/>
-        </w:rPr>
-        <w:t>lens</w:t>
-      </w:r>
-      <w:r>
-        <w:t xml:space="preserve">, </w:t>
-      </w:r>
-      <w:r>
-        <w:t xml:space="preserve">αντικαταστάθηκαν από τα </w:t>
-      </w:r>
-      <w:r>
-        <w:rPr>
-          <w:lang w:val="en-US"/>
-        </w:rPr>
-        <w:t>tree</w:t>
-      </w:r>
-      <w:r>
-        <w:t xml:space="preserve"> </w:t>
-      </w:r>
-      <w:r>
-        <w:rPr>
-          <w:lang w:val="en-US"/>
-        </w:rPr>
-        <w:t>routes</w:t>
-      </w:r>
-      <w:r>
-        <w:t xml:space="preserve"> (για τα </w:t>
-      </w:r>
-      <w:r>
-        <w:rPr>
-          <w:lang w:val="en-US"/>
-        </w:rPr>
-        <w:t>lens</w:t>
-      </w:r>
-      <w:r>
-        <w:t xml:space="preserve">) </w:t>
-      </w:r>
-      <w:r>
-        <w:t xml:space="preserve">ώστε το </w:t>
-      </w:r>
-      <w:r>
-        <w:rPr>
-          <w:lang w:val="en-US"/>
-        </w:rPr>
-        <w:t>front</w:t>
-      </w:r>
-      <w:r>
-        <w:t>-</w:t>
-      </w:r>
-      <w:r>
-        <w:rPr>
-          <w:lang w:val="en-US"/>
-        </w:rPr>
-        <w:t>end</w:t>
-      </w:r>
-      <w:r>
-        <w:t xml:space="preserve"> </w:t>
-      </w:r>
-      <w:r>
-        <w:t>να λαμβάνει μόνο τα φίλτρα</w:t>
-      </w:r>
-      <w:r>
-        <w:t xml:space="preserve"> (</w:t>
-      </w:r>
-      <w:r>
-        <w:rPr>
-          <w:lang w:val="en-US"/>
-        </w:rPr>
-        <w:t>tree</w:t>
-      </w:r>
-      <w:r>
-        <w:t xml:space="preserve"> </w:t>
-      </w:r>
-      <w:r>
-        <w:rPr>
-          <w:lang w:val="en-US"/>
-        </w:rPr>
-        <w:t>routes</w:t>
-      </w:r>
-      <w:r>
-        <w:t>)</w:t>
-      </w:r>
-      <w:r>
-        <w:t xml:space="preserve"> αντί για όλα τα αντικείμενα</w:t>
-      </w:r>
-      <w:r>
-        <w:t xml:space="preserve">. </w:t>
-      </w:r>
-      <w:r>
-        <w:t>Τα</w:t>
-      </w:r>
-      <w:r>
-        <w:t xml:space="preserve"> </w:t>
-      </w:r>
-      <w:r>
-        <w:rPr>
-          <w:lang w:val="en-US"/>
-        </w:rPr>
-        <w:t>frames</w:t>
-      </w:r>
-      <w:r>
-        <w:t xml:space="preserve"> </w:t>
-      </w:r>
-      <w:r>
-        <w:t>αντικαταστάθηκαν</w:t>
-      </w:r>
-      <w:r>
-        <w:t xml:space="preserve"> </w:t>
-      </w:r>
-      <w:r>
-        <w:t>από</w:t>
-      </w:r>
-      <w:r>
-        <w:t xml:space="preserve"> </w:t>
-      </w:r>
-      <w:r>
-        <w:t>το</w:t>
-      </w:r>
-      <w:r>
-        <w:t xml:space="preserve"> </w:t>
-      </w:r>
-      <w:r>
-        <w:rPr>
-          <w:lang w:val="en-US"/>
-        </w:rPr>
-        <w:t>filter</w:t>
-      </w:r>
-      <w:r>
-        <w:t xml:space="preserve"> </w:t>
-      </w:r>
-      <w:r>
-        <w:rPr>
-          <w:lang w:val="en-US"/>
-        </w:rPr>
-        <w:t>route</w:t>
-      </w:r>
-      <w:r>
-        <w:t xml:space="preserve"> </w:t>
-      </w:r>
-      <w:r>
-        <w:t>για</w:t>
-      </w:r>
-      <w:r>
-        <w:t xml:space="preserve"> </w:t>
-      </w:r>
-      <w:r>
-        <w:t xml:space="preserve">τα </w:t>
-      </w:r>
-      <w:r>
-        <w:rPr>
-          <w:lang w:val="en-US"/>
-        </w:rPr>
-        <w:t>frames</w:t>
-      </w:r>
-      <w:r>
-        <w:t xml:space="preserve">. </w:t>
-      </w:r>
-    </w:p>
-    <w:p>
-      <w:pPr>
-        <w:pStyle w:val="2"/>
-      </w:pPr>
-      <w:r>
-        <w:t>[</w:t>
-      </w:r>
-      <w:r>
-        <w:t>GET</w:t>
-      </w:r>
-      <w:r>
-        <w:t>] /</w:t>
-      </w:r>
-      <w:r>
-        <w:t>api</w:t>
-      </w:r>
-      <w:r>
-        <w:t>/</w:t>
-      </w:r>
-      <w:r>
-        <w:t>unique</w:t>
-      </w:r>
-      <w:r>
-        <w:t>/</w:t>
-      </w:r>
-      <w:r>
-        <w:t>frames</w:t>
-      </w:r>
-      <w:r>
-        <w:t>.</w:t>
-      </w:r>
-      <w:r>
-        <w:t>json</w:t>
-      </w:r>
-      <w:r>
-        <w:br/>
-        <w:t>[</w:t>
-      </w:r>
-      <w:r>
-        <w:t>GET</w:t>
-      </w:r>
-      <w:r>
-        <w:t>] /</w:t>
-      </w:r>
-      <w:r>
-        <w:t>api</w:t>
-      </w:r>
-      <w:r>
-        <w:t>/</w:t>
-      </w:r>
-      <w:r>
-        <w:t>unique</w:t>
-      </w:r>
-      <w:r>
-        <w:t>/</w:t>
-      </w:r>
-      <w:r>
-        <w:t>lens</w:t>
-      </w:r>
-      <w:r>
-        <w:t>.</w:t>
-      </w:r>
-      <w:r>
-        <w:t>json</w:t>
-      </w:r>
-      <w:r>
-        <w:br/>
-        <w:t>[</w:t>
-      </w:r>
-      <w:r>
-        <w:t>GET</w:t>
-      </w:r>
-      <w:r>
-        <w:t>] /</w:t>
-      </w:r>
-      <w:r>
-        <w:t>api</w:t>
-      </w:r>
-      <w:r>
-        <w:t>/</w:t>
-      </w:r>
-      <w:r>
-        <w:t>unique</w:t>
-      </w:r>
-      <w:r>
-        <w:t>/</w:t>
-      </w:r>
-      <w:r>
-        <w:t>lens</w:t>
-      </w:r>
-      <w:r>
-        <w:t>-</w:t>
-      </w:r>
-      <w:r>
-        <w:t>trian</w:t>
-      </w:r>
-      <w:r>
-        <w:t>.</w:t>
-      </w:r>
-      <w:r>
-        <w:t>json</w:t>
-      </w:r>
-      <w:r>
-        <w:br/>
-        <w:t>[</w:t>
-      </w:r>
-      <w:r>
-        <w:t>GET</w:t>
-      </w:r>
-      <w:r>
-        <w:t>] /</w:t>
-      </w:r>
-      <w:r>
-        <w:t>api</w:t>
-      </w:r>
-      <w:r>
-        <w:t>/</w:t>
-      </w:r>
-      <w:r>
-        <w:t>unique</w:t>
-      </w:r>
-      <w:r>
-        <w:t>/</w:t>
-      </w:r>
-      <w:r>
-        <w:t>lens</w:t>
-      </w:r>
-      <w:r>
-        <w:t>-</w:t>
-      </w:r>
-      <w:r>
-        <w:t>tokai</w:t>
-      </w:r>
-      <w:r>
-        <w:t>.</w:t>
-      </w:r>
-      <w:r>
-        <w:t>json</w:t>
-      </w:r>
-    </w:p>
-    <w:p>
-      <w:r>
-        <w:t>Δεν</w:t>
-      </w:r>
-      <w:r>
-        <w:t xml:space="preserve"> </w:t>
-      </w:r>
-      <w:r>
-        <w:t>χρησιμοποιούνται</w:t>
-      </w:r>
-      <w:r>
-        <w:t>!</w:t>
-      </w:r>
-      <w:r>
-        <w:t xml:space="preserve"> </w:t>
-      </w:r>
-      <w:r>
-        <w:t xml:space="preserve">Επιστρέφουν ένα </w:t>
-      </w:r>
-      <w:r>
-        <w:rPr>
-          <w:lang w:val="en-US"/>
-        </w:rPr>
-        <w:t>json</w:t>
-      </w:r>
-      <w:r>
-        <w:t xml:space="preserve"> </w:t>
-      </w:r>
-      <w:r>
-        <w:rPr>
-          <w:lang w:val="en-US"/>
-        </w:rPr>
-        <w:t>object</w:t>
-      </w:r>
-      <w:r>
-        <w:t>, τα</w:t>
-      </w:r>
-      <w:r>
-        <w:t xml:space="preserve"> </w:t>
-      </w:r>
-      <w:r>
-        <w:rPr>
-          <w:lang w:val="en-US"/>
-        </w:rPr>
-        <w:t>properties</w:t>
-      </w:r>
-      <w:r>
-        <w:t xml:space="preserve"> του οποίου έχουν όνομα τα </w:t>
-      </w:r>
-      <w:r>
-        <w:rPr>
-          <w:lang w:val="en-US"/>
-        </w:rPr>
-        <w:t>properties</w:t>
-      </w:r>
-      <w:r>
-        <w:t xml:space="preserve"> </w:t>
-      </w:r>
-      <w:r>
-        <w:t>των προϊόντων και είναι</w:t>
-      </w:r>
-      <w:r>
-        <w:t xml:space="preserve"> </w:t>
-      </w:r>
-      <w:r>
-        <w:rPr>
-          <w:lang w:val="en-US"/>
-        </w:rPr>
-        <w:t>arrays</w:t>
-      </w:r>
-      <w:r>
-        <w:t xml:space="preserve"> </w:t>
-      </w:r>
-      <w:r>
-        <w:t xml:space="preserve">που έχουν όλες τις δυνατές τιμές των </w:t>
-      </w:r>
-      <w:r>
-        <w:rPr>
-          <w:lang w:val="en-US"/>
-        </w:rPr>
-        <w:t>properties</w:t>
-      </w:r>
-      <w:r>
-        <w:t xml:space="preserve"> των προϊόντων</w:t>
-      </w:r>
-      <w:r>
-        <w:t xml:space="preserve">. </w:t>
-      </w:r>
-      <w:r>
-        <w:t xml:space="preserve">Χρησιμοποιήθηκαν για να ελέγχουν τις «ενδιάμεσες» συναρτήσεις </w:t>
-      </w:r>
-      <w:proofErr w:type="spellStart"/>
-      <w:r>
-        <w:rPr>
-          <w:lang w:val="en-US"/>
-        </w:rPr>
-        <w:t>uniqueOf</w:t>
-      </w:r>
-      <w:proofErr w:type="spellEnd"/>
-      <w:r>
-        <w:t>. Καταργήθηκαν!</w:t>
-      </w:r>
-    </w:p>
-    <w:p/>
+        <w:t xml:space="preserve">διορθώνει τις τιμές τους, και το επιστρέφει πίσω. </w:t>
+      </w:r>
+    </w:p>
     <w:sectPr>
       <w:pgSz w:w="11906" w:h="16838"/>
       <w:pgMar w:top="720" w:right="720" w:bottom="720" w:left="720" w:header="708" w:footer="708" w:gutter="0"/>
@@ -2573,13 +3379,63 @@
 </w:document>
 </file>
 
+<file path=word/endnotes.xml><?xml version="1.0" encoding="utf-8"?>
+<w:endnotes xmlns:wpc="http://schemas.microsoft.com/office/word/2010/wordprocessingCanvas" xmlns:cx="http://schemas.microsoft.com/office/drawing/2014/chartex" xmlns:cx1="http://schemas.microsoft.com/office/drawing/2015/9/8/chartex" xmlns:cx2="http://schemas.microsoft.com/office/drawing/2015/10/21/chartex" xmlns:cx3="http://schemas.microsoft.com/office/drawing/2016/5/9/chartex" xmlns:cx4="http://schemas.microsoft.com/office/drawing/2016/5/10/chartex" xmlns:cx5="http://schemas.microsoft.com/office/drawing/2016/5/11/chartex" xmlns:cx6="http://schemas.microsoft.com/office/drawing/2016/5/12/chartex" xmlns:cx7="http://schemas.microsoft.com/office/drawing/2016/5/13/chartex" xmlns:cx8="http://schemas.microsoft.com/office/drawing/2016/5/14/chartex" xmlns:mc="http://schemas.openxmlformats.org/markup-compatibility/2006" xmlns:aink="http://schemas.microsoft.com/office/drawing/2016/ink" xmlns:am3d="http://schemas.microsoft.com/office/drawing/2017/model3d" xmlns:o="urn:schemas-microsoft-com:office:office" xmlns:r="http://schemas.openxmlformats.org/officeDocument/2006/relationships" xmlns:m="http://schemas.openxmlformats.org/officeDocument/2006/math" xmlns:v="urn:schemas-microsoft-com:vml" xmlns:wp14="http://schemas.microsoft.com/office/word/2010/wordprocessingDrawing" xmlns:wp="http://schemas.openxmlformats.org/drawingml/2006/wordprocessingDrawing" xmlns:w10="urn:schemas-microsoft-com:office:word" xmlns:w="http://schemas.openxmlformats.org/wordprocessingml/2006/main" xmlns:w14="http://schemas.microsoft.com/office/word/2010/wordml" xmlns:w15="http://schemas.microsoft.com/office/word/2012/wordml" xmlns:w16cid="http://schemas.microsoft.com/office/word/2016/wordml/cid" xmlns:w16se="http://schemas.microsoft.com/office/word/2015/wordml/symex" xmlns:wpg="http://schemas.microsoft.com/office/word/2010/wordprocessingGroup" xmlns:wpi="http://schemas.microsoft.com/office/word/2010/wordprocessingInk" xmlns:wne="http://schemas.microsoft.com/office/word/2006/wordml" xmlns:wps="http://schemas.microsoft.com/office/word/2010/wordprocessingShape" mc:Ignorable="w14 w15 w16se w16cid wp14">
+  <w:endnote w:type="separator" w:id="-1">
+    <w:p>
+      <w:pPr>
+        <w:spacing w:after="0" w:line="240" w:lineRule="auto"/>
+      </w:pPr>
+      <w:r>
+        <w:separator/>
+      </w:r>
+    </w:p>
+  </w:endnote>
+  <w:endnote w:type="continuationSeparator" w:id="0">
+    <w:p>
+      <w:pPr>
+        <w:spacing w:after="0" w:line="240" w:lineRule="auto"/>
+      </w:pPr>
+      <w:r>
+        <w:continuationSeparator/>
+      </w:r>
+    </w:p>
+  </w:endnote>
+</w:endnotes>
+</file>
+
+<file path=word/footnotes.xml><?xml version="1.0" encoding="utf-8"?>
+<w:footnotes xmlns:wpc="http://schemas.microsoft.com/office/word/2010/wordprocessingCanvas" xmlns:cx="http://schemas.microsoft.com/office/drawing/2014/chartex" xmlns:cx1="http://schemas.microsoft.com/office/drawing/2015/9/8/chartex" xmlns:cx2="http://schemas.microsoft.com/office/drawing/2015/10/21/chartex" xmlns:cx3="http://schemas.microsoft.com/office/drawing/2016/5/9/chartex" xmlns:cx4="http://schemas.microsoft.com/office/drawing/2016/5/10/chartex" xmlns:cx5="http://schemas.microsoft.com/office/drawing/2016/5/11/chartex" xmlns:cx6="http://schemas.microsoft.com/office/drawing/2016/5/12/chartex" xmlns:cx7="http://schemas.microsoft.com/office/drawing/2016/5/13/chartex" xmlns:cx8="http://schemas.microsoft.com/office/drawing/2016/5/14/chartex" xmlns:mc="http://schemas.openxmlformats.org/markup-compatibility/2006" xmlns:aink="http://schemas.microsoft.com/office/drawing/2016/ink" xmlns:am3d="http://schemas.microsoft.com/office/drawing/2017/model3d" xmlns:o="urn:schemas-microsoft-com:office:office" xmlns:r="http://schemas.openxmlformats.org/officeDocument/2006/relationships" xmlns:m="http://schemas.openxmlformats.org/officeDocument/2006/math" xmlns:v="urn:schemas-microsoft-com:vml" xmlns:wp14="http://schemas.microsoft.com/office/word/2010/wordprocessingDrawing" xmlns:wp="http://schemas.openxmlformats.org/drawingml/2006/wordprocessingDrawing" xmlns:w10="urn:schemas-microsoft-com:office:word" xmlns:w="http://schemas.openxmlformats.org/wordprocessingml/2006/main" xmlns:w14="http://schemas.microsoft.com/office/word/2010/wordml" xmlns:w15="http://schemas.microsoft.com/office/word/2012/wordml" xmlns:w16cid="http://schemas.microsoft.com/office/word/2016/wordml/cid" xmlns:w16se="http://schemas.microsoft.com/office/word/2015/wordml/symex" xmlns:wpg="http://schemas.microsoft.com/office/word/2010/wordprocessingGroup" xmlns:wpi="http://schemas.microsoft.com/office/word/2010/wordprocessingInk" xmlns:wne="http://schemas.microsoft.com/office/word/2006/wordml" xmlns:wps="http://schemas.microsoft.com/office/word/2010/wordprocessingShape" mc:Ignorable="w14 w15 w16se w16cid wp14">
+  <w:footnote w:type="separator" w:id="-1">
+    <w:p>
+      <w:pPr>
+        <w:spacing w:after="0" w:line="240" w:lineRule="auto"/>
+      </w:pPr>
+      <w:r>
+        <w:separator/>
+      </w:r>
+    </w:p>
+  </w:footnote>
+  <w:footnote w:type="continuationSeparator" w:id="0">
+    <w:p>
+      <w:pPr>
+        <w:spacing w:after="0" w:line="240" w:lineRule="auto"/>
+      </w:pPr>
+      <w:r>
+        <w:continuationSeparator/>
+      </w:r>
+    </w:p>
+  </w:footnote>
+</w:footnotes>
+</file>
+
 <file path=word/numbering.xml><?xml version="1.0" encoding="utf-8"?>
 <w:numbering xmlns:wpc="http://schemas.microsoft.com/office/word/2010/wordprocessingCanvas" xmlns:cx="http://schemas.microsoft.com/office/drawing/2014/chartex" xmlns:cx1="http://schemas.microsoft.com/office/drawing/2015/9/8/chartex" xmlns:cx2="http://schemas.microsoft.com/office/drawing/2015/10/21/chartex" xmlns:cx3="http://schemas.microsoft.com/office/drawing/2016/5/9/chartex" xmlns:cx4="http://schemas.microsoft.com/office/drawing/2016/5/10/chartex" xmlns:cx5="http://schemas.microsoft.com/office/drawing/2016/5/11/chartex" xmlns:cx6="http://schemas.microsoft.com/office/drawing/2016/5/12/chartex" xmlns:cx7="http://schemas.microsoft.com/office/drawing/2016/5/13/chartex" xmlns:cx8="http://schemas.microsoft.com/office/drawing/2016/5/14/chartex" xmlns:mc="http://schemas.openxmlformats.org/markup-compatibility/2006" xmlns:aink="http://schemas.microsoft.com/office/drawing/2016/ink" xmlns:am3d="http://schemas.microsoft.com/office/drawing/2017/model3d" xmlns:o="urn:schemas-microsoft-com:office:office" xmlns:r="http://schemas.openxmlformats.org/officeDocument/2006/relationships" xmlns:m="http://schemas.openxmlformats.org/officeDocument/2006/math" xmlns:v="urn:schemas-microsoft-com:vml" xmlns:wp14="http://schemas.microsoft.com/office/word/2010/wordprocessingDrawing" xmlns:wp="http://schemas.openxmlformats.org/drawingml/2006/wordprocessingDrawing" xmlns:w10="urn:schemas-microsoft-com:office:word" xmlns:w="http://schemas.openxmlformats.org/wordprocessingml/2006/main" xmlns:w14="http://schemas.microsoft.com/office/word/2010/wordml" xmlns:w15="http://schemas.microsoft.com/office/word/2012/wordml" xmlns:w16cid="http://schemas.microsoft.com/office/word/2016/wordml/cid" xmlns:w16se="http://schemas.microsoft.com/office/word/2015/wordml/symex" xmlns:wpg="http://schemas.microsoft.com/office/word/2010/wordprocessingGroup" xmlns:wpi="http://schemas.microsoft.com/office/word/2010/wordprocessingInk" xmlns:wne="http://schemas.microsoft.com/office/word/2006/wordml" xmlns:wps="http://schemas.microsoft.com/office/word/2010/wordprocessingShape" mc:Ignorable="w14 w15 w16se w16cid wp14">
   <w:abstractNum w:abstractNumId="0" w15:restartNumberingAfterBreak="0">
-    <w:nsid w:val="45731426"/>
+    <w:nsid w:val="0FD50106"/>
     <w:multiLevelType w:val="hybridMultilevel"/>
-    <w:tmpl w:val="2A28B282"/>
-    <w:lvl w:ilvl="0" w:tplc="79C0421C">
+    <w:tmpl w:val="F4F26B4A"/>
+    <w:lvl w:ilvl="0" w:tplc="04080001">
       <w:start w:val="1"/>
       <w:numFmt w:val="bullet"/>
       <w:lvlText w:val=""/>
@@ -2689,10 +3545,10 @@
     </w:lvl>
   </w:abstractNum>
   <w:abstractNum w:abstractNumId="1" w15:restartNumberingAfterBreak="0">
-    <w:nsid w:val="61472517"/>
+    <w:nsid w:val="45731426"/>
     <w:multiLevelType w:val="hybridMultilevel"/>
-    <w:tmpl w:val="405EE70A"/>
-    <w:lvl w:ilvl="0" w:tplc="28A22F60">
+    <w:tmpl w:val="2A28B282"/>
+    <w:lvl w:ilvl="0" w:tplc="79C0421C">
       <w:start w:val="1"/>
       <w:numFmt w:val="bullet"/>
       <w:lvlText w:val=""/>
@@ -2801,11 +3657,243 @@
       </w:rPr>
     </w:lvl>
   </w:abstractNum>
+  <w:abstractNum w:abstractNumId="2" w15:restartNumberingAfterBreak="0">
+    <w:nsid w:val="46A9102B"/>
+    <w:multiLevelType w:val="hybridMultilevel"/>
+    <w:tmpl w:val="03647318"/>
+    <w:lvl w:ilvl="0" w:tplc="04080001">
+      <w:start w:val="1"/>
+      <w:numFmt w:val="bullet"/>
+      <w:lvlText w:val=""/>
+      <w:lvlJc w:val="left"/>
+      <w:pPr>
+        <w:ind w:left="720" w:hanging="360"/>
+      </w:pPr>
+      <w:rPr>
+        <w:rFonts w:ascii="Symbol" w:hAnsi="Symbol" w:hint="default"/>
+      </w:rPr>
+    </w:lvl>
+    <w:lvl w:ilvl="1" w:tplc="04080003" w:tentative="1">
+      <w:start w:val="1"/>
+      <w:numFmt w:val="bullet"/>
+      <w:lvlText w:val="o"/>
+      <w:lvlJc w:val="left"/>
+      <w:pPr>
+        <w:ind w:left="1440" w:hanging="360"/>
+      </w:pPr>
+      <w:rPr>
+        <w:rFonts w:ascii="Courier New" w:hAnsi="Courier New" w:cs="Courier New" w:hint="default"/>
+      </w:rPr>
+    </w:lvl>
+    <w:lvl w:ilvl="2" w:tplc="04080005" w:tentative="1">
+      <w:start w:val="1"/>
+      <w:numFmt w:val="bullet"/>
+      <w:lvlText w:val=""/>
+      <w:lvlJc w:val="left"/>
+      <w:pPr>
+        <w:ind w:left="2160" w:hanging="360"/>
+      </w:pPr>
+      <w:rPr>
+        <w:rFonts w:ascii="Wingdings" w:hAnsi="Wingdings" w:hint="default"/>
+      </w:rPr>
+    </w:lvl>
+    <w:lvl w:ilvl="3" w:tplc="04080001" w:tentative="1">
+      <w:start w:val="1"/>
+      <w:numFmt w:val="bullet"/>
+      <w:lvlText w:val=""/>
+      <w:lvlJc w:val="left"/>
+      <w:pPr>
+        <w:ind w:left="2880" w:hanging="360"/>
+      </w:pPr>
+      <w:rPr>
+        <w:rFonts w:ascii="Symbol" w:hAnsi="Symbol" w:hint="default"/>
+      </w:rPr>
+    </w:lvl>
+    <w:lvl w:ilvl="4" w:tplc="04080003" w:tentative="1">
+      <w:start w:val="1"/>
+      <w:numFmt w:val="bullet"/>
+      <w:lvlText w:val="o"/>
+      <w:lvlJc w:val="left"/>
+      <w:pPr>
+        <w:ind w:left="3600" w:hanging="360"/>
+      </w:pPr>
+      <w:rPr>
+        <w:rFonts w:ascii="Courier New" w:hAnsi="Courier New" w:cs="Courier New" w:hint="default"/>
+      </w:rPr>
+    </w:lvl>
+    <w:lvl w:ilvl="5" w:tplc="04080005" w:tentative="1">
+      <w:start w:val="1"/>
+      <w:numFmt w:val="bullet"/>
+      <w:lvlText w:val=""/>
+      <w:lvlJc w:val="left"/>
+      <w:pPr>
+        <w:ind w:left="4320" w:hanging="360"/>
+      </w:pPr>
+      <w:rPr>
+        <w:rFonts w:ascii="Wingdings" w:hAnsi="Wingdings" w:hint="default"/>
+      </w:rPr>
+    </w:lvl>
+    <w:lvl w:ilvl="6" w:tplc="04080001" w:tentative="1">
+      <w:start w:val="1"/>
+      <w:numFmt w:val="bullet"/>
+      <w:lvlText w:val=""/>
+      <w:lvlJc w:val="left"/>
+      <w:pPr>
+        <w:ind w:left="5040" w:hanging="360"/>
+      </w:pPr>
+      <w:rPr>
+        <w:rFonts w:ascii="Symbol" w:hAnsi="Symbol" w:hint="default"/>
+      </w:rPr>
+    </w:lvl>
+    <w:lvl w:ilvl="7" w:tplc="04080003" w:tentative="1">
+      <w:start w:val="1"/>
+      <w:numFmt w:val="bullet"/>
+      <w:lvlText w:val="o"/>
+      <w:lvlJc w:val="left"/>
+      <w:pPr>
+        <w:ind w:left="5760" w:hanging="360"/>
+      </w:pPr>
+      <w:rPr>
+        <w:rFonts w:ascii="Courier New" w:hAnsi="Courier New" w:cs="Courier New" w:hint="default"/>
+      </w:rPr>
+    </w:lvl>
+    <w:lvl w:ilvl="8" w:tplc="04080005" w:tentative="1">
+      <w:start w:val="1"/>
+      <w:numFmt w:val="bullet"/>
+      <w:lvlText w:val=""/>
+      <w:lvlJc w:val="left"/>
+      <w:pPr>
+        <w:ind w:left="6480" w:hanging="360"/>
+      </w:pPr>
+      <w:rPr>
+        <w:rFonts w:ascii="Wingdings" w:hAnsi="Wingdings" w:hint="default"/>
+      </w:rPr>
+    </w:lvl>
+  </w:abstractNum>
+  <w:abstractNum w:abstractNumId="3" w15:restartNumberingAfterBreak="0">
+    <w:nsid w:val="61472517"/>
+    <w:multiLevelType w:val="hybridMultilevel"/>
+    <w:tmpl w:val="405EE70A"/>
+    <w:lvl w:ilvl="0" w:tplc="28A22F60">
+      <w:start w:val="1"/>
+      <w:numFmt w:val="bullet"/>
+      <w:lvlText w:val=""/>
+      <w:lvlJc w:val="left"/>
+      <w:pPr>
+        <w:ind w:left="720" w:hanging="360"/>
+      </w:pPr>
+      <w:rPr>
+        <w:rFonts w:ascii="Symbol" w:hAnsi="Symbol" w:hint="default"/>
+      </w:rPr>
+    </w:lvl>
+    <w:lvl w:ilvl="1" w:tplc="04080003" w:tentative="1">
+      <w:start w:val="1"/>
+      <w:numFmt w:val="bullet"/>
+      <w:lvlText w:val="o"/>
+      <w:lvlJc w:val="left"/>
+      <w:pPr>
+        <w:ind w:left="1440" w:hanging="360"/>
+      </w:pPr>
+      <w:rPr>
+        <w:rFonts w:ascii="Courier New" w:hAnsi="Courier New" w:cs="Courier New" w:hint="default"/>
+      </w:rPr>
+    </w:lvl>
+    <w:lvl w:ilvl="2" w:tplc="04080005" w:tentative="1">
+      <w:start w:val="1"/>
+      <w:numFmt w:val="bullet"/>
+      <w:lvlText w:val=""/>
+      <w:lvlJc w:val="left"/>
+      <w:pPr>
+        <w:ind w:left="2160" w:hanging="360"/>
+      </w:pPr>
+      <w:rPr>
+        <w:rFonts w:ascii="Wingdings" w:hAnsi="Wingdings" w:hint="default"/>
+      </w:rPr>
+    </w:lvl>
+    <w:lvl w:ilvl="3" w:tplc="04080001" w:tentative="1">
+      <w:start w:val="1"/>
+      <w:numFmt w:val="bullet"/>
+      <w:lvlText w:val=""/>
+      <w:lvlJc w:val="left"/>
+      <w:pPr>
+        <w:ind w:left="2880" w:hanging="360"/>
+      </w:pPr>
+      <w:rPr>
+        <w:rFonts w:ascii="Symbol" w:hAnsi="Symbol" w:hint="default"/>
+      </w:rPr>
+    </w:lvl>
+    <w:lvl w:ilvl="4" w:tplc="04080003" w:tentative="1">
+      <w:start w:val="1"/>
+      <w:numFmt w:val="bullet"/>
+      <w:lvlText w:val="o"/>
+      <w:lvlJc w:val="left"/>
+      <w:pPr>
+        <w:ind w:left="3600" w:hanging="360"/>
+      </w:pPr>
+      <w:rPr>
+        <w:rFonts w:ascii="Courier New" w:hAnsi="Courier New" w:cs="Courier New" w:hint="default"/>
+      </w:rPr>
+    </w:lvl>
+    <w:lvl w:ilvl="5" w:tplc="04080005" w:tentative="1">
+      <w:start w:val="1"/>
+      <w:numFmt w:val="bullet"/>
+      <w:lvlText w:val=""/>
+      <w:lvlJc w:val="left"/>
+      <w:pPr>
+        <w:ind w:left="4320" w:hanging="360"/>
+      </w:pPr>
+      <w:rPr>
+        <w:rFonts w:ascii="Wingdings" w:hAnsi="Wingdings" w:hint="default"/>
+      </w:rPr>
+    </w:lvl>
+    <w:lvl w:ilvl="6" w:tplc="04080001" w:tentative="1">
+      <w:start w:val="1"/>
+      <w:numFmt w:val="bullet"/>
+      <w:lvlText w:val=""/>
+      <w:lvlJc w:val="left"/>
+      <w:pPr>
+        <w:ind w:left="5040" w:hanging="360"/>
+      </w:pPr>
+      <w:rPr>
+        <w:rFonts w:ascii="Symbol" w:hAnsi="Symbol" w:hint="default"/>
+      </w:rPr>
+    </w:lvl>
+    <w:lvl w:ilvl="7" w:tplc="04080003" w:tentative="1">
+      <w:start w:val="1"/>
+      <w:numFmt w:val="bullet"/>
+      <w:lvlText w:val="o"/>
+      <w:lvlJc w:val="left"/>
+      <w:pPr>
+        <w:ind w:left="5760" w:hanging="360"/>
+      </w:pPr>
+      <w:rPr>
+        <w:rFonts w:ascii="Courier New" w:hAnsi="Courier New" w:cs="Courier New" w:hint="default"/>
+      </w:rPr>
+    </w:lvl>
+    <w:lvl w:ilvl="8" w:tplc="04080005" w:tentative="1">
+      <w:start w:val="1"/>
+      <w:numFmt w:val="bullet"/>
+      <w:lvlText w:val=""/>
+      <w:lvlJc w:val="left"/>
+      <w:pPr>
+        <w:ind w:left="6480" w:hanging="360"/>
+      </w:pPr>
+      <w:rPr>
+        <w:rFonts w:ascii="Wingdings" w:hAnsi="Wingdings" w:hint="default"/>
+      </w:rPr>
+    </w:lvl>
+  </w:abstractNum>
   <w:num w:numId="1">
-    <w:abstractNumId w:val="0"/>
+    <w:abstractNumId w:val="1"/>
   </w:num>
   <w:num w:numId="2">
-    <w:abstractNumId w:val="1"/>
+    <w:abstractNumId w:val="3"/>
+  </w:num>
+  <w:num w:numId="3">
+    <w:abstractNumId w:val="2"/>
+  </w:num>
+  <w:num w:numId="4">
+    <w:abstractNumId w:val="0"/>
   </w:num>
 </w:numbering>
 </file>
@@ -3815,6 +4903,61 @@
       <w:outlineLvl w:val="9"/>
     </w:pPr>
   </w:style>
+  <w:style w:type="paragraph" w:styleId="af1">
+    <w:name w:val="List Paragraph"/>
+    <w:basedOn w:val="a"/>
+    <w:uiPriority w:val="34"/>
+    <w:qFormat/>
+    <w:rsid w:val="00C0776A"/>
+    <w:pPr>
+      <w:ind w:left="720"/>
+      <w:contextualSpacing/>
+    </w:pPr>
+  </w:style>
+  <w:style w:type="paragraph" w:styleId="af2">
+    <w:name w:val="header"/>
+    <w:basedOn w:val="a"/>
+    <w:link w:val="Char3"/>
+    <w:uiPriority w:val="99"/>
+    <w:unhideWhenUsed/>
+    <w:rsid w:val="00C0776A"/>
+    <w:pPr>
+      <w:tabs>
+        <w:tab w:val="center" w:pos="4153"/>
+        <w:tab w:val="right" w:pos="8306"/>
+      </w:tabs>
+      <w:spacing w:after="0" w:line="240" w:lineRule="auto"/>
+    </w:pPr>
+  </w:style>
+  <w:style w:type="character" w:customStyle="1" w:styleId="Char3">
+    <w:name w:val="Κεφαλίδα Char"/>
+    <w:basedOn w:val="a0"/>
+    <w:link w:val="af2"/>
+    <w:uiPriority w:val="99"/>
+    <w:rsid w:val="00C0776A"/>
+  </w:style>
+  <w:style w:type="paragraph" w:styleId="af3">
+    <w:name w:val="footer"/>
+    <w:basedOn w:val="a"/>
+    <w:link w:val="Char4"/>
+    <w:uiPriority w:val="99"/>
+    <w:unhideWhenUsed/>
+    <w:rsid w:val="00C0776A"/>
+    <w:pPr>
+      <w:tabs>
+        <w:tab w:val="center" w:pos="4153"/>
+        <w:tab w:val="right" w:pos="8306"/>
+      </w:tabs>
+      <w:spacing w:after="0" w:line="240" w:lineRule="auto"/>
+    </w:pPr>
+  </w:style>
+  <w:style w:type="character" w:customStyle="1" w:styleId="Char4">
+    <w:name w:val="Υποσέλιδο Char"/>
+    <w:basedOn w:val="a0"/>
+    <w:link w:val="af3"/>
+    <w:uiPriority w:val="99"/>
+    <w:rsid w:val="00C0776A"/>
+  </w:style>
 </w:styles>
 </file>
 
@@ -4118,7 +5261,7 @@
 </file>
 
 <file path=customXml/itemProps1.xml><?xml version="1.0" encoding="utf-8"?>
-<ds:datastoreItem xmlns:ds="http://schemas.openxmlformats.org/officeDocument/2006/customXml" ds:itemID="{E1B845E2-9065-4C81-ADFB-D7C466B45DC1}">
+<ds:datastoreItem xmlns:ds="http://schemas.openxmlformats.org/officeDocument/2006/customXml" ds:itemID="{C059F8DB-FB09-4868-9694-081DB571E0EB}">
   <ds:schemaRefs>
     <ds:schemaRef ds:uri="http://schemas.openxmlformats.org/officeDocument/2006/bibliography"/>
   </ds:schemaRefs>

</xml_diff>

<commit_message>
2.08 - vars & colors
</commit_message>
<xml_diff>
--- a/documentation/TRIAN API - documentation.docx
+++ b/documentation/TRIAN API - documentation.docx
@@ -2720,7 +2720,7 @@
         <w:pStyle w:val="2"/>
       </w:pPr>
       <w:r>
-        <w:t>AUTHORIZATION</w:t>
+        <w:t>Autorization Middleware</w:t>
       </w:r>
     </w:p>
     <w:p>
@@ -2918,7 +2918,13 @@
         <w:t xml:space="preserve">. </w:t>
       </w:r>
       <w:r>
-        <w:t xml:space="preserve">Αν βρει πελάτη, τότε το </w:t>
+        <w:t xml:space="preserve">Αν βρει </w:t>
+      </w:r>
+      <w:r>
+        <w:t xml:space="preserve">έγκυρο </w:t>
+      </w:r>
+      <w:r>
+        <w:t xml:space="preserve">πελάτη, τότε το </w:t>
       </w:r>
       <w:r>
         <w:rPr>
@@ -3098,7 +3104,13 @@
         <w:t xml:space="preserve">. </w:t>
       </w:r>
       <w:r>
-        <w:t xml:space="preserve">Αν βρει πελάτη, τότε το </w:t>
+        <w:t xml:space="preserve">Αν βρει </w:t>
+      </w:r>
+      <w:r>
+        <w:t xml:space="preserve">έγκυρο </w:t>
+      </w:r>
+      <w:r>
+        <w:t xml:space="preserve">πελάτη, τότε το </w:t>
       </w:r>
       <w:r>
         <w:rPr>
@@ -3170,11 +3182,19 @@
         <w:t xml:space="preserve"> με δεδομένο ότι ο χρήστης είναι επισκέπτης </w:t>
       </w:r>
       <w:r>
+        <w:t>(</w:t>
+      </w:r>
+      <w:r>
         <w:rPr>
           <w:lang w:val="en-US"/>
         </w:rPr>
         <w:t>guest</w:t>
       </w:r>
+      <w:r>
+        <w:t>)</w:t>
+      </w:r>
+      <w:bookmarkStart w:id="0" w:name="_GoBack"/>
+      <w:bookmarkEnd w:id="0"/>
       <w:r>
         <w:t xml:space="preserve">. </w:t>
       </w:r>
@@ -3192,14 +3212,62 @@
         <w:rPr>
           <w:lang w:val="en-US"/>
         </w:rPr>
-        <w:t>validateToken</w:t>
+        <w:t>validate</w:t>
+      </w:r>
+      <w:r>
+        <w:rPr>
+          <w:lang w:val="en-US"/>
+        </w:rPr>
+        <w:t>System</w:t>
+      </w:r>
+      <w:r>
+        <w:rPr>
+          <w:lang w:val="en-US"/>
+        </w:rPr>
+        <w:t>Token</w:t>
       </w:r>
       <w:proofErr w:type="spellEnd"/>
       <w:r>
+        <w:rPr>
+          <w:lang w:val="en-US"/>
+        </w:rPr>
         <w:br/>
       </w:r>
       <w:r>
-        <w:t xml:space="preserve">Αυτά είναι για τα </w:t>
+        <w:t>Αυτά</w:t>
+      </w:r>
+      <w:r>
+        <w:rPr>
+          <w:lang w:val="en-US"/>
+        </w:rPr>
+        <w:t xml:space="preserve"> </w:t>
+      </w:r>
+      <w:r>
+        <w:t>είναι</w:t>
+      </w:r>
+      <w:r>
+        <w:rPr>
+          <w:lang w:val="en-US"/>
+        </w:rPr>
+        <w:t xml:space="preserve"> </w:t>
+      </w:r>
+      <w:r>
+        <w:t>για</w:t>
+      </w:r>
+      <w:r>
+        <w:rPr>
+          <w:lang w:val="en-US"/>
+        </w:rPr>
+        <w:t xml:space="preserve"> </w:t>
+      </w:r>
+      <w:r>
+        <w:t>τα</w:t>
+      </w:r>
+      <w:r>
+        <w:rPr>
+          <w:lang w:val="en-US"/>
+        </w:rPr>
+        <w:t xml:space="preserve"> </w:t>
       </w:r>
       <w:r>
         <w:rPr>
@@ -3208,6 +3276,9 @@
         <w:t>show</w:t>
       </w:r>
       <w:r>
+        <w:rPr>
+          <w:lang w:val="en-US"/>
+        </w:rPr>
         <w:t xml:space="preserve"> </w:t>
       </w:r>
       <w:r>
@@ -3217,7 +3288,37 @@
         <w:t>routes</w:t>
       </w:r>
       <w:r>
-        <w:t xml:space="preserve"> και για τα </w:t>
+        <w:rPr>
+          <w:lang w:val="en-US"/>
+        </w:rPr>
+        <w:t xml:space="preserve"> </w:t>
+      </w:r>
+      <w:r>
+        <w:t>και</w:t>
+      </w:r>
+      <w:r>
+        <w:rPr>
+          <w:lang w:val="en-US"/>
+        </w:rPr>
+        <w:t xml:space="preserve"> </w:t>
+      </w:r>
+      <w:r>
+        <w:t>για</w:t>
+      </w:r>
+      <w:r>
+        <w:rPr>
+          <w:lang w:val="en-US"/>
+        </w:rPr>
+        <w:t xml:space="preserve"> </w:t>
+      </w:r>
+      <w:r>
+        <w:t>τα</w:t>
+      </w:r>
+      <w:r>
+        <w:rPr>
+          <w:lang w:val="en-US"/>
+        </w:rPr>
+        <w:t xml:space="preserve"> </w:t>
       </w:r>
       <w:r>
         <w:rPr>
@@ -3226,6 +3327,9 @@
         <w:t>system</w:t>
       </w:r>
       <w:r>
+        <w:rPr>
+          <w:lang w:val="en-US"/>
+        </w:rPr>
         <w:t xml:space="preserve"> </w:t>
       </w:r>
       <w:r>
@@ -3235,22 +3339,71 @@
         <w:t>routes</w:t>
       </w:r>
       <w:r>
-        <w:t>.</w:t>
-      </w:r>
-      <w:r>
-        <w:t xml:space="preserve"> </w:t>
-      </w:r>
-      <w:r>
-        <w:rPr>
-          <w:lang w:val="en-US"/>
-        </w:rPr>
-        <w:t>E</w:t>
-      </w:r>
-      <w:proofErr w:type="spellStart"/>
-      <w:r>
-        <w:t>ίναι</w:t>
-      </w:r>
-      <w:proofErr w:type="spellEnd"/>
+        <w:rPr>
+          <w:lang w:val="en-US"/>
+        </w:rPr>
+        <w:t xml:space="preserve"> (</w:t>
+      </w:r>
+      <w:r>
+        <w:t>πχ</w:t>
+      </w:r>
+      <w:r>
+        <w:rPr>
+          <w:lang w:val="en-US"/>
+        </w:rPr>
+        <w:t xml:space="preserve"> </w:t>
+      </w:r>
+      <w:r>
+        <w:t>χρήση</w:t>
+      </w:r>
+      <w:r>
+        <w:rPr>
+          <w:lang w:val="en-US"/>
+        </w:rPr>
+        <w:t xml:space="preserve"> </w:t>
+      </w:r>
+      <w:r>
+        <w:t>από</w:t>
+      </w:r>
+      <w:r>
+        <w:rPr>
+          <w:lang w:val="en-US"/>
+        </w:rPr>
+        <w:t xml:space="preserve"> </w:t>
+      </w:r>
+      <w:r>
+        <w:rPr>
+          <w:lang w:val="en-US"/>
+        </w:rPr>
+        <w:t>Firebase</w:t>
+      </w:r>
+      <w:r>
+        <w:rPr>
+          <w:lang w:val="en-US"/>
+        </w:rPr>
+        <w:t xml:space="preserve"> </w:t>
+      </w:r>
+      <w:r>
+        <w:rPr>
+          <w:lang w:val="en-US"/>
+        </w:rPr>
+        <w:t>Authentication</w:t>
+      </w:r>
+      <w:r>
+        <w:rPr>
+          <w:lang w:val="en-US"/>
+        </w:rPr>
+        <w:t>)</w:t>
+      </w:r>
+      <w:r>
+        <w:rPr>
+          <w:lang w:val="en-US"/>
+        </w:rPr>
+        <w:t xml:space="preserve">. </w:t>
+      </w:r>
+      <w:r>
+        <w:t>Είναι</w:t>
+      </w:r>
       <w:r>
         <w:t xml:space="preserve"> </w:t>
       </w:r>
@@ -3264,10 +3417,32 @@
         <w:t xml:space="preserve"> </w:t>
       </w:r>
       <w:r>
-        <w:t xml:space="preserve">για τεχνική χρήση και δεν αντιστοιχούν σε χρήστη. </w:t>
-      </w:r>
-      <w:bookmarkStart w:id="0" w:name="_GoBack"/>
-      <w:bookmarkEnd w:id="0"/>
+        <w:t xml:space="preserve">για τεχνική χρήση και δεν </w:t>
+      </w:r>
+      <w:r>
+        <w:t xml:space="preserve">είναι </w:t>
+      </w:r>
+      <w:r>
+        <w:rPr>
+          <w:lang w:val="en-US"/>
+        </w:rPr>
+        <w:t>tokens</w:t>
+      </w:r>
+      <w:r>
+        <w:t xml:space="preserve"> </w:t>
+      </w:r>
+      <w:r>
+        <w:t xml:space="preserve">που </w:t>
+      </w:r>
+      <w:r>
+        <w:t xml:space="preserve">αντιστοιχούν σε </w:t>
+      </w:r>
+      <w:r>
+        <w:t xml:space="preserve">κάποιο </w:t>
+      </w:r>
+      <w:r>
+        <w:t xml:space="preserve">χρήστη. </w:t>
+      </w:r>
     </w:p>
     <w:p>
       <w:pPr>
@@ -3277,7 +3452,7 @@
         </w:rPr>
       </w:pPr>
       <w:r>
-        <w:t>VALIDATION</w:t>
+        <w:t>Validation</w:t>
       </w:r>
     </w:p>
     <w:p>
@@ -5261,7 +5436,7 @@
 </file>
 
 <file path=customXml/itemProps1.xml><?xml version="1.0" encoding="utf-8"?>
-<ds:datastoreItem xmlns:ds="http://schemas.openxmlformats.org/officeDocument/2006/customXml" ds:itemID="{C059F8DB-FB09-4868-9694-081DB571E0EB}">
+<ds:datastoreItem xmlns:ds="http://schemas.openxmlformats.org/officeDocument/2006/customXml" ds:itemID="{D72F881C-FDAF-4D7D-9600-A966B0D87401}">
   <ds:schemaRefs>
     <ds:schemaRef ds:uri="http://schemas.openxmlformats.org/officeDocument/2006/bibliography"/>
   </ds:schemaRefs>

</xml_diff>